<commit_message>
Worked on the final two Questions of Design Doc. Merged Lenny's Communicator doc into the Design Doc.
Need: 3 (alarm) & 6 (boat).
</commit_message>
<xml_diff>
--- a/CSE 150_Design_Document.docx
+++ b/CSE 150_Design_Document.docx
@@ -1,6 +1,6 @@
 
 <file path=word/document.xml><?xml version="1.0" encoding="utf-8"?>
-<w:document xmlns:wpc="http://schemas.microsoft.com/office/word/2010/wordprocessingCanvas" xmlns:mc="http://schemas.openxmlformats.org/markup-compatibility/2006" xmlns:o="urn:schemas-microsoft-com:office:office" xmlns:r="http://schemas.openxmlformats.org/officeDocument/2006/relationships" xmlns:m="http://schemas.openxmlformats.org/officeDocument/2006/math" xmlns:v="urn:schemas-microsoft-com:vml" xmlns:wp14="http://schemas.microsoft.com/office/word/2010/wordprocessingDrawing" xmlns:wp="http://schemas.openxmlformats.org/drawingml/2006/wordprocessingDrawing" xmlns:w10="urn:schemas-microsoft-com:office:word" xmlns:w="http://schemas.openxmlformats.org/wordprocessingml/2006/main" xmlns:w14="http://schemas.microsoft.com/office/word/2010/wordml" xmlns:wpg="http://schemas.microsoft.com/office/word/2010/wordprocessingGroup" xmlns:wpi="http://schemas.microsoft.com/office/word/2010/wordprocessingInk" xmlns:wne="http://schemas.microsoft.com/office/word/2006/wordml" xmlns:wps="http://schemas.microsoft.com/office/word/2010/wordprocessingShape" mc:Ignorable="w14 wp14">
+<w:document xmlns:wpc="http://schemas.microsoft.com/office/word/2010/wordprocessingCanvas" xmlns:mc="http://schemas.openxmlformats.org/markup-compatibility/2006" xmlns:o="urn:schemas-microsoft-com:office:office" xmlns:r="http://schemas.openxmlformats.org/officeDocument/2006/relationships" xmlns:m="http://schemas.openxmlformats.org/officeDocument/2006/math" xmlns:v="urn:schemas-microsoft-com:vml" xmlns:wp14="http://schemas.microsoft.com/office/word/2010/wordprocessingDrawing" xmlns:wp="http://schemas.openxmlformats.org/drawingml/2006/wordprocessingDrawing" xmlns:w10="urn:schemas-microsoft-com:office:word" xmlns:w="http://schemas.openxmlformats.org/wordprocessingml/2006/main" xmlns:w14="http://schemas.microsoft.com/office/word/2010/wordml" xmlns:w15="http://schemas.microsoft.com/office/word/2012/wordml" xmlns:wpg="http://schemas.microsoft.com/office/word/2010/wordprocessingGroup" xmlns:wpi="http://schemas.microsoft.com/office/word/2010/wordprocessingInk" xmlns:wne="http://schemas.microsoft.com/office/word/2006/wordml" xmlns:wps="http://schemas.microsoft.com/office/word/2010/wordprocessingShape" mc:Ignorable="w14 w15 wp14">
   <w:body>
     <w:p>
       <w:pPr>
@@ -87,7 +87,7 @@
                     </pic:cNvPicPr>
                   </pic:nvPicPr>
                   <pic:blipFill>
-                    <a:blip r:embed="rId5" cstate="print">
+                    <a:blip r:embed="rId4" cstate="print">
                       <a:extLst>
                         <a:ext uri="{28A0092B-C50C-407E-A947-70E740481C1C}">
                           <a14:useLocalDpi xmlns:a14="http://schemas.microsoft.com/office/drawing/2010/main" val="0"/>
@@ -219,7 +219,6 @@
         </w:rPr>
         <w:t xml:space="preserve">Lenny </w:t>
       </w:r>
-      <w:proofErr w:type="spellStart"/>
       <w:r>
         <w:rPr>
           <w:sz w:val="28"/>
@@ -227,7 +226,6 @@
         </w:rPr>
         <w:t>Khodel</w:t>
       </w:r>
-      <w:proofErr w:type="spellEnd"/>
     </w:p>
     <w:p>
       <w:pPr>
@@ -245,78 +243,36 @@
           <w:szCs w:val="32"/>
         </w:rPr>
         <w:lastRenderedPageBreak/>
-        <w:t xml:space="preserve">Task </w:t>
-      </w:r>
-      <w:proofErr w:type="gramStart"/>
-      <w:r>
-        <w:rPr>
-          <w:b/>
-          <w:sz w:val="32"/>
-          <w:szCs w:val="32"/>
-        </w:rPr>
-        <w:t>I</w:t>
-      </w:r>
-      <w:proofErr w:type="gramEnd"/>
-      <w:r>
-        <w:rPr>
-          <w:b/>
-          <w:sz w:val="32"/>
-          <w:szCs w:val="32"/>
-        </w:rPr>
-        <w:t>:</w:t>
+        <w:t>Task I:</w:t>
       </w:r>
     </w:p>
     <w:p>
       <w:r>
         <w:t xml:space="preserve">Implementing </w:t>
       </w:r>
-      <w:proofErr w:type="gramStart"/>
       <w:r>
         <w:rPr>
           <w:i/>
         </w:rPr>
-        <w:t>join(</w:t>
-      </w:r>
-      <w:proofErr w:type="gramEnd"/>
+        <w:t>join()</w:t>
+      </w:r>
       <w:r>
         <w:rPr>
           <w:i/>
         </w:rPr>
-        <w:t>)</w:t>
+        <w:t xml:space="preserve"> </w:t>
+      </w:r>
+      <w:r>
+        <w:t>in the KThread class is to check if the current thread is finished so it knows to continue running. If the current thread is not finished it should interrupt the parent and put it on a waiting Queue.</w:t>
+      </w:r>
+      <w:r>
+        <w:t xml:space="preserve"> Our </w:t>
       </w:r>
       <w:r>
         <w:rPr>
           <w:i/>
         </w:rPr>
-        <w:t xml:space="preserve"> </w:t>
-      </w:r>
-      <w:r>
-        <w:t xml:space="preserve">in the </w:t>
-      </w:r>
-      <w:proofErr w:type="spellStart"/>
-      <w:r>
-        <w:t>KThread</w:t>
-      </w:r>
-      <w:proofErr w:type="spellEnd"/>
-      <w:r>
-        <w:t xml:space="preserve"> class is to check if the current thread is finished so it knows to continue running. If the current thread is not finished it should interrupt the parent and put it on a waiting Queue.</w:t>
-      </w:r>
-      <w:r>
-        <w:t xml:space="preserve"> Our </w:t>
-      </w:r>
-      <w:proofErr w:type="gramStart"/>
-      <w:r>
-        <w:rPr>
-          <w:i/>
-        </w:rPr>
-        <w:t>join(</w:t>
-      </w:r>
-      <w:proofErr w:type="gramEnd"/>
-      <w:r>
-        <w:rPr>
-          <w:i/>
-        </w:rPr>
-        <w:t xml:space="preserve">) </w:t>
+        <w:t xml:space="preserve">join() </w:t>
       </w:r>
       <w:r>
         <w:t xml:space="preserve">method was implemented to do two things: have the current thread wait for this thread to finish, and if the current thread is already finished it will return. Join must not be called upon the current thread and it must not be called more than once. At the end of the method the joined thread will have completed execution. </w:t>
@@ -352,7 +308,6 @@
           <w:szCs w:val="24"/>
         </w:rPr>
       </w:pPr>
-      <w:proofErr w:type="gramStart"/>
       <w:r>
         <w:rPr>
           <w:rFonts w:ascii="Courier New" w:hAnsi="Courier New" w:cs="Courier New"/>
@@ -364,7 +319,6 @@
         </w:rPr>
         <w:t>public</w:t>
       </w:r>
-      <w:proofErr w:type="gramEnd"/>
       <w:r>
         <w:rPr>
           <w:rFonts w:ascii="Courier New" w:hAnsi="Courier New" w:cs="Courier New"/>
@@ -451,34 +405,7 @@
           <w:szCs w:val="24"/>
         </w:rPr>
         <w:tab/>
-      </w:r>
-      <w:proofErr w:type="gramStart"/>
-      <w:r>
-        <w:rPr>
-          <w:rFonts w:ascii="Times New Roman" w:hAnsi="Times New Roman" w:cs="Times New Roman"/>
-          <w:sz w:val="24"/>
-          <w:szCs w:val="24"/>
-        </w:rPr>
-        <w:t>if(</w:t>
-      </w:r>
-      <w:proofErr w:type="spellStart"/>
-      <w:proofErr w:type="gramEnd"/>
-      <w:r>
-        <w:rPr>
-          <w:rFonts w:ascii="Times New Roman" w:hAnsi="Times New Roman" w:cs="Times New Roman"/>
-          <w:sz w:val="24"/>
-          <w:szCs w:val="24"/>
-        </w:rPr>
-        <w:t>currentThread</w:t>
-      </w:r>
-      <w:proofErr w:type="spellEnd"/>
-      <w:r>
-        <w:rPr>
-          <w:rFonts w:ascii="Times New Roman" w:hAnsi="Times New Roman" w:cs="Times New Roman"/>
-          <w:sz w:val="24"/>
-          <w:szCs w:val="24"/>
-        </w:rPr>
-        <w:t xml:space="preserve"> is completed)</w:t>
+        <w:t>if(currentThread is completed)</w:t>
       </w:r>
     </w:p>
     <w:p>
@@ -590,62 +517,7 @@
           <w:szCs w:val="24"/>
         </w:rPr>
         <w:tab/>
-      </w:r>
-      <w:proofErr w:type="spellStart"/>
-      <w:proofErr w:type="gramStart"/>
-      <w:r>
-        <w:rPr>
-          <w:rFonts w:ascii="Times New Roman" w:hAnsi="Times New Roman" w:cs="Times New Roman"/>
-          <w:sz w:val="24"/>
-          <w:szCs w:val="24"/>
-        </w:rPr>
-        <w:t>Lib.debug</w:t>
-      </w:r>
-      <w:proofErr w:type="spellEnd"/>
-      <w:r>
-        <w:rPr>
-          <w:rFonts w:ascii="Times New Roman" w:hAnsi="Times New Roman" w:cs="Times New Roman"/>
-          <w:sz w:val="24"/>
-          <w:szCs w:val="24"/>
-        </w:rPr>
-        <w:t>(</w:t>
-      </w:r>
-      <w:proofErr w:type="spellStart"/>
-      <w:proofErr w:type="gramEnd"/>
-      <w:r>
-        <w:rPr>
-          <w:rFonts w:ascii="Times New Roman" w:hAnsi="Times New Roman" w:cs="Times New Roman"/>
-          <w:sz w:val="24"/>
-          <w:szCs w:val="24"/>
-        </w:rPr>
-        <w:t>dbgThread</w:t>
-      </w:r>
-      <w:proofErr w:type="spellEnd"/>
-      <w:r>
-        <w:rPr>
-          <w:rFonts w:ascii="Times New Roman" w:hAnsi="Times New Roman" w:cs="Times New Roman"/>
-          <w:sz w:val="24"/>
-          <w:szCs w:val="24"/>
-        </w:rPr>
-        <w:t xml:space="preserve">, "Joining to thread: " + </w:t>
-      </w:r>
-      <w:proofErr w:type="spellStart"/>
-      <w:r>
-        <w:rPr>
-          <w:rFonts w:ascii="Times New Roman" w:hAnsi="Times New Roman" w:cs="Times New Roman"/>
-          <w:sz w:val="24"/>
-          <w:szCs w:val="24"/>
-        </w:rPr>
-        <w:t>toString</w:t>
-      </w:r>
-      <w:proofErr w:type="spellEnd"/>
-      <w:r>
-        <w:rPr>
-          <w:rFonts w:ascii="Times New Roman" w:hAnsi="Times New Roman" w:cs="Times New Roman"/>
-          <w:sz w:val="24"/>
-          <w:szCs w:val="24"/>
-        </w:rPr>
-        <w:t>());</w:t>
+        <w:t>Lib.debug(dbgThread, "Joining to thread: " + toString());</w:t>
       </w:r>
     </w:p>
     <w:p>
@@ -696,52 +568,7 @@
           <w:szCs w:val="24"/>
         </w:rPr>
         <w:tab/>
-      </w:r>
-      <w:proofErr w:type="spellStart"/>
-      <w:proofErr w:type="gramStart"/>
-      <w:r>
-        <w:rPr>
-          <w:rFonts w:ascii="Times New Roman" w:hAnsi="Times New Roman" w:cs="Times New Roman"/>
-          <w:sz w:val="24"/>
-          <w:szCs w:val="24"/>
-        </w:rPr>
-        <w:t>Lib.assertTrue</w:t>
-      </w:r>
-      <w:proofErr w:type="spellEnd"/>
-      <w:r>
-        <w:rPr>
-          <w:rFonts w:ascii="Times New Roman" w:hAnsi="Times New Roman" w:cs="Times New Roman"/>
-          <w:sz w:val="24"/>
-          <w:szCs w:val="24"/>
-        </w:rPr>
-        <w:t>(</w:t>
-      </w:r>
-      <w:proofErr w:type="gramEnd"/>
-      <w:r>
-        <w:rPr>
-          <w:rFonts w:ascii="Times New Roman" w:hAnsi="Times New Roman" w:cs="Times New Roman"/>
-          <w:sz w:val="24"/>
-          <w:szCs w:val="24"/>
-        </w:rPr>
-        <w:t xml:space="preserve">this != </w:t>
-      </w:r>
-      <w:proofErr w:type="spellStart"/>
-      <w:r>
-        <w:rPr>
-          <w:rFonts w:ascii="Times New Roman" w:hAnsi="Times New Roman" w:cs="Times New Roman"/>
-          <w:sz w:val="24"/>
-          <w:szCs w:val="24"/>
-        </w:rPr>
-        <w:t>currentThread</w:t>
-      </w:r>
-      <w:proofErr w:type="spellEnd"/>
-      <w:r>
-        <w:rPr>
-          <w:rFonts w:ascii="Times New Roman" w:hAnsi="Times New Roman" w:cs="Times New Roman"/>
-          <w:sz w:val="24"/>
-          <w:szCs w:val="24"/>
-        </w:rPr>
-        <w:t>);</w:t>
+        <w:t>Lib.assertTrue(this != currentThread);</w:t>
       </w:r>
     </w:p>
     <w:p>
@@ -784,24 +611,7 @@
           <w:szCs w:val="24"/>
         </w:rPr>
         <w:tab/>
-      </w:r>
-      <w:proofErr w:type="spellStart"/>
-      <w:r>
-        <w:rPr>
-          <w:rFonts w:ascii="Times New Roman" w:hAnsi="Times New Roman" w:cs="Times New Roman"/>
-          <w:sz w:val="24"/>
-          <w:szCs w:val="24"/>
-        </w:rPr>
-        <w:t>Join_count</w:t>
-      </w:r>
-      <w:proofErr w:type="spellEnd"/>
-      <w:r>
-        <w:rPr>
-          <w:rFonts w:ascii="Times New Roman" w:hAnsi="Times New Roman" w:cs="Times New Roman"/>
-          <w:sz w:val="24"/>
-          <w:szCs w:val="24"/>
-        </w:rPr>
-        <w:t>++</w:t>
+        <w:t>Join_count++</w:t>
       </w:r>
     </w:p>
     <w:p>
@@ -827,24 +637,7 @@
           <w:szCs w:val="24"/>
         </w:rPr>
         <w:tab/>
-      </w:r>
-      <w:proofErr w:type="gramStart"/>
-      <w:r>
-        <w:rPr>
-          <w:rFonts w:ascii="Times New Roman" w:hAnsi="Times New Roman" w:cs="Times New Roman"/>
-          <w:sz w:val="24"/>
-          <w:szCs w:val="24"/>
-        </w:rPr>
-        <w:t>disable</w:t>
-      </w:r>
-      <w:proofErr w:type="gramEnd"/>
-      <w:r>
-        <w:rPr>
-          <w:rFonts w:ascii="Times New Roman" w:hAnsi="Times New Roman" w:cs="Times New Roman"/>
-          <w:sz w:val="24"/>
-          <w:szCs w:val="24"/>
-        </w:rPr>
-        <w:t xml:space="preserve"> interrupts</w:t>
+        <w:t>disable interrupts</w:t>
       </w:r>
     </w:p>
     <w:p>
@@ -870,35 +663,8 @@
           <w:szCs w:val="24"/>
         </w:rPr>
         <w:tab/>
-      </w:r>
-      <w:proofErr w:type="gramStart"/>
-      <w:r>
-        <w:rPr>
-          <w:rFonts w:ascii="Times New Roman" w:hAnsi="Times New Roman" w:cs="Times New Roman"/>
-          <w:sz w:val="24"/>
-          <w:szCs w:val="24"/>
-        </w:rPr>
-        <w:t>save</w:t>
-      </w:r>
-      <w:proofErr w:type="gramEnd"/>
-      <w:r>
-        <w:rPr>
-          <w:rFonts w:ascii="Times New Roman" w:hAnsi="Times New Roman" w:cs="Times New Roman"/>
-          <w:sz w:val="24"/>
-          <w:szCs w:val="24"/>
-        </w:rPr>
-        <w:t xml:space="preserve"> </w:t>
-      </w:r>
-      <w:proofErr w:type="spellStart"/>
-      <w:r>
-        <w:rPr>
-          <w:rFonts w:ascii="Times New Roman" w:hAnsi="Times New Roman" w:cs="Times New Roman"/>
-          <w:sz w:val="24"/>
-          <w:szCs w:val="24"/>
-        </w:rPr>
-        <w:t>currentTCB</w:t>
-      </w:r>
-      <w:proofErr w:type="spellEnd"/>
+        <w:t>save currentTCB</w:t>
+      </w:r>
     </w:p>
     <w:p>
       <w:pPr>
@@ -917,23 +683,13 @@
           <w:szCs w:val="24"/>
         </w:rPr>
       </w:pPr>
-      <w:proofErr w:type="gramStart"/>
-      <w:r>
-        <w:rPr>
-          <w:rFonts w:ascii="Times New Roman" w:hAnsi="Times New Roman" w:cs="Times New Roman"/>
-          <w:sz w:val="24"/>
-          <w:szCs w:val="24"/>
-        </w:rPr>
-        <w:t>put</w:t>
-      </w:r>
-      <w:proofErr w:type="gramEnd"/>
-      <w:r>
-        <w:rPr>
-          <w:rFonts w:ascii="Times New Roman" w:hAnsi="Times New Roman" w:cs="Times New Roman"/>
-          <w:sz w:val="24"/>
-          <w:szCs w:val="24"/>
-        </w:rPr>
-        <w:t xml:space="preserve"> current thread into wait queue</w:t>
+      <w:r>
+        <w:rPr>
+          <w:rFonts w:ascii="Times New Roman" w:hAnsi="Times New Roman" w:cs="Times New Roman"/>
+          <w:sz w:val="24"/>
+          <w:szCs w:val="24"/>
+        </w:rPr>
+        <w:t>put current thread into wait queue</w:t>
       </w:r>
     </w:p>
     <w:p>
@@ -1059,79 +815,55 @@
       <w:r>
         <w:t xml:space="preserve">The Condition2 class is a class that disables interrupts for synchronization. There three methods being implemented in the Condition2 class are </w:t>
       </w:r>
-      <w:proofErr w:type="gramStart"/>
       <w:r>
         <w:rPr>
           <w:i/>
         </w:rPr>
-        <w:t>sleep(</w:t>
-      </w:r>
-      <w:proofErr w:type="gramEnd"/>
+        <w:t xml:space="preserve">sleep(), wake(), </w:t>
+      </w:r>
+      <w:r>
+        <w:t xml:space="preserve"> and </w:t>
+      </w:r>
       <w:r>
         <w:rPr>
           <w:i/>
         </w:rPr>
-        <w:t xml:space="preserve">), wake(), </w:t>
-      </w:r>
-      <w:r>
-        <w:t xml:space="preserve"> and </w:t>
-      </w:r>
-      <w:proofErr w:type="spellStart"/>
+        <w:t>wakeAll()</w:t>
+      </w:r>
+      <w:r>
+        <w:t xml:space="preserve">. </w:t>
+      </w:r>
+    </w:p>
+    <w:p>
+      <w:pPr>
+        <w:ind w:firstLine="720"/>
+      </w:pPr>
+      <w:r>
+        <w:t xml:space="preserve">The </w:t>
+      </w:r>
       <w:r>
         <w:rPr>
           <w:i/>
         </w:rPr>
-        <w:t>wakeAll</w:t>
-      </w:r>
-      <w:proofErr w:type="spellEnd"/>
+        <w:t>sleep()</w:t>
+      </w:r>
+      <w:r>
+        <w:t xml:space="preserve"> method is to automatically release any lock associated with this condition</w:t>
+      </w:r>
+      <w:r>
+        <w:t>al</w:t>
+      </w:r>
+      <w:r>
+        <w:t xml:space="preserve"> variable and to have the current thread put to sleep until another thread wake it up. In order for sleep to be called, the current thread must hold the lock and after this method is called the associated lock must be released before sleep returns.</w:t>
+      </w:r>
+      <w:r>
+        <w:t xml:space="preserve"> Our </w:t>
+      </w:r>
       <w:r>
         <w:rPr>
           <w:i/>
         </w:rPr>
-        <w:t>()</w:t>
-      </w:r>
-      <w:r>
-        <w:t xml:space="preserve">. </w:t>
-      </w:r>
-    </w:p>
-    <w:p>
-      <w:pPr>
-        <w:ind w:firstLine="720"/>
-      </w:pPr>
-      <w:r>
-        <w:t xml:space="preserve">The </w:t>
-      </w:r>
-      <w:r>
-        <w:rPr>
-          <w:i/>
-        </w:rPr>
         <w:t>sleep()</w:t>
-      </w:r>
-      <w:r>
-        <w:t xml:space="preserve"> method is to automatically release any lock associated with this condition</w:t>
-      </w:r>
-      <w:r>
-        <w:t>al</w:t>
-      </w:r>
-      <w:r>
-        <w:t xml:space="preserve"> variable and to have the current thread put to sleep until another thread wake it up. In order for sleep to be called, the current thread must hold the lock and after this method is called the associated lock must be released before sleep returns.</w:t>
-      </w:r>
-      <w:r>
-        <w:t xml:space="preserve"> Our </w:t>
-      </w:r>
-      <w:proofErr w:type="gramStart"/>
-      <w:r>
-        <w:rPr>
-          <w:i/>
-        </w:rPr>
-        <w:t>sleep(</w:t>
-      </w:r>
-      <w:proofErr w:type="gramEnd"/>
-      <w:r>
-        <w:rPr>
-          <w:i/>
-        </w:rPr>
-        <w:t>)</w:t>
       </w:r>
       <w:r>
         <w:t xml:space="preserve"> implementation releases the lock first, puts current thread to sleep, reacquires the lock and then returns.</w:t>
@@ -1153,7 +885,6 @@
           <w:szCs w:val="24"/>
         </w:rPr>
       </w:pPr>
-      <w:proofErr w:type="gramStart"/>
       <w:r>
         <w:rPr>
           <w:rFonts w:ascii="Courier New" w:hAnsi="Courier New" w:cs="Courier New"/>
@@ -1165,7 +896,6 @@
         </w:rPr>
         <w:t>public</w:t>
       </w:r>
-      <w:proofErr w:type="gramEnd"/>
       <w:r>
         <w:rPr>
           <w:rFonts w:ascii="Courier New" w:hAnsi="Courier New" w:cs="Courier New"/>
@@ -1268,18 +998,8 @@
           <w:sz w:val="24"/>
           <w:szCs w:val="24"/>
         </w:rPr>
-        <w:t xml:space="preserve">Add itself to the </w:t>
-      </w:r>
-      <w:proofErr w:type="spellStart"/>
-      <w:r>
-        <w:rPr>
-          <w:rFonts w:ascii="Times New Roman" w:hAnsi="Times New Roman" w:cs="Times New Roman"/>
-          <w:sz w:val="24"/>
-          <w:szCs w:val="24"/>
-        </w:rPr>
-        <w:t>waitQueue</w:t>
-      </w:r>
-      <w:proofErr w:type="spellEnd"/>
+        <w:t>Add itself to the waitQueue</w:t>
+      </w:r>
     </w:p>
     <w:p>
       <w:pPr>
@@ -1330,25 +1050,7 @@
           <w:sz w:val="24"/>
           <w:szCs w:val="24"/>
         </w:rPr>
-        <w:t xml:space="preserve">Call sleep from </w:t>
-      </w:r>
-      <w:proofErr w:type="spellStart"/>
-      <w:r>
-        <w:rPr>
-          <w:rFonts w:ascii="Times New Roman" w:hAnsi="Times New Roman" w:cs="Times New Roman"/>
-          <w:sz w:val="24"/>
-          <w:szCs w:val="24"/>
-        </w:rPr>
-        <w:t>kthread</w:t>
-      </w:r>
-      <w:proofErr w:type="spellEnd"/>
-      <w:r>
-        <w:rPr>
-          <w:rFonts w:ascii="Times New Roman" w:hAnsi="Times New Roman" w:cs="Times New Roman"/>
-          <w:sz w:val="24"/>
-          <w:szCs w:val="24"/>
-        </w:rPr>
-        <w:t xml:space="preserve"> to actually go to sleep</w:t>
+        <w:t>Call sleep from kthread to actually go to sleep</w:t>
       </w:r>
     </w:p>
     <w:p>
@@ -1463,36 +1165,20 @@
       <w:r>
         <w:t xml:space="preserve">The </w:t>
       </w:r>
-      <w:proofErr w:type="gramStart"/>
       <w:r>
         <w:rPr>
           <w:i/>
         </w:rPr>
-        <w:t>wake(</w:t>
-      </w:r>
-      <w:proofErr w:type="gramEnd"/>
+        <w:t>wake()</w:t>
+      </w:r>
+      <w:r>
+        <w:t xml:space="preserve"> method will wake one thread that previously called sleep. In order for </w:t>
+      </w:r>
       <w:r>
         <w:rPr>
           <w:i/>
         </w:rPr>
-        <w:t>)</w:t>
-      </w:r>
-      <w:r>
-        <w:t xml:space="preserve"> method will wake one thread that previously called sleep. In order for </w:t>
-      </w:r>
-      <w:proofErr w:type="gramStart"/>
-      <w:r>
-        <w:rPr>
-          <w:i/>
-        </w:rPr>
-        <w:t>wake(</w:t>
-      </w:r>
-      <w:proofErr w:type="gramEnd"/>
-      <w:r>
-        <w:rPr>
-          <w:i/>
-        </w:rPr>
-        <w:t xml:space="preserve">) </w:t>
+        <w:t xml:space="preserve">wake() </w:t>
       </w:r>
       <w:r>
         <w:t xml:space="preserve"> to be called, the current thread must hold the associated lock. Our </w:t>
@@ -1523,7 +1209,6 @@
           <w:szCs w:val="24"/>
         </w:rPr>
       </w:pPr>
-      <w:proofErr w:type="gramStart"/>
       <w:r>
         <w:rPr>
           <w:rFonts w:ascii="Courier New" w:hAnsi="Courier New" w:cs="Courier New"/>
@@ -1535,7 +1220,6 @@
         </w:rPr>
         <w:t>public</w:t>
       </w:r>
-      <w:proofErr w:type="gramEnd"/>
       <w:r>
         <w:rPr>
           <w:rFonts w:ascii="Courier New" w:hAnsi="Courier New" w:cs="Courier New"/>
@@ -1649,25 +1333,7 @@
           <w:szCs w:val="24"/>
         </w:rPr>
         <w:tab/>
-        <w:t xml:space="preserve">Check </w:t>
-      </w:r>
-      <w:proofErr w:type="spellStart"/>
-      <w:r>
-        <w:rPr>
-          <w:rFonts w:ascii="Times New Roman" w:hAnsi="Times New Roman" w:cs="Times New Roman"/>
-          <w:sz w:val="24"/>
-          <w:szCs w:val="24"/>
-        </w:rPr>
-        <w:t>waitQueue</w:t>
-      </w:r>
-      <w:proofErr w:type="spellEnd"/>
-      <w:r>
-        <w:rPr>
-          <w:rFonts w:ascii="Times New Roman" w:hAnsi="Times New Roman" w:cs="Times New Roman"/>
-          <w:sz w:val="24"/>
-          <w:szCs w:val="24"/>
-        </w:rPr>
-        <w:t xml:space="preserve"> to see if any threads are waiting on the lock</w:t>
+        <w:t>Check waitQueue to see if any threads are waiting on the lock</w:t>
       </w:r>
     </w:p>
     <w:p>
@@ -1701,25 +1367,7 @@
           <w:szCs w:val="24"/>
         </w:rPr>
         <w:tab/>
-        <w:t xml:space="preserve">If there is remove from </w:t>
-      </w:r>
-      <w:proofErr w:type="spellStart"/>
-      <w:r>
-        <w:rPr>
-          <w:rFonts w:ascii="Times New Roman" w:hAnsi="Times New Roman" w:cs="Times New Roman"/>
-          <w:sz w:val="24"/>
-          <w:szCs w:val="24"/>
-        </w:rPr>
-        <w:t>waitqueue</w:t>
-      </w:r>
-      <w:proofErr w:type="spellEnd"/>
-      <w:r>
-        <w:rPr>
-          <w:rFonts w:ascii="Times New Roman" w:hAnsi="Times New Roman" w:cs="Times New Roman"/>
-          <w:sz w:val="24"/>
-          <w:szCs w:val="24"/>
-        </w:rPr>
-        <w:t xml:space="preserve"> and call current thread’s ready function</w:t>
+        <w:t>If there is remove from waitqueue and call current thread’s ready function</w:t>
       </w:r>
     </w:p>
     <w:p>
@@ -1745,18 +1393,8 @@
           <w:szCs w:val="24"/>
         </w:rPr>
         <w:tab/>
-        <w:t xml:space="preserve">Enable </w:t>
-      </w:r>
-      <w:proofErr w:type="spellStart"/>
-      <w:r>
-        <w:rPr>
-          <w:rFonts w:ascii="Times New Roman" w:hAnsi="Times New Roman" w:cs="Times New Roman"/>
-          <w:sz w:val="24"/>
-          <w:szCs w:val="24"/>
-        </w:rPr>
-        <w:t>interupts</w:t>
-      </w:r>
-      <w:proofErr w:type="spellEnd"/>
+        <w:t>Enable interupts</w:t>
+      </w:r>
     </w:p>
     <w:p>
       <w:pPr>
@@ -1800,50 +1438,26 @@
       <w:r>
         <w:t xml:space="preserve">The </w:t>
       </w:r>
-      <w:proofErr w:type="spellStart"/>
-      <w:proofErr w:type="gramStart"/>
       <w:r>
         <w:rPr>
           <w:i/>
         </w:rPr>
-        <w:t>wakeAll</w:t>
-      </w:r>
-      <w:proofErr w:type="spellEnd"/>
+        <w:t>wakeAll()</w:t>
+      </w:r>
+      <w:r>
+        <w:t xml:space="preserve"> method is to wake all threads sleeping on this conditional variable. In order for sleep to be called, the current thread must hold the lock.</w:t>
+      </w:r>
+      <w:r>
+        <w:t xml:space="preserve"> </w:t>
+      </w:r>
+      <w:r>
+        <w:t xml:space="preserve">Our </w:t>
+      </w:r>
       <w:r>
         <w:rPr>
           <w:i/>
         </w:rPr>
-        <w:t>(</w:t>
-      </w:r>
-      <w:proofErr w:type="gramEnd"/>
-      <w:r>
-        <w:rPr>
-          <w:i/>
-        </w:rPr>
-        <w:t>)</w:t>
-      </w:r>
-      <w:r>
-        <w:t xml:space="preserve"> method is to wake all threads sleeping on this conditional variable. In order for sleep to be called, the current thread must hold the lock.</w:t>
-      </w:r>
-      <w:r>
-        <w:t xml:space="preserve"> </w:t>
-      </w:r>
-      <w:r>
-        <w:t xml:space="preserve">Our </w:t>
-      </w:r>
-      <w:proofErr w:type="spellStart"/>
-      <w:r>
-        <w:rPr>
-          <w:i/>
-        </w:rPr>
-        <w:t>wakeAll</w:t>
-      </w:r>
-      <w:proofErr w:type="spellEnd"/>
-      <w:r>
-        <w:rPr>
-          <w:i/>
-        </w:rPr>
-        <w:t xml:space="preserve">() </w:t>
+        <w:t xml:space="preserve">wakeAll() </w:t>
       </w:r>
       <w:r>
         <w:t>implementation  checks to see if any thread is sleeping and wakes all threads by putting them all on the ready Queue</w:t>
@@ -1870,7 +1484,6 @@
           <w:szCs w:val="24"/>
         </w:rPr>
       </w:pPr>
-      <w:proofErr w:type="gramStart"/>
       <w:r>
         <w:rPr>
           <w:rFonts w:ascii="Courier New" w:hAnsi="Courier New" w:cs="Courier New"/>
@@ -1882,7 +1495,6 @@
         </w:rPr>
         <w:t>public</w:t>
       </w:r>
-      <w:proofErr w:type="gramEnd"/>
       <w:r>
         <w:rPr>
           <w:rFonts w:ascii="Courier New" w:hAnsi="Courier New" w:cs="Courier New"/>
@@ -1912,23 +1524,13 @@
         </w:rPr>
         <w:t xml:space="preserve"> </w:t>
       </w:r>
-      <w:proofErr w:type="spellStart"/>
-      <w:r>
-        <w:rPr>
-          <w:rFonts w:ascii="Times New Roman" w:hAnsi="Times New Roman" w:cs="Times New Roman"/>
-          <w:sz w:val="24"/>
-          <w:szCs w:val="24"/>
-        </w:rPr>
-        <w:t>wakeall</w:t>
-      </w:r>
-      <w:proofErr w:type="spellEnd"/>
-      <w:r>
-        <w:rPr>
-          <w:rFonts w:ascii="Times New Roman" w:hAnsi="Times New Roman" w:cs="Times New Roman"/>
-          <w:sz w:val="24"/>
-          <w:szCs w:val="24"/>
-        </w:rPr>
-        <w:t>(){</w:t>
+      <w:r>
+        <w:rPr>
+          <w:rFonts w:ascii="Times New Roman" w:hAnsi="Times New Roman" w:cs="Times New Roman"/>
+          <w:sz w:val="24"/>
+          <w:szCs w:val="24"/>
+        </w:rPr>
+        <w:t>wakeall(){</w:t>
       </w:r>
     </w:p>
     <w:p>
@@ -1980,24 +1582,7 @@
           <w:szCs w:val="24"/>
         </w:rPr>
         <w:tab/>
-      </w:r>
-      <w:proofErr w:type="gramStart"/>
-      <w:r>
-        <w:rPr>
-          <w:rFonts w:ascii="Times New Roman" w:hAnsi="Times New Roman" w:cs="Times New Roman"/>
-          <w:sz w:val="24"/>
-          <w:szCs w:val="24"/>
-        </w:rPr>
-        <w:t>If(</w:t>
-      </w:r>
-      <w:proofErr w:type="gramEnd"/>
-      <w:r>
-        <w:rPr>
-          <w:rFonts w:ascii="Times New Roman" w:hAnsi="Times New Roman" w:cs="Times New Roman"/>
-          <w:sz w:val="24"/>
-          <w:szCs w:val="24"/>
-        </w:rPr>
-        <w:t xml:space="preserve">  anything is sleeping)</w:t>
+        <w:t>If(  anything is sleeping)</w:t>
       </w:r>
     </w:p>
     <w:p>
@@ -2216,142 +1801,62 @@
         <w:ind w:firstLine="720"/>
       </w:pPr>
       <w:r>
-        <w:t xml:space="preserve">The priority scheduler implements functions that manage scheduling of the kernel threads to ensure threads with higher priorities execute first. In a priority based scheduler all thread in waiting Queue are sorted by their effective priority. All threads store a sorted map of queues they own and the highest priority thread stored in the </w:t>
-      </w:r>
-      <w:proofErr w:type="gramStart"/>
-      <w:r>
-        <w:t>Queue(</w:t>
-      </w:r>
-      <w:proofErr w:type="gramEnd"/>
-      <w:r>
-        <w:t xml:space="preserve">priority cache). The effective priority of a thread is the highest priority stored in its priority cache. When a thread is selected from the Queue to acquire the resource </w:t>
-      </w:r>
-      <w:proofErr w:type="spellStart"/>
-      <w:proofErr w:type="gramStart"/>
+        <w:t xml:space="preserve">The priority scheduler implements functions that manage scheduling of the kernel threads to ensure threads with higher priorities execute first. In a priority based scheduler all thread in waiting Queue are sorted by their effective priority. All threads store a sorted map of queues they own and the highest priority thread stored in the Queue(priority cache). The effective priority of a thread is the highest priority stored in its priority cache. When a thread is selected from the Queue to acquire the resource </w:t>
+      </w:r>
       <w:r>
         <w:rPr>
           <w:i/>
         </w:rPr>
-        <w:t>nextThread</w:t>
-      </w:r>
-      <w:proofErr w:type="spellEnd"/>
+        <w:t>nextThread()</w:t>
+      </w:r>
+      <w:r>
+        <w:t xml:space="preserve"> that thread is removed from the Queue and the new thread is told to acquire </w:t>
+      </w:r>
       <w:r>
         <w:rPr>
           <w:i/>
         </w:rPr>
-        <w:t>(</w:t>
-      </w:r>
-      <w:proofErr w:type="gramEnd"/>
+        <w:t>acquire()</w:t>
+      </w:r>
+      <w:r>
+        <w:t xml:space="preserve"> the previous owner of the Queue is told to no longer own the Queue, and the cached priority in the Queue is removed. The new owner of the Queue gets the highest priority in the Queue added to its priority cache and its effective priority updated. When a thread is added to the waiting Queue </w:t>
+      </w:r>
       <w:r>
         <w:rPr>
           <w:i/>
         </w:rPr>
-        <w:t>)</w:t>
-      </w:r>
-      <w:r>
-        <w:t xml:space="preserve"> that thread is removed from the Queue and the new thread is told to acquire </w:t>
-      </w:r>
-      <w:r>
+        <w:t>waitforAccess()</w:t>
+      </w:r>
+      <w:r>
+        <w:t xml:space="preserve">  it may have the highest priority of all threads in the Queue, the owner of the Queue then needs to update its effective priority to be greater than or equal the new waiting thread. When a change occurs to a thread’s effective priority, it must reinsert itself into the correct position in the Queue and may result in </w:t>
+      </w:r>
+      <w:r>
+        <w:t>affecting the effective priority of that Queues owner</w:t>
+      </w:r>
+      <w:r>
+        <w:t>.</w:t>
+      </w:r>
+    </w:p>
+    <w:p>
+      <w:pPr>
+        <w:ind w:firstLine="720"/>
         <w:rPr>
           <w:i/>
         </w:rPr>
-        <w:t>acquire()</w:t>
-      </w:r>
-      <w:r>
-        <w:t xml:space="preserve"> the previous owner of the Queue is told to no longer own the Queue, and the cached priority in the Queue is removed. The new owner of the Queue gets the highest priority in the Queue added to its priority cache and its effective priority updated. When a thread is added to the waiting Queue </w:t>
-      </w:r>
-      <w:proofErr w:type="spellStart"/>
+      </w:pPr>
+    </w:p>
+    <w:p>
+      <w:pPr>
+        <w:ind w:firstLine="720"/>
+      </w:pPr>
       <w:r>
         <w:rPr>
           <w:i/>
         </w:rPr>
-        <w:t>waitforAccess</w:t>
-      </w:r>
-      <w:proofErr w:type="spellEnd"/>
-      <w:r>
-        <w:rPr>
-          <w:i/>
-        </w:rPr>
-        <w:t>()</w:t>
-      </w:r>
-      <w:r>
-        <w:t xml:space="preserve">  it may have the highest priority of all threads in the Queue, the owner of the Queue then needs to update its effective priority to be greater than or equal the new waiting thread. When a change occurs to a thread’s effective priority, it must reinsert itself into the correct position in the Queue and may result in </w:t>
-      </w:r>
-      <w:r>
-        <w:t>affecting the effective priority of that Queues owner</w:t>
-      </w:r>
-      <w:r>
-        <w:t>.</w:t>
-      </w:r>
-    </w:p>
-    <w:p>
-      <w:pPr>
-        <w:ind w:firstLine="720"/>
-        <w:rPr>
-          <w:i/>
-        </w:rPr>
-      </w:pPr>
-    </w:p>
-    <w:p>
-      <w:pPr>
-        <w:ind w:firstLine="720"/>
-      </w:pPr>
-      <w:proofErr w:type="spellStart"/>
-      <w:proofErr w:type="gramStart"/>
-      <w:r>
-        <w:rPr>
-          <w:i/>
-        </w:rPr>
-        <w:t>nextThread</w:t>
-      </w:r>
-      <w:proofErr w:type="spellEnd"/>
-      <w:r>
-        <w:rPr>
-          <w:i/>
-        </w:rPr>
-        <w:t>(</w:t>
-      </w:r>
-      <w:proofErr w:type="gramEnd"/>
-      <w:r>
-        <w:rPr>
-          <w:i/>
-        </w:rPr>
-        <w:t>)</w:t>
-      </w:r>
-      <w:r>
-        <w:t xml:space="preserve"> will check to see if owner has a value, if it does then remove it. It will also check the list of threads on Queue if empty it will reset everything and exit method. It then checks the list of threads on the </w:t>
-      </w:r>
-      <w:proofErr w:type="gramStart"/>
-      <w:r>
-        <w:t>Queue ,</w:t>
-      </w:r>
-      <w:proofErr w:type="gramEnd"/>
-      <w:r>
-        <w:t xml:space="preserve"> if empty it will reset everything and exit the </w:t>
-      </w:r>
-      <w:proofErr w:type="spellStart"/>
-      <w:r>
-        <w:t>nextThread</w:t>
-      </w:r>
-      <w:proofErr w:type="spellEnd"/>
-      <w:r>
-        <w:t xml:space="preserve"> method. The owner will the obtain the thread that is chosen by </w:t>
-      </w:r>
-      <w:proofErr w:type="spellStart"/>
-      <w:r>
-        <w:t>pickNextThread</w:t>
-      </w:r>
-      <w:proofErr w:type="spellEnd"/>
-      <w:r>
-        <w:t xml:space="preserve"> and check if it is null which is important to know if an idle thread was created. The owner will receive all the information, priorities and permissions and be removed from </w:t>
-      </w:r>
-      <w:proofErr w:type="spellStart"/>
-      <w:r>
-        <w:t>threadlist</w:t>
-      </w:r>
-      <w:proofErr w:type="spellEnd"/>
-      <w:r>
-        <w:t>. The owner will then be returned.</w:t>
+        <w:t>nextThread()</w:t>
+      </w:r>
+      <w:r>
+        <w:t xml:space="preserve"> will check to see if owner has a value, if it does then remove it. It will also check the list of threads on Queue if empty it will reset everything and exit method. It then checks the list of threads on the Queue , if empty it will reset everything and exit the nextThread method. The owner will the obtain the thread that is chosen by pickNextThread and check if it is null which is important to know if an idle thread was created. The owner will receive all the information, priorities and permissions and be removed from threadlist. The owner will then be returned.</w:t>
       </w:r>
     </w:p>
     <w:p>
@@ -2381,7 +1886,6 @@
         </w:rPr>
         <w:tab/>
       </w:r>
-      <w:proofErr w:type="gramStart"/>
       <w:r>
         <w:rPr>
           <w:rFonts w:ascii="Courier New" w:hAnsi="Courier New" w:cs="Courier New"/>
@@ -2393,7 +1897,6 @@
         </w:rPr>
         <w:t>public</w:t>
       </w:r>
-      <w:proofErr w:type="gramEnd"/>
       <w:r>
         <w:rPr>
           <w:rFonts w:ascii="Courier New" w:hAnsi="Courier New" w:cs="Courier New"/>
@@ -2425,7 +1928,6 @@
         </w:rPr>
         <w:t xml:space="preserve"> </w:t>
       </w:r>
-      <w:proofErr w:type="spellStart"/>
       <w:r>
         <w:rPr>
           <w:rFonts w:ascii="Times New Roman" w:hAnsi="Times New Roman" w:cs="Times New Roman"/>
@@ -2435,7 +1937,6 @@
         </w:rPr>
         <w:t>nextThread</w:t>
       </w:r>
-      <w:proofErr w:type="spellEnd"/>
     </w:p>
     <w:p>
       <w:pPr>
@@ -2472,26 +1973,7 @@
           <w:szCs w:val="24"/>
         </w:rPr>
         <w:tab/>
-      </w:r>
-      <w:proofErr w:type="gramStart"/>
-      <w:r>
-        <w:rPr>
-          <w:rFonts w:ascii="Times New Roman" w:hAnsi="Times New Roman" w:cs="Times New Roman"/>
-          <w:bCs/>
-          <w:sz w:val="24"/>
-          <w:szCs w:val="24"/>
-        </w:rPr>
-        <w:t>disable</w:t>
-      </w:r>
-      <w:proofErr w:type="gramEnd"/>
-      <w:r>
-        <w:rPr>
-          <w:rFonts w:ascii="Times New Roman" w:hAnsi="Times New Roman" w:cs="Times New Roman"/>
-          <w:bCs/>
-          <w:sz w:val="24"/>
-          <w:szCs w:val="24"/>
-        </w:rPr>
-        <w:t xml:space="preserve"> interrupts</w:t>
+        <w:t>disable interrupts</w:t>
       </w:r>
     </w:p>
     <w:p>
@@ -2529,66 +2011,7 @@
           <w:szCs w:val="24"/>
         </w:rPr>
         <w:tab/>
-      </w:r>
-      <w:proofErr w:type="gramStart"/>
-      <w:r>
-        <w:rPr>
-          <w:rFonts w:ascii="Times New Roman" w:hAnsi="Times New Roman" w:cs="Times New Roman"/>
-          <w:bCs/>
-          <w:sz w:val="24"/>
-          <w:szCs w:val="24"/>
-        </w:rPr>
-        <w:t>set</w:t>
-      </w:r>
-      <w:proofErr w:type="gramEnd"/>
-      <w:r>
-        <w:rPr>
-          <w:rFonts w:ascii="Times New Roman" w:hAnsi="Times New Roman" w:cs="Times New Roman"/>
-          <w:bCs/>
-          <w:sz w:val="24"/>
-          <w:szCs w:val="24"/>
-        </w:rPr>
-        <w:t xml:space="preserve"> a </w:t>
-      </w:r>
-      <w:proofErr w:type="spellStart"/>
-      <w:r>
-        <w:rPr>
-          <w:rFonts w:ascii="Times New Roman" w:hAnsi="Times New Roman" w:cs="Times New Roman"/>
-          <w:bCs/>
-          <w:sz w:val="24"/>
-          <w:szCs w:val="24"/>
-        </w:rPr>
-        <w:t>kthread</w:t>
-      </w:r>
-      <w:proofErr w:type="spellEnd"/>
-      <w:r>
-        <w:rPr>
-          <w:rFonts w:ascii="Times New Roman" w:hAnsi="Times New Roman" w:cs="Times New Roman"/>
-          <w:bCs/>
-          <w:sz w:val="24"/>
-          <w:szCs w:val="24"/>
-        </w:rPr>
-        <w:t xml:space="preserve"> object equal to the result of function </w:t>
-      </w:r>
-      <w:proofErr w:type="spellStart"/>
-      <w:r>
-        <w:rPr>
-          <w:rFonts w:ascii="Times New Roman" w:hAnsi="Times New Roman" w:cs="Times New Roman"/>
-          <w:bCs/>
-          <w:sz w:val="24"/>
-          <w:szCs w:val="24"/>
-        </w:rPr>
-        <w:t>pickNextThread</w:t>
-      </w:r>
-      <w:proofErr w:type="spellEnd"/>
-      <w:r>
-        <w:rPr>
-          <w:rFonts w:ascii="Times New Roman" w:hAnsi="Times New Roman" w:cs="Times New Roman"/>
-          <w:bCs/>
-          <w:sz w:val="24"/>
-          <w:szCs w:val="24"/>
-        </w:rPr>
-        <w:t>()</w:t>
+        <w:t>set a kthread object equal to the result of function pickNextThread()</w:t>
       </w:r>
     </w:p>
     <w:p>
@@ -2635,26 +2058,7 @@
           <w:szCs w:val="24"/>
         </w:rPr>
         <w:tab/>
-      </w:r>
-      <w:proofErr w:type="gramStart"/>
-      <w:r>
-        <w:rPr>
-          <w:rFonts w:ascii="Times New Roman" w:hAnsi="Times New Roman" w:cs="Times New Roman"/>
-          <w:bCs/>
-          <w:sz w:val="24"/>
-          <w:szCs w:val="24"/>
-        </w:rPr>
-        <w:t>check</w:t>
-      </w:r>
-      <w:proofErr w:type="gramEnd"/>
-      <w:r>
-        <w:rPr>
-          <w:rFonts w:ascii="Times New Roman" w:hAnsi="Times New Roman" w:cs="Times New Roman"/>
-          <w:bCs/>
-          <w:sz w:val="24"/>
-          <w:szCs w:val="24"/>
-        </w:rPr>
-        <w:t xml:space="preserve"> if it is null</w:t>
+        <w:t>check if it is null</w:t>
       </w:r>
     </w:p>
     <w:p>
@@ -2710,26 +2114,7 @@
           <w:szCs w:val="24"/>
         </w:rPr>
         <w:tab/>
-      </w:r>
-      <w:proofErr w:type="gramStart"/>
-      <w:r>
-        <w:rPr>
-          <w:rFonts w:ascii="Times New Roman" w:hAnsi="Times New Roman" w:cs="Times New Roman"/>
-          <w:bCs/>
-          <w:sz w:val="24"/>
-          <w:szCs w:val="24"/>
-        </w:rPr>
-        <w:t>if</w:t>
-      </w:r>
-      <w:proofErr w:type="gramEnd"/>
-      <w:r>
-        <w:rPr>
-          <w:rFonts w:ascii="Times New Roman" w:hAnsi="Times New Roman" w:cs="Times New Roman"/>
-          <w:bCs/>
-          <w:sz w:val="24"/>
-          <w:szCs w:val="24"/>
-        </w:rPr>
-        <w:t xml:space="preserve"> not null acquire the thread</w:t>
+        <w:t>if not null acquire the thread</w:t>
       </w:r>
     </w:p>
     <w:p>
@@ -2785,26 +2170,7 @@
           <w:szCs w:val="24"/>
         </w:rPr>
         <w:tab/>
-      </w:r>
-      <w:proofErr w:type="gramStart"/>
-      <w:r>
-        <w:rPr>
-          <w:rFonts w:ascii="Times New Roman" w:hAnsi="Times New Roman" w:cs="Times New Roman"/>
-          <w:bCs/>
-          <w:sz w:val="24"/>
-          <w:szCs w:val="24"/>
-        </w:rPr>
-        <w:t>then</w:t>
-      </w:r>
-      <w:proofErr w:type="gramEnd"/>
-      <w:r>
-        <w:rPr>
-          <w:rFonts w:ascii="Times New Roman" w:hAnsi="Times New Roman" w:cs="Times New Roman"/>
-          <w:bCs/>
-          <w:sz w:val="24"/>
-          <w:szCs w:val="24"/>
-        </w:rPr>
-        <w:t xml:space="preserve"> return the gotten thread</w:t>
+        <w:t>then return the gotten thread</w:t>
       </w:r>
     </w:p>
     <w:p>
@@ -2814,83 +2180,14 @@
       </w:r>
     </w:p>
     <w:p>
-      <w:proofErr w:type="spellStart"/>
-      <w:proofErr w:type="gramStart"/>
       <w:r>
         <w:rPr>
           <w:i/>
         </w:rPr>
-        <w:t>pickNextThread</w:t>
-      </w:r>
-      <w:proofErr w:type="spellEnd"/>
-      <w:r>
-        <w:rPr>
-          <w:i/>
-        </w:rPr>
-        <w:t>(</w:t>
-      </w:r>
-      <w:proofErr w:type="gramEnd"/>
-      <w:r>
-        <w:rPr>
-          <w:i/>
-        </w:rPr>
-        <w:t>)</w:t>
-      </w:r>
-      <w:r>
-        <w:t xml:space="preserve"> looks to see what next thread is, if there is nothing on the thread list then exit the method. Check all the priorities of the </w:t>
-      </w:r>
-      <w:proofErr w:type="spellStart"/>
-      <w:r>
-        <w:t>waitng</w:t>
-      </w:r>
-      <w:proofErr w:type="spellEnd"/>
-      <w:r>
-        <w:t xml:space="preserve"> threads. If there are equivalent </w:t>
-      </w:r>
-      <w:proofErr w:type="spellStart"/>
-      <w:r>
-        <w:t>prioritiestake</w:t>
-      </w:r>
-      <w:proofErr w:type="spellEnd"/>
-      <w:r>
-        <w:t xml:space="preserve"> the one with the longer waiting </w:t>
-      </w:r>
-      <w:proofErr w:type="gramStart"/>
-      <w:r>
-        <w:t>time.</w:t>
-      </w:r>
-      <w:proofErr w:type="gramEnd"/>
-      <w:r>
-        <w:t xml:space="preserve"> Need to implement for loop that goes through the </w:t>
-      </w:r>
-      <w:proofErr w:type="spellStart"/>
-      <w:r>
-        <w:t>threadlist</w:t>
-      </w:r>
-      <w:proofErr w:type="spellEnd"/>
-      <w:r>
-        <w:t xml:space="preserve"> total length. Next check the transfer priority to see if a transfer should be made from waiting </w:t>
-      </w:r>
-      <w:proofErr w:type="spellStart"/>
-      <w:r>
-        <w:t>thereads</w:t>
-      </w:r>
-      <w:proofErr w:type="spellEnd"/>
-      <w:proofErr w:type="gramStart"/>
-      <w:r>
-        <w:t>..</w:t>
-      </w:r>
-      <w:proofErr w:type="gramEnd"/>
-      <w:r>
-        <w:t xml:space="preserve"> If so transfer the effective priority, if not just pass in the priority. Check the priority of the current thread to the max priority on the list, if it is greater than, set the new max to the current priority, change the position of the max and update the time. If they have the same priority check to see who was there the longest. Will return the thread that has the highest priority, but not remove it. This is just to see </w:t>
-      </w:r>
-      <w:proofErr w:type="spellStart"/>
-      <w:r>
-        <w:t>whats</w:t>
-      </w:r>
-      <w:proofErr w:type="spellEnd"/>
-      <w:r>
-        <w:t xml:space="preserve"> next.</w:t>
+        <w:t>pickNextThread()</w:t>
+      </w:r>
+      <w:r>
+        <w:t xml:space="preserve"> looks to see what next thread is, if there is nothing on the thread list then exit the method. Check all the priorities of the waitng threads. If there are equivalent prioritiestake the one with the longer waiting time. Need to implement for loop that goes through the threadlist total length. Next check the transfer priority to see if a transfer should be made from waiting thereads.. If so transfer the effective priority, if not just pass in the priority. Check the priority of the current thread to the max priority on the list, if it is greater than, set the new max to the current priority, change the position of the max and update the time. If they have the same priority check to see who was there the longest. Will return the thread that has the highest priority, but not remove it. This is just to see whats next.</w:t>
       </w:r>
     </w:p>
     <w:p/>
@@ -2912,7 +2209,6 @@
           <w:szCs w:val="24"/>
         </w:rPr>
       </w:pPr>
-      <w:proofErr w:type="gramStart"/>
       <w:r>
         <w:rPr>
           <w:rFonts w:ascii="Courier New" w:hAnsi="Courier New" w:cs="Courier New"/>
@@ -2924,7 +2220,6 @@
         </w:rPr>
         <w:t>public</w:t>
       </w:r>
-      <w:proofErr w:type="gramEnd"/>
       <w:r>
         <w:rPr>
           <w:rFonts w:ascii="Courier New" w:hAnsi="Courier New" w:cs="Courier New"/>
@@ -2956,7 +2251,6 @@
         </w:rPr>
         <w:t xml:space="preserve"> </w:t>
       </w:r>
-      <w:proofErr w:type="spellStart"/>
       <w:r>
         <w:rPr>
           <w:rFonts w:ascii="Times New Roman" w:hAnsi="Times New Roman" w:cs="Times New Roman"/>
@@ -2975,7 +2269,6 @@
         </w:rPr>
         <w:t>extThread</w:t>
       </w:r>
-      <w:proofErr w:type="spellEnd"/>
     </w:p>
     <w:p>
       <w:pPr>
@@ -3013,45 +2306,14 @@
         </w:rPr>
         <w:tab/>
       </w:r>
-      <w:proofErr w:type="gramStart"/>
-      <w:r>
-        <w:rPr>
-          <w:rFonts w:ascii="Times New Roman" w:hAnsi="Times New Roman" w:cs="Times New Roman"/>
-          <w:bCs/>
-          <w:sz w:val="24"/>
-          <w:szCs w:val="24"/>
-        </w:rPr>
-        <w:t>make</w:t>
-      </w:r>
-      <w:proofErr w:type="gramEnd"/>
-      <w:r>
-        <w:rPr>
-          <w:rFonts w:ascii="Times New Roman" w:hAnsi="Times New Roman" w:cs="Times New Roman"/>
-          <w:bCs/>
-          <w:sz w:val="24"/>
-          <w:szCs w:val="24"/>
-        </w:rPr>
-        <w:t xml:space="preserve"> a </w:t>
-      </w:r>
-      <w:proofErr w:type="spellStart"/>
-      <w:r>
-        <w:rPr>
-          <w:rFonts w:ascii="Times New Roman" w:hAnsi="Times New Roman" w:cs="Times New Roman"/>
-          <w:bCs/>
-          <w:sz w:val="24"/>
-          <w:szCs w:val="24"/>
-        </w:rPr>
-        <w:t>Kthread</w:t>
-      </w:r>
-      <w:proofErr w:type="spellEnd"/>
-      <w:r>
-        <w:rPr>
-          <w:rFonts w:ascii="Times New Roman" w:hAnsi="Times New Roman" w:cs="Times New Roman"/>
-          <w:bCs/>
-          <w:sz w:val="24"/>
-          <w:szCs w:val="24"/>
-        </w:rPr>
-        <w:t xml:space="preserve"> object</w:t>
+      <w:r>
+        <w:rPr>
+          <w:rFonts w:ascii="Times New Roman" w:hAnsi="Times New Roman" w:cs="Times New Roman"/>
+          <w:bCs/>
+          <w:sz w:val="24"/>
+          <w:szCs w:val="24"/>
+        </w:rPr>
+        <w:t>make a Kthread object</w:t>
       </w:r>
     </w:p>
     <w:p>
@@ -3089,26 +2351,7 @@
           <w:szCs w:val="24"/>
         </w:rPr>
         <w:tab/>
-      </w:r>
-      <w:proofErr w:type="gramStart"/>
-      <w:r>
-        <w:rPr>
-          <w:rFonts w:ascii="Times New Roman" w:hAnsi="Times New Roman" w:cs="Times New Roman"/>
-          <w:bCs/>
-          <w:sz w:val="24"/>
-          <w:szCs w:val="24"/>
-        </w:rPr>
-        <w:t>set</w:t>
-      </w:r>
-      <w:proofErr w:type="gramEnd"/>
-      <w:r>
-        <w:rPr>
-          <w:rFonts w:ascii="Times New Roman" w:hAnsi="Times New Roman" w:cs="Times New Roman"/>
-          <w:bCs/>
-          <w:sz w:val="24"/>
-          <w:szCs w:val="24"/>
-        </w:rPr>
-        <w:t xml:space="preserve"> it to null</w:t>
+        <w:t>set it to null</w:t>
       </w:r>
     </w:p>
     <w:p>
@@ -3130,45 +2373,14 @@
           <w:szCs w:val="24"/>
         </w:rPr>
       </w:pPr>
-      <w:proofErr w:type="gramStart"/>
-      <w:r>
-        <w:rPr>
-          <w:rFonts w:ascii="Times New Roman" w:hAnsi="Times New Roman" w:cs="Times New Roman"/>
-          <w:bCs/>
-          <w:sz w:val="24"/>
-          <w:szCs w:val="24"/>
-        </w:rPr>
-        <w:t>have</w:t>
-      </w:r>
-      <w:proofErr w:type="gramEnd"/>
-      <w:r>
-        <w:rPr>
-          <w:rFonts w:ascii="Times New Roman" w:hAnsi="Times New Roman" w:cs="Times New Roman"/>
-          <w:bCs/>
-          <w:sz w:val="24"/>
-          <w:szCs w:val="24"/>
-        </w:rPr>
-        <w:t xml:space="preserve"> a loop search through the </w:t>
-      </w:r>
-      <w:proofErr w:type="spellStart"/>
-      <w:r>
-        <w:rPr>
-          <w:rFonts w:ascii="Times New Roman" w:hAnsi="Times New Roman" w:cs="Times New Roman"/>
-          <w:bCs/>
-          <w:sz w:val="24"/>
-          <w:szCs w:val="24"/>
-        </w:rPr>
-        <w:t>waitQueue</w:t>
-      </w:r>
-      <w:proofErr w:type="spellEnd"/>
-      <w:r>
-        <w:rPr>
-          <w:rFonts w:ascii="Times New Roman" w:hAnsi="Times New Roman" w:cs="Times New Roman"/>
-          <w:bCs/>
-          <w:sz w:val="24"/>
-          <w:szCs w:val="24"/>
-        </w:rPr>
-        <w:t xml:space="preserve"> and compare all threads effective priorities so we can select the one with the highest priority</w:t>
+      <w:r>
+        <w:rPr>
+          <w:rFonts w:ascii="Times New Roman" w:hAnsi="Times New Roman" w:cs="Times New Roman"/>
+          <w:bCs/>
+          <w:sz w:val="24"/>
+          <w:szCs w:val="24"/>
+        </w:rPr>
+        <w:t>have a loop search through the waitQueue and compare all threads effective priorities so we can select the one with the highest priority</w:t>
       </w:r>
     </w:p>
     <w:p>
@@ -3190,25 +2402,14 @@
           <w:szCs w:val="24"/>
         </w:rPr>
       </w:pPr>
-      <w:proofErr w:type="gramStart"/>
-      <w:r>
-        <w:rPr>
-          <w:rFonts w:ascii="Times New Roman" w:hAnsi="Times New Roman" w:cs="Times New Roman"/>
-          <w:bCs/>
-          <w:sz w:val="24"/>
-          <w:szCs w:val="24"/>
-        </w:rPr>
-        <w:t>return</w:t>
-      </w:r>
-      <w:proofErr w:type="gramEnd"/>
-      <w:r>
-        <w:rPr>
-          <w:rFonts w:ascii="Times New Roman" w:hAnsi="Times New Roman" w:cs="Times New Roman"/>
-          <w:bCs/>
-          <w:sz w:val="24"/>
-          <w:szCs w:val="24"/>
-        </w:rPr>
-        <w:t xml:space="preserve"> the thread</w:t>
+      <w:r>
+        <w:rPr>
+          <w:rFonts w:ascii="Times New Roman" w:hAnsi="Times New Roman" w:cs="Times New Roman"/>
+          <w:bCs/>
+          <w:sz w:val="24"/>
+          <w:szCs w:val="24"/>
+        </w:rPr>
+        <w:t>return the thread</w:t>
       </w:r>
     </w:p>
     <w:p>
@@ -3248,46 +2449,14 @@
         <w:spacing w:line="240" w:lineRule="auto"/>
         <w:ind w:firstLine="720"/>
       </w:pPr>
-      <w:proofErr w:type="spellStart"/>
-      <w:proofErr w:type="gramStart"/>
       <w:r>
         <w:rPr>
           <w:i/>
         </w:rPr>
-        <w:t>GetEffectivePriority</w:t>
-      </w:r>
-      <w:proofErr w:type="spellEnd"/>
-      <w:r>
-        <w:rPr>
-          <w:i/>
-        </w:rPr>
-        <w:t>(</w:t>
-      </w:r>
-      <w:proofErr w:type="gramEnd"/>
-      <w:r>
-        <w:rPr>
-          <w:i/>
-        </w:rPr>
-        <w:t>)</w:t>
-      </w:r>
-      <w:r>
-        <w:t xml:space="preserve"> returns the priority of the thread after taking into account the donations. It checks if the effective property is the recalculated priority, if so the </w:t>
-      </w:r>
-      <w:proofErr w:type="gramStart"/>
-      <w:r>
-        <w:t>its</w:t>
-      </w:r>
-      <w:proofErr w:type="gramEnd"/>
-      <w:r>
-        <w:t xml:space="preserve"> been properly updated, otherwise skip this portion of code. If not the same start a loop from 0 to size of the list, the </w:t>
-      </w:r>
-      <w:proofErr w:type="spellStart"/>
-      <w:r>
-        <w:t>waitQueue</w:t>
-      </w:r>
-      <w:proofErr w:type="spellEnd"/>
-      <w:r>
-        <w:t xml:space="preserve"> Queue will obtain the values in the list each time it increments to the next value and also contain threads from the Queues.</w:t>
+        <w:t>GetEffectivePriority()</w:t>
+      </w:r>
+      <w:r>
+        <w:t xml:space="preserve"> returns the priority of the thread after taking into account the donations. It checks if the effective property is the recalculated priority, if so the its been properly updated, otherwise skip this portion of code. If not the same start a loop from 0 to size of the list, the waitQueue Queue will obtain the values in the list each time it increments to the next value and also contain threads from the Queues.</w:t>
       </w:r>
     </w:p>
     <w:p>
@@ -3296,15 +2465,7 @@
         <w:ind w:firstLine="720"/>
       </w:pPr>
       <w:r>
-        <w:t xml:space="preserve">Start the next loop and current priority will get the priority of the j value and check to see if it is the maximum value. If it is greater than the maximum it will set the effective priority to that </w:t>
-      </w:r>
-      <w:proofErr w:type="spellStart"/>
-      <w:r>
-        <w:t>value.After</w:t>
-      </w:r>
-      <w:proofErr w:type="spellEnd"/>
-      <w:r>
-        <w:t xml:space="preserve"> check if the effective priority has been changed, if not the effective priority will just be the priority of the current thread and the effective priority will be returned.</w:t>
+        <w:t>Start the next loop and current priority will get the priority of the j value and check to see if it is the maximum value. If it is greater than the maximum it will set the effective priority to that value.After check if the effective priority has been changed, if not the effective priority will just be the priority of the current thread and the effective priority will be returned.</w:t>
       </w:r>
     </w:p>
     <w:p>
@@ -3326,8 +2487,6 @@
           <w:highlight w:val="lightGray"/>
         </w:rPr>
       </w:pPr>
-      <w:bookmarkStart w:id="0" w:name="_GoBack"/>
-      <w:proofErr w:type="gramStart"/>
       <w:r>
         <w:rPr>
           <w:rFonts w:ascii="Courier New" w:hAnsi="Courier New" w:cs="Courier New"/>
@@ -3340,7 +2499,6 @@
         </w:rPr>
         <w:t>public</w:t>
       </w:r>
-      <w:proofErr w:type="gramEnd"/>
       <w:r>
         <w:rPr>
           <w:rFonts w:ascii="Courier New" w:hAnsi="Courier New" w:cs="Courier New"/>
@@ -3351,7 +2509,6 @@
         </w:rPr>
         <w:t xml:space="preserve"> </w:t>
       </w:r>
-      <w:proofErr w:type="spellStart"/>
       <w:r>
         <w:rPr>
           <w:rFonts w:ascii="Courier New" w:hAnsi="Courier New" w:cs="Courier New"/>
@@ -3364,38 +2521,15 @@
         </w:rPr>
         <w:t>int</w:t>
       </w:r>
-      <w:proofErr w:type="spellEnd"/>
-      <w:r>
-        <w:rPr>
-          <w:rFonts w:ascii="Courier New" w:hAnsi="Courier New" w:cs="Courier New"/>
-          <w:color w:val="000000"/>
-          <w:sz w:val="20"/>
-          <w:szCs w:val="20"/>
-          <w:highlight w:val="lightGray"/>
-        </w:rPr>
-        <w:t xml:space="preserve"> </w:t>
-      </w:r>
-      <w:proofErr w:type="spellStart"/>
-      <w:r>
-        <w:rPr>
-          <w:rFonts w:ascii="Courier New" w:hAnsi="Courier New" w:cs="Courier New"/>
-          <w:color w:val="000000"/>
-          <w:sz w:val="20"/>
-          <w:szCs w:val="20"/>
-          <w:highlight w:val="lightGray"/>
-        </w:rPr>
-        <w:t>getEffectivePriority</w:t>
-      </w:r>
-      <w:proofErr w:type="spellEnd"/>
-      <w:r>
-        <w:rPr>
-          <w:rFonts w:ascii="Courier New" w:hAnsi="Courier New" w:cs="Courier New"/>
-          <w:color w:val="000000"/>
-          <w:sz w:val="20"/>
-          <w:szCs w:val="20"/>
-          <w:highlight w:val="lightGray"/>
-        </w:rPr>
-        <w:t>() {</w:t>
+      <w:r>
+        <w:rPr>
+          <w:rFonts w:ascii="Courier New" w:hAnsi="Courier New" w:cs="Courier New"/>
+          <w:color w:val="000000"/>
+          <w:sz w:val="20"/>
+          <w:szCs w:val="20"/>
+          <w:highlight w:val="lightGray"/>
+        </w:rPr>
+        <w:t xml:space="preserve"> getEffectivePriority() {</w:t>
       </w:r>
     </w:p>
     <w:p>
@@ -3448,32 +2582,17 @@
         </w:rPr>
         <w:tab/>
       </w:r>
-      <w:proofErr w:type="spellStart"/>
-      <w:r>
-        <w:rPr>
-          <w:rFonts w:ascii="Courier New" w:hAnsi="Courier New" w:cs="Courier New"/>
-          <w:color w:val="000000"/>
-          <w:sz w:val="20"/>
-          <w:szCs w:val="20"/>
-          <w:highlight w:val="lightGray"/>
-          <w:shd w:val="clear" w:color="auto" w:fill="FFFF00"/>
-        </w:rPr>
-        <w:t>PriorityDonation</w:t>
-      </w:r>
-      <w:proofErr w:type="spellEnd"/>
-      <w:r>
-        <w:rPr>
-          <w:rFonts w:ascii="Courier New" w:hAnsi="Courier New" w:cs="Courier New"/>
-          <w:color w:val="000000"/>
-          <w:sz w:val="20"/>
-          <w:szCs w:val="20"/>
-          <w:highlight w:val="lightGray"/>
-          <w:shd w:val="clear" w:color="auto" w:fill="FFFF00"/>
-        </w:rPr>
-        <w:t xml:space="preserve"> donation = </w:t>
-      </w:r>
-      <w:proofErr w:type="spellStart"/>
-      <w:proofErr w:type="gramStart"/>
+      <w:r>
+        <w:rPr>
+          <w:rFonts w:ascii="Courier New" w:hAnsi="Courier New" w:cs="Courier New"/>
+          <w:color w:val="000000"/>
+          <w:sz w:val="20"/>
+          <w:szCs w:val="20"/>
+          <w:highlight w:val="lightGray"/>
+          <w:shd w:val="clear" w:color="auto" w:fill="FFFF00"/>
+        </w:rPr>
+        <w:t xml:space="preserve">PriorityDonation donation = </w:t>
+      </w:r>
       <w:r>
         <w:rPr>
           <w:rFonts w:ascii="Courier New" w:hAnsi="Courier New" w:cs="Courier New"/>
@@ -3494,31 +2613,7 @@
           <w:highlight w:val="lightGray"/>
           <w:shd w:val="clear" w:color="auto" w:fill="FFFF00"/>
         </w:rPr>
-        <w:t>.last</w:t>
-      </w:r>
-      <w:proofErr w:type="spellEnd"/>
-      <w:r>
-        <w:rPr>
-          <w:rFonts w:ascii="Courier New" w:hAnsi="Courier New" w:cs="Courier New"/>
-          <w:color w:val="000000"/>
-          <w:sz w:val="20"/>
-          <w:szCs w:val="20"/>
-          <w:highlight w:val="lightGray"/>
-          <w:shd w:val="clear" w:color="auto" w:fill="FFFF00"/>
-        </w:rPr>
-        <w:t>(</w:t>
-      </w:r>
-      <w:proofErr w:type="gramEnd"/>
-      <w:r>
-        <w:rPr>
-          <w:rFonts w:ascii="Courier New" w:hAnsi="Courier New" w:cs="Courier New"/>
-          <w:color w:val="000000"/>
-          <w:sz w:val="20"/>
-          <w:szCs w:val="20"/>
-          <w:highlight w:val="lightGray"/>
-          <w:shd w:val="clear" w:color="auto" w:fill="FFFF00"/>
-        </w:rPr>
-        <w:t>);</w:t>
+        <w:t>.last();</w:t>
       </w:r>
     </w:p>
     <w:p>
@@ -3571,7 +2666,6 @@
         </w:rPr>
         <w:tab/>
       </w:r>
-      <w:proofErr w:type="gramStart"/>
       <w:r>
         <w:rPr>
           <w:rFonts w:ascii="Courier New" w:hAnsi="Courier New" w:cs="Courier New"/>
@@ -3585,29 +2679,16 @@
         </w:rPr>
         <w:t>return</w:t>
       </w:r>
-      <w:proofErr w:type="gramEnd"/>
-      <w:r>
-        <w:rPr>
-          <w:rFonts w:ascii="Courier New" w:hAnsi="Courier New" w:cs="Courier New"/>
-          <w:color w:val="000000"/>
-          <w:sz w:val="20"/>
-          <w:szCs w:val="20"/>
-          <w:highlight w:val="lightGray"/>
-          <w:shd w:val="clear" w:color="auto" w:fill="FFFF00"/>
-        </w:rPr>
-        <w:t xml:space="preserve"> </w:t>
-      </w:r>
-      <w:proofErr w:type="spellStart"/>
-      <w:r>
-        <w:rPr>
-          <w:rFonts w:ascii="Courier New" w:hAnsi="Courier New" w:cs="Courier New"/>
-          <w:color w:val="000000"/>
-          <w:sz w:val="20"/>
-          <w:szCs w:val="20"/>
-          <w:highlight w:val="lightGray"/>
-          <w:shd w:val="clear" w:color="auto" w:fill="FFFF00"/>
-        </w:rPr>
-        <w:t>donation.</w:t>
+      <w:r>
+        <w:rPr>
+          <w:rFonts w:ascii="Courier New" w:hAnsi="Courier New" w:cs="Courier New"/>
+          <w:color w:val="000000"/>
+          <w:sz w:val="20"/>
+          <w:szCs w:val="20"/>
+          <w:highlight w:val="lightGray"/>
+          <w:shd w:val="clear" w:color="auto" w:fill="FFFF00"/>
+        </w:rPr>
+        <w:t xml:space="preserve"> donation.</w:t>
       </w:r>
       <w:r>
         <w:rPr>
@@ -3620,7 +2701,6 @@
         </w:rPr>
         <w:t>priority</w:t>
       </w:r>
-      <w:proofErr w:type="spellEnd"/>
       <w:r>
         <w:rPr>
           <w:rFonts w:ascii="Courier New" w:hAnsi="Courier New" w:cs="Courier New"/>
@@ -3712,7 +2792,6 @@
           <w:shd w:val="clear" w:color="auto" w:fill="FFFF00"/>
         </w:rPr>
       </w:pPr>
-      <w:proofErr w:type="gramStart"/>
       <w:r>
         <w:rPr>
           <w:rFonts w:ascii="Courier New" w:hAnsi="Courier New" w:cs="Courier New"/>
@@ -3726,7 +2805,6 @@
         </w:rPr>
         <w:t>protected</w:t>
       </w:r>
-      <w:proofErr w:type="gramEnd"/>
       <w:r>
         <w:rPr>
           <w:rFonts w:ascii="Courier New" w:hAnsi="Courier New" w:cs="Courier New"/>
@@ -3760,31 +2838,7 @@
           <w:highlight w:val="lightGray"/>
           <w:shd w:val="clear" w:color="auto" w:fill="FFFF00"/>
         </w:rPr>
-        <w:t xml:space="preserve"> </w:t>
-      </w:r>
-      <w:proofErr w:type="spellStart"/>
-      <w:r>
-        <w:rPr>
-          <w:rFonts w:ascii="Courier New" w:hAnsi="Courier New" w:cs="Courier New"/>
-          <w:color w:val="000000"/>
-          <w:sz w:val="20"/>
-          <w:szCs w:val="20"/>
-          <w:highlight w:val="lightGray"/>
-          <w:shd w:val="clear" w:color="auto" w:fill="FFFF00"/>
-        </w:rPr>
-        <w:t>PriorityDonation</w:t>
-      </w:r>
-      <w:proofErr w:type="spellEnd"/>
-      <w:r>
-        <w:rPr>
-          <w:rFonts w:ascii="Courier New" w:hAnsi="Courier New" w:cs="Courier New"/>
-          <w:color w:val="000000"/>
-          <w:sz w:val="20"/>
-          <w:szCs w:val="20"/>
-          <w:highlight w:val="lightGray"/>
-          <w:shd w:val="clear" w:color="auto" w:fill="FFFF00"/>
-        </w:rPr>
-        <w:t>{</w:t>
+        <w:t xml:space="preserve"> PriorityDonation{</w:t>
       </w:r>
     </w:p>
     <w:p>
@@ -3837,7 +2891,6 @@
         </w:rPr>
         <w:tab/>
       </w:r>
-      <w:proofErr w:type="gramStart"/>
       <w:r>
         <w:rPr>
           <w:rFonts w:ascii="Courier New" w:hAnsi="Courier New" w:cs="Courier New"/>
@@ -3851,7 +2904,6 @@
         </w:rPr>
         <w:t>public</w:t>
       </w:r>
-      <w:proofErr w:type="gramEnd"/>
       <w:r>
         <w:rPr>
           <w:rFonts w:ascii="Courier New" w:hAnsi="Courier New" w:cs="Courier New"/>
@@ -3863,7 +2915,6 @@
         </w:rPr>
         <w:t xml:space="preserve"> </w:t>
       </w:r>
-      <w:proofErr w:type="spellStart"/>
       <w:r>
         <w:rPr>
           <w:rFonts w:ascii="Courier New" w:hAnsi="Courier New" w:cs="Courier New"/>
@@ -3877,7 +2928,6 @@
         </w:rPr>
         <w:t>int</w:t>
       </w:r>
-      <w:proofErr w:type="spellEnd"/>
       <w:r>
         <w:rPr>
           <w:rFonts w:ascii="Courier New" w:hAnsi="Courier New" w:cs="Courier New"/>
@@ -3962,7 +3012,6 @@
         </w:rPr>
         <w:tab/>
       </w:r>
-      <w:proofErr w:type="gramStart"/>
       <w:r>
         <w:rPr>
           <w:rFonts w:ascii="Courier New" w:hAnsi="Courier New" w:cs="Courier New"/>
@@ -3976,41 +3025,16 @@
         </w:rPr>
         <w:t>public</w:t>
       </w:r>
-      <w:proofErr w:type="gramEnd"/>
-      <w:r>
-        <w:rPr>
-          <w:rFonts w:ascii="Courier New" w:hAnsi="Courier New" w:cs="Courier New"/>
-          <w:color w:val="000000"/>
-          <w:sz w:val="20"/>
-          <w:szCs w:val="20"/>
-          <w:highlight w:val="lightGray"/>
-          <w:shd w:val="clear" w:color="auto" w:fill="FFFF00"/>
-        </w:rPr>
-        <w:t xml:space="preserve"> </w:t>
-      </w:r>
-      <w:proofErr w:type="spellStart"/>
-      <w:r>
-        <w:rPr>
-          <w:rFonts w:ascii="Courier New" w:hAnsi="Courier New" w:cs="Courier New"/>
-          <w:color w:val="000000"/>
-          <w:sz w:val="20"/>
-          <w:szCs w:val="20"/>
-          <w:highlight w:val="lightGray"/>
-          <w:shd w:val="clear" w:color="auto" w:fill="FFFF00"/>
-        </w:rPr>
-        <w:t>PriorityQueue</w:t>
-      </w:r>
-      <w:proofErr w:type="spellEnd"/>
-      <w:r>
-        <w:rPr>
-          <w:rFonts w:ascii="Courier New" w:hAnsi="Courier New" w:cs="Courier New"/>
-          <w:color w:val="000000"/>
-          <w:sz w:val="20"/>
-          <w:szCs w:val="20"/>
-          <w:highlight w:val="lightGray"/>
-          <w:shd w:val="clear" w:color="auto" w:fill="FFFF00"/>
-        </w:rPr>
-        <w:t xml:space="preserve"> </w:t>
+      <w:r>
+        <w:rPr>
+          <w:rFonts w:ascii="Courier New" w:hAnsi="Courier New" w:cs="Courier New"/>
+          <w:color w:val="000000"/>
+          <w:sz w:val="20"/>
+          <w:szCs w:val="20"/>
+          <w:highlight w:val="lightGray"/>
+          <w:shd w:val="clear" w:color="auto" w:fill="FFFF00"/>
+        </w:rPr>
+        <w:t xml:space="preserve"> PriorityQueue </w:t>
       </w:r>
       <w:r>
         <w:rPr>
@@ -4086,7 +3110,6 @@
         <w:t>}</w:t>
       </w:r>
     </w:p>
-    <w:bookmarkEnd w:id="0"/>
     <w:p>
       <w:pPr>
         <w:pBdr>
@@ -4145,41 +3168,15 @@
       <w:pPr>
         <w:spacing w:line="240" w:lineRule="auto"/>
       </w:pPr>
-      <w:proofErr w:type="spellStart"/>
-      <w:proofErr w:type="gramStart"/>
       <w:r>
         <w:rPr>
           <w:i/>
         </w:rPr>
         <w:lastRenderedPageBreak/>
-        <w:t>setPriority</w:t>
-      </w:r>
-      <w:proofErr w:type="spellEnd"/>
-      <w:r>
-        <w:rPr>
-          <w:i/>
-        </w:rPr>
-        <w:t>(</w:t>
-      </w:r>
-      <w:proofErr w:type="gramEnd"/>
-      <w:r>
-        <w:rPr>
-          <w:i/>
-        </w:rPr>
-        <w:t>)</w:t>
-      </w:r>
-      <w:r>
-        <w:t xml:space="preserve"> will set the priority of the associated thread to the specified value. In the base code need a check to make sure </w:t>
-      </w:r>
-      <w:proofErr w:type="spellStart"/>
-      <w:proofErr w:type="gramStart"/>
-      <w:r>
-        <w:t>its</w:t>
-      </w:r>
-      <w:proofErr w:type="spellEnd"/>
-      <w:proofErr w:type="gramEnd"/>
-      <w:r>
-        <w:t xml:space="preserve"> not greater than 7 or less than 1, and update the effective priority.</w:t>
+        <w:t>setPriority()</w:t>
+      </w:r>
+      <w:r>
+        <w:t xml:space="preserve"> will set the priority of the associated thread to the specified value. In the base code need a check to make sure its not greater than 7 or less than 1, and update the effective priority.</w:t>
       </w:r>
     </w:p>
     <w:p>
@@ -4201,7 +3198,6 @@
           <w:highlight w:val="lightGray"/>
         </w:rPr>
       </w:pPr>
-      <w:proofErr w:type="gramStart"/>
       <w:r>
         <w:rPr>
           <w:rFonts w:ascii="Courier New" w:hAnsi="Courier New" w:cs="Courier New"/>
@@ -4214,7 +3210,6 @@
         </w:rPr>
         <w:t>public</w:t>
       </w:r>
-      <w:proofErr w:type="gramEnd"/>
       <w:r>
         <w:rPr>
           <w:rFonts w:ascii="Courier New" w:hAnsi="Courier New" w:cs="Courier New"/>
@@ -4245,31 +3240,8 @@
           <w:szCs w:val="20"/>
           <w:highlight w:val="lightGray"/>
         </w:rPr>
-        <w:t xml:space="preserve"> </w:t>
-      </w:r>
-      <w:proofErr w:type="spellStart"/>
-      <w:r>
-        <w:rPr>
-          <w:rFonts w:ascii="Courier New" w:hAnsi="Courier New" w:cs="Courier New"/>
-          <w:color w:val="000000"/>
-          <w:sz w:val="20"/>
-          <w:szCs w:val="20"/>
-          <w:highlight w:val="lightGray"/>
-        </w:rPr>
-        <w:t>setPriority</w:t>
-      </w:r>
-      <w:proofErr w:type="spellEnd"/>
-      <w:r>
-        <w:rPr>
-          <w:rFonts w:ascii="Courier New" w:hAnsi="Courier New" w:cs="Courier New"/>
-          <w:color w:val="000000"/>
-          <w:sz w:val="20"/>
-          <w:szCs w:val="20"/>
-          <w:highlight w:val="lightGray"/>
-        </w:rPr>
-        <w:t>(</w:t>
-      </w:r>
-      <w:proofErr w:type="spellStart"/>
+        <w:t xml:space="preserve"> setPriority(</w:t>
+      </w:r>
       <w:r>
         <w:rPr>
           <w:rFonts w:ascii="Courier New" w:hAnsi="Courier New" w:cs="Courier New"/>
@@ -4282,7 +3254,6 @@
         </w:rPr>
         <w:t>int</w:t>
       </w:r>
-      <w:proofErr w:type="spellEnd"/>
       <w:r>
         <w:rPr>
           <w:rFonts w:ascii="Courier New" w:hAnsi="Courier New" w:cs="Courier New"/>
@@ -4344,7 +3315,6 @@
         </w:rPr>
         <w:tab/>
       </w:r>
-      <w:proofErr w:type="gramStart"/>
       <w:r>
         <w:rPr>
           <w:rFonts w:ascii="Courier New" w:hAnsi="Courier New" w:cs="Courier New"/>
@@ -4358,7 +3328,6 @@
         </w:rPr>
         <w:t>if</w:t>
       </w:r>
-      <w:proofErr w:type="gramEnd"/>
       <w:r>
         <w:rPr>
           <w:rFonts w:ascii="Courier New" w:hAnsi="Courier New" w:cs="Courier New"/>
@@ -4370,7 +3339,6 @@
         </w:rPr>
         <w:t xml:space="preserve"> (</w:t>
       </w:r>
-      <w:proofErr w:type="spellStart"/>
       <w:r>
         <w:rPr>
           <w:rFonts w:ascii="Courier New" w:hAnsi="Courier New" w:cs="Courier New"/>
@@ -4406,7 +3374,6 @@
         </w:rPr>
         <w:t>priority</w:t>
       </w:r>
-      <w:proofErr w:type="spellEnd"/>
       <w:r>
         <w:rPr>
           <w:rFonts w:ascii="Courier New" w:hAnsi="Courier New" w:cs="Courier New"/>
@@ -4479,7 +3446,6 @@
         </w:rPr>
         <w:tab/>
       </w:r>
-      <w:proofErr w:type="gramStart"/>
       <w:r>
         <w:rPr>
           <w:rFonts w:ascii="Courier New" w:hAnsi="Courier New" w:cs="Courier New"/>
@@ -4493,7 +3459,6 @@
         </w:rPr>
         <w:t>return</w:t>
       </w:r>
-      <w:proofErr w:type="gramEnd"/>
       <w:r>
         <w:rPr>
           <w:rFonts w:ascii="Courier New" w:hAnsi="Courier New" w:cs="Courier New"/>
@@ -4575,32 +3540,17 @@
         </w:rPr>
         <w:tab/>
       </w:r>
-      <w:proofErr w:type="spellStart"/>
-      <w:proofErr w:type="gramStart"/>
-      <w:r>
-        <w:rPr>
-          <w:rFonts w:ascii="Courier New" w:hAnsi="Courier New" w:cs="Courier New"/>
-          <w:color w:val="000000"/>
-          <w:sz w:val="20"/>
-          <w:szCs w:val="20"/>
-          <w:highlight w:val="lightGray"/>
-          <w:shd w:val="clear" w:color="auto" w:fill="FFFF00"/>
-        </w:rPr>
-        <w:t>revokeDonation</w:t>
-      </w:r>
-      <w:proofErr w:type="spellEnd"/>
-      <w:r>
-        <w:rPr>
-          <w:rFonts w:ascii="Courier New" w:hAnsi="Courier New" w:cs="Courier New"/>
-          <w:color w:val="000000"/>
-          <w:sz w:val="20"/>
-          <w:szCs w:val="20"/>
-          <w:highlight w:val="lightGray"/>
-          <w:shd w:val="clear" w:color="auto" w:fill="FFFF00"/>
-        </w:rPr>
-        <w:t>(</w:t>
-      </w:r>
-      <w:proofErr w:type="gramEnd"/>
+      <w:r>
+        <w:rPr>
+          <w:rFonts w:ascii="Courier New" w:hAnsi="Courier New" w:cs="Courier New"/>
+          <w:color w:val="000000"/>
+          <w:sz w:val="20"/>
+          <w:szCs w:val="20"/>
+          <w:highlight w:val="lightGray"/>
+          <w:shd w:val="clear" w:color="auto" w:fill="FFFF00"/>
+        </w:rPr>
+        <w:t>revokeDonation(</w:t>
+      </w:r>
       <w:r>
         <w:rPr>
           <w:rFonts w:ascii="Courier New" w:hAnsi="Courier New" w:cs="Courier New"/>
@@ -4676,43 +3626,16 @@
         </w:rPr>
         <w:tab/>
       </w:r>
-      <w:proofErr w:type="spellStart"/>
-      <w:proofErr w:type="gramStart"/>
-      <w:r>
-        <w:rPr>
-          <w:rFonts w:ascii="Courier New" w:hAnsi="Courier New" w:cs="Courier New"/>
-          <w:color w:val="000000"/>
-          <w:sz w:val="20"/>
-          <w:szCs w:val="20"/>
-          <w:highlight w:val="lightGray"/>
-          <w:shd w:val="clear" w:color="auto" w:fill="FFFF00"/>
-        </w:rPr>
-        <w:t>registerDonation</w:t>
-      </w:r>
-      <w:proofErr w:type="spellEnd"/>
-      <w:r>
-        <w:rPr>
-          <w:rFonts w:ascii="Courier New" w:hAnsi="Courier New" w:cs="Courier New"/>
-          <w:color w:val="000000"/>
-          <w:sz w:val="20"/>
-          <w:szCs w:val="20"/>
-          <w:highlight w:val="lightGray"/>
-          <w:shd w:val="clear" w:color="auto" w:fill="FFFF00"/>
-        </w:rPr>
-        <w:t>(</w:t>
-      </w:r>
-      <w:proofErr w:type="spellStart"/>
-      <w:proofErr w:type="gramEnd"/>
-      <w:r>
-        <w:rPr>
-          <w:rFonts w:ascii="Courier New" w:hAnsi="Courier New" w:cs="Courier New"/>
-          <w:color w:val="000000"/>
-          <w:sz w:val="20"/>
-          <w:szCs w:val="20"/>
-          <w:highlight w:val="lightGray"/>
-          <w:shd w:val="clear" w:color="auto" w:fill="FFFF00"/>
-        </w:rPr>
-        <w:t>priority,</w:t>
+      <w:r>
+        <w:rPr>
+          <w:rFonts w:ascii="Courier New" w:hAnsi="Courier New" w:cs="Courier New"/>
+          <w:color w:val="000000"/>
+          <w:sz w:val="20"/>
+          <w:szCs w:val="20"/>
+          <w:highlight w:val="lightGray"/>
+          <w:shd w:val="clear" w:color="auto" w:fill="FFFF00"/>
+        </w:rPr>
+        <w:t>registerDonation(priority,</w:t>
       </w:r>
       <w:r>
         <w:rPr>
@@ -4727,7 +3650,6 @@
         </w:rPr>
         <w:t>null</w:t>
       </w:r>
-      <w:proofErr w:type="spellEnd"/>
       <w:r>
         <w:rPr>
           <w:rFonts w:ascii="Courier New" w:hAnsi="Courier New" w:cs="Courier New"/>
@@ -4794,38 +3716,14 @@
       <w:pPr>
         <w:spacing w:line="240" w:lineRule="auto"/>
       </w:pPr>
-      <w:proofErr w:type="spellStart"/>
-      <w:proofErr w:type="gramStart"/>
       <w:r>
         <w:rPr>
           <w:i/>
         </w:rPr>
-        <w:t>waitforAccess</w:t>
-      </w:r>
-      <w:proofErr w:type="spellEnd"/>
-      <w:r>
-        <w:rPr>
-          <w:i/>
-        </w:rPr>
-        <w:t>(</w:t>
-      </w:r>
-      <w:proofErr w:type="gramEnd"/>
-      <w:r>
-        <w:rPr>
-          <w:i/>
-        </w:rPr>
-        <w:t xml:space="preserve">) </w:t>
-      </w:r>
-      <w:r>
-        <w:t xml:space="preserve">passes in the </w:t>
-      </w:r>
-      <w:proofErr w:type="spellStart"/>
-      <w:r>
-        <w:t>waitqueue</w:t>
-      </w:r>
-      <w:proofErr w:type="spellEnd"/>
-      <w:r>
-        <w:t xml:space="preserve"> which does nothing as we just save the current time into the waiting time</w:t>
+        <w:t xml:space="preserve">waitforAccess() </w:t>
+      </w:r>
+      <w:r>
+        <w:t>passes in the waitqueue which does nothing as we just save the current time into the waiting time</w:t>
       </w:r>
     </w:p>
     <w:p>
@@ -4847,7 +3745,6 @@
           <w:highlight w:val="lightGray"/>
         </w:rPr>
       </w:pPr>
-      <w:proofErr w:type="gramStart"/>
       <w:r>
         <w:rPr>
           <w:rFonts w:ascii="Courier New" w:hAnsi="Courier New" w:cs="Courier New"/>
@@ -4860,7 +3757,6 @@
         </w:rPr>
         <w:t>public</w:t>
       </w:r>
-      <w:proofErr w:type="gramEnd"/>
       <w:r>
         <w:rPr>
           <w:rFonts w:ascii="Courier New" w:hAnsi="Courier New" w:cs="Courier New"/>
@@ -4891,73 +3787,7 @@
           <w:szCs w:val="20"/>
           <w:highlight w:val="lightGray"/>
         </w:rPr>
-        <w:t xml:space="preserve"> </w:t>
-      </w:r>
-      <w:proofErr w:type="spellStart"/>
-      <w:r>
-        <w:rPr>
-          <w:rFonts w:ascii="Courier New" w:hAnsi="Courier New" w:cs="Courier New"/>
-          <w:color w:val="000000"/>
-          <w:sz w:val="20"/>
-          <w:szCs w:val="20"/>
-          <w:highlight w:val="lightGray"/>
-        </w:rPr>
-        <w:t>waitForAccess</w:t>
-      </w:r>
-      <w:proofErr w:type="spellEnd"/>
-      <w:r>
-        <w:rPr>
-          <w:rFonts w:ascii="Courier New" w:hAnsi="Courier New" w:cs="Courier New"/>
-          <w:color w:val="000000"/>
-          <w:sz w:val="20"/>
-          <w:szCs w:val="20"/>
-          <w:highlight w:val="lightGray"/>
-        </w:rPr>
-        <w:t>(</w:t>
-      </w:r>
-      <w:proofErr w:type="spellStart"/>
-      <w:r>
-        <w:rPr>
-          <w:rFonts w:ascii="Courier New" w:hAnsi="Courier New" w:cs="Courier New"/>
-          <w:color w:val="000000"/>
-          <w:sz w:val="20"/>
-          <w:szCs w:val="20"/>
-          <w:highlight w:val="lightGray"/>
-        </w:rPr>
-        <w:t>PriorityQueue</w:t>
-      </w:r>
-      <w:proofErr w:type="spellEnd"/>
-      <w:r>
-        <w:rPr>
-          <w:rFonts w:ascii="Courier New" w:hAnsi="Courier New" w:cs="Courier New"/>
-          <w:color w:val="000000"/>
-          <w:sz w:val="20"/>
-          <w:szCs w:val="20"/>
-          <w:highlight w:val="lightGray"/>
-        </w:rPr>
-        <w:t xml:space="preserve"> </w:t>
-      </w:r>
-      <w:proofErr w:type="spellStart"/>
-      <w:r>
-        <w:rPr>
-          <w:rFonts w:ascii="Courier New" w:hAnsi="Courier New" w:cs="Courier New"/>
-          <w:color w:val="000000"/>
-          <w:sz w:val="20"/>
-          <w:szCs w:val="20"/>
-          <w:highlight w:val="lightGray"/>
-        </w:rPr>
-        <w:t>waitQueue</w:t>
-      </w:r>
-      <w:proofErr w:type="spellEnd"/>
-      <w:r>
-        <w:rPr>
-          <w:rFonts w:ascii="Courier New" w:hAnsi="Courier New" w:cs="Courier New"/>
-          <w:color w:val="000000"/>
-          <w:sz w:val="20"/>
-          <w:szCs w:val="20"/>
-          <w:highlight w:val="lightGray"/>
-        </w:rPr>
-        <w:t>) {</w:t>
+        <w:t xml:space="preserve"> waitForAccess(PriorityQueue waitQueue) {</w:t>
       </w:r>
       <w:r>
         <w:rPr>
@@ -5039,7 +3869,6 @@
         </w:rPr>
         <w:tab/>
       </w:r>
-      <w:proofErr w:type="gramStart"/>
       <w:r>
         <w:rPr>
           <w:rFonts w:ascii="Courier New" w:hAnsi="Courier New" w:cs="Courier New"/>
@@ -5060,30 +3889,7 @@
           <w:szCs w:val="20"/>
           <w:highlight w:val="lightGray"/>
         </w:rPr>
-        <w:t>(</w:t>
-      </w:r>
-      <w:proofErr w:type="spellStart"/>
-      <w:proofErr w:type="gramEnd"/>
-      <w:r>
-        <w:rPr>
-          <w:rFonts w:ascii="Courier New" w:hAnsi="Courier New" w:cs="Courier New"/>
-          <w:color w:val="000000"/>
-          <w:sz w:val="20"/>
-          <w:szCs w:val="20"/>
-          <w:highlight w:val="lightGray"/>
-        </w:rPr>
-        <w:t>waitQueue</w:t>
-      </w:r>
-      <w:proofErr w:type="spellEnd"/>
-      <w:r>
-        <w:rPr>
-          <w:rFonts w:ascii="Courier New" w:hAnsi="Courier New" w:cs="Courier New"/>
-          <w:color w:val="000000"/>
-          <w:sz w:val="20"/>
-          <w:szCs w:val="20"/>
-          <w:highlight w:val="lightGray"/>
-        </w:rPr>
-        <w:t xml:space="preserve"> != </w:t>
+        <w:t xml:space="preserve">(waitQueue != </w:t>
       </w:r>
       <w:r>
         <w:rPr>
@@ -5165,63 +3971,7 @@
           <w:szCs w:val="20"/>
           <w:highlight w:val="lightGray"/>
         </w:rPr>
-        <w:t>//</w:t>
-      </w:r>
-      <w:proofErr w:type="spellStart"/>
-      <w:proofErr w:type="gramStart"/>
-      <w:r>
-        <w:rPr>
-          <w:rFonts w:ascii="Courier New" w:hAnsi="Courier New" w:cs="Courier New"/>
-          <w:color w:val="3F7F5F"/>
-          <w:sz w:val="20"/>
-          <w:szCs w:val="20"/>
-          <w:highlight w:val="lightGray"/>
-        </w:rPr>
-        <w:t>System.out.println</w:t>
-      </w:r>
-      <w:proofErr w:type="spellEnd"/>
-      <w:r>
-        <w:rPr>
-          <w:rFonts w:ascii="Courier New" w:hAnsi="Courier New" w:cs="Courier New"/>
-          <w:color w:val="3F7F5F"/>
-          <w:sz w:val="20"/>
-          <w:szCs w:val="20"/>
-          <w:highlight w:val="lightGray"/>
-        </w:rPr>
-        <w:t>(</w:t>
-      </w:r>
-      <w:proofErr w:type="gramEnd"/>
-      <w:r>
-        <w:rPr>
-          <w:rFonts w:ascii="Courier New" w:hAnsi="Courier New" w:cs="Courier New"/>
-          <w:color w:val="3F7F5F"/>
-          <w:sz w:val="20"/>
-          <w:szCs w:val="20"/>
-          <w:highlight w:val="lightGray"/>
-        </w:rPr>
-        <w:t>thread+" started waiting for "+</w:t>
-      </w:r>
-      <w:proofErr w:type="spellStart"/>
-      <w:r>
-        <w:rPr>
-          <w:rFonts w:ascii="Courier New" w:hAnsi="Courier New" w:cs="Courier New"/>
-          <w:color w:val="3F7F5F"/>
-          <w:sz w:val="20"/>
-          <w:szCs w:val="20"/>
-          <w:highlight w:val="lightGray"/>
-        </w:rPr>
-        <w:t>waitQueue</w:t>
-      </w:r>
-      <w:proofErr w:type="spellEnd"/>
-      <w:r>
-        <w:rPr>
-          <w:rFonts w:ascii="Courier New" w:hAnsi="Courier New" w:cs="Courier New"/>
-          <w:color w:val="3F7F5F"/>
-          <w:sz w:val="20"/>
-          <w:szCs w:val="20"/>
-          <w:highlight w:val="lightGray"/>
-        </w:rPr>
-        <w:t>);</w:t>
+        <w:t>//System.out.println(thread+" started waiting for "+waitQueue);</w:t>
       </w:r>
     </w:p>
     <w:p>
@@ -5274,7 +4024,6 @@
         </w:rPr>
         <w:tab/>
       </w:r>
-      <w:proofErr w:type="gramStart"/>
       <w:r>
         <w:rPr>
           <w:rFonts w:ascii="Courier New" w:hAnsi="Courier New" w:cs="Courier New"/>
@@ -5286,41 +4035,16 @@
         </w:rPr>
         <w:t>waiting</w:t>
       </w:r>
-      <w:proofErr w:type="gramEnd"/>
-      <w:r>
-        <w:rPr>
-          <w:rFonts w:ascii="Courier New" w:hAnsi="Courier New" w:cs="Courier New"/>
-          <w:color w:val="000000"/>
-          <w:sz w:val="20"/>
-          <w:szCs w:val="20"/>
-          <w:highlight w:val="lightGray"/>
-          <w:shd w:val="clear" w:color="auto" w:fill="FFFF00"/>
-        </w:rPr>
-        <w:t xml:space="preserve"> = </w:t>
-      </w:r>
-      <w:proofErr w:type="spellStart"/>
-      <w:r>
-        <w:rPr>
-          <w:rFonts w:ascii="Courier New" w:hAnsi="Courier New" w:cs="Courier New"/>
-          <w:color w:val="000000"/>
-          <w:sz w:val="20"/>
-          <w:szCs w:val="20"/>
-          <w:highlight w:val="lightGray"/>
-          <w:shd w:val="clear" w:color="auto" w:fill="FFFF00"/>
-        </w:rPr>
-        <w:t>waitQueue</w:t>
-      </w:r>
-      <w:proofErr w:type="spellEnd"/>
-      <w:r>
-        <w:rPr>
-          <w:rFonts w:ascii="Courier New" w:hAnsi="Courier New" w:cs="Courier New"/>
-          <w:color w:val="000000"/>
-          <w:sz w:val="20"/>
-          <w:szCs w:val="20"/>
-          <w:highlight w:val="lightGray"/>
-          <w:shd w:val="clear" w:color="auto" w:fill="FFFF00"/>
-        </w:rPr>
-        <w:t>;</w:t>
+      <w:r>
+        <w:rPr>
+          <w:rFonts w:ascii="Courier New" w:hAnsi="Courier New" w:cs="Courier New"/>
+          <w:color w:val="000000"/>
+          <w:sz w:val="20"/>
+          <w:szCs w:val="20"/>
+          <w:highlight w:val="lightGray"/>
+          <w:shd w:val="clear" w:color="auto" w:fill="FFFF00"/>
+        </w:rPr>
+        <w:t xml:space="preserve"> = waitQueue;</w:t>
       </w:r>
     </w:p>
     <w:p>
@@ -5373,32 +4097,17 @@
         </w:rPr>
         <w:tab/>
       </w:r>
-      <w:proofErr w:type="spellStart"/>
-      <w:proofErr w:type="gramStart"/>
-      <w:r>
-        <w:rPr>
-          <w:rFonts w:ascii="Courier New" w:hAnsi="Courier New" w:cs="Courier New"/>
-          <w:color w:val="000000"/>
-          <w:sz w:val="20"/>
-          <w:szCs w:val="20"/>
-          <w:highlight w:val="lightGray"/>
-          <w:shd w:val="clear" w:color="auto" w:fill="FFFF00"/>
-        </w:rPr>
-        <w:t>requeue</w:t>
-      </w:r>
-      <w:proofErr w:type="spellEnd"/>
-      <w:r>
-        <w:rPr>
-          <w:rFonts w:ascii="Courier New" w:hAnsi="Courier New" w:cs="Courier New"/>
-          <w:color w:val="000000"/>
-          <w:sz w:val="20"/>
-          <w:szCs w:val="20"/>
-          <w:highlight w:val="lightGray"/>
-          <w:shd w:val="clear" w:color="auto" w:fill="FFFF00"/>
-        </w:rPr>
-        <w:t>(</w:t>
-      </w:r>
-      <w:proofErr w:type="gramEnd"/>
+      <w:r>
+        <w:rPr>
+          <w:rFonts w:ascii="Courier New" w:hAnsi="Courier New" w:cs="Courier New"/>
+          <w:color w:val="000000"/>
+          <w:sz w:val="20"/>
+          <w:szCs w:val="20"/>
+          <w:highlight w:val="lightGray"/>
+          <w:shd w:val="clear" w:color="auto" w:fill="FFFF00"/>
+        </w:rPr>
+        <w:t>requeue(</w:t>
+      </w:r>
       <w:r>
         <w:rPr>
           <w:rFonts w:ascii="Courier New" w:hAnsi="Courier New" w:cs="Courier New"/>
@@ -5511,7 +4220,6 @@
           <w:szCs w:val="20"/>
         </w:rPr>
       </w:pPr>
-      <w:proofErr w:type="gramStart"/>
       <w:r>
         <w:rPr>
           <w:rFonts w:ascii="Courier New" w:hAnsi="Courier New" w:cs="Courier New"/>
@@ -5520,18 +4228,7 @@
           <w:sz w:val="20"/>
           <w:szCs w:val="20"/>
         </w:rPr>
-        <w:t>Acquire(</w:t>
-      </w:r>
-      <w:proofErr w:type="gramEnd"/>
-      <w:r>
-        <w:rPr>
-          <w:rFonts w:ascii="Courier New" w:hAnsi="Courier New" w:cs="Courier New"/>
-          <w:i/>
-          <w:color w:val="000000"/>
-          <w:sz w:val="20"/>
-          <w:szCs w:val="20"/>
-        </w:rPr>
-        <w:t xml:space="preserve">) </w:t>
+        <w:t xml:space="preserve">Acquire() </w:t>
       </w:r>
       <w:r>
         <w:rPr>
@@ -5601,7 +4298,6 @@
         </w:rPr>
         <w:tab/>
       </w:r>
-      <w:proofErr w:type="gramStart"/>
       <w:r>
         <w:rPr>
           <w:rFonts w:ascii="Courier New" w:hAnsi="Courier New" w:cs="Courier New"/>
@@ -5614,7 +4310,6 @@
         </w:rPr>
         <w:t>public</w:t>
       </w:r>
-      <w:proofErr w:type="gramEnd"/>
       <w:r>
         <w:rPr>
           <w:rFonts w:ascii="Courier New" w:hAnsi="Courier New" w:cs="Courier New"/>
@@ -5645,51 +4340,7 @@
           <w:szCs w:val="20"/>
           <w:highlight w:val="lightGray"/>
         </w:rPr>
-        <w:t xml:space="preserve"> acquire(</w:t>
-      </w:r>
-      <w:proofErr w:type="spellStart"/>
-      <w:r>
-        <w:rPr>
-          <w:rFonts w:ascii="Courier New" w:hAnsi="Courier New" w:cs="Courier New"/>
-          <w:color w:val="000000"/>
-          <w:sz w:val="20"/>
-          <w:szCs w:val="20"/>
-          <w:highlight w:val="lightGray"/>
-        </w:rPr>
-        <w:t>PriorityQueue</w:t>
-      </w:r>
-      <w:proofErr w:type="spellEnd"/>
-      <w:r>
-        <w:rPr>
-          <w:rFonts w:ascii="Courier New" w:hAnsi="Courier New" w:cs="Courier New"/>
-          <w:color w:val="000000"/>
-          <w:sz w:val="20"/>
-          <w:szCs w:val="20"/>
-          <w:highlight w:val="lightGray"/>
-        </w:rPr>
-        <w:t xml:space="preserve"> </w:t>
-      </w:r>
-      <w:proofErr w:type="spellStart"/>
-      <w:r>
-        <w:rPr>
-          <w:rFonts w:ascii="Courier New" w:hAnsi="Courier New" w:cs="Courier New"/>
-          <w:color w:val="000000"/>
-          <w:sz w:val="20"/>
-          <w:szCs w:val="20"/>
-          <w:highlight w:val="lightGray"/>
-        </w:rPr>
-        <w:t>waitQueue</w:t>
-      </w:r>
-      <w:proofErr w:type="spellEnd"/>
-      <w:r>
-        <w:rPr>
-          <w:rFonts w:ascii="Courier New" w:hAnsi="Courier New" w:cs="Courier New"/>
-          <w:color w:val="000000"/>
-          <w:sz w:val="20"/>
-          <w:szCs w:val="20"/>
-          <w:highlight w:val="lightGray"/>
-        </w:rPr>
-        <w:t>) {</w:t>
+        <w:t xml:space="preserve"> acquire(PriorityQueue waitQueue) {</w:t>
       </w:r>
     </w:p>
     <w:p>
@@ -5741,7 +4392,6 @@
         </w:rPr>
         <w:tab/>
       </w:r>
-      <w:proofErr w:type="gramStart"/>
       <w:r>
         <w:rPr>
           <w:rFonts w:ascii="Courier New" w:hAnsi="Courier New" w:cs="Courier New"/>
@@ -5762,30 +4412,7 @@
           <w:szCs w:val="20"/>
           <w:highlight w:val="lightGray"/>
         </w:rPr>
-        <w:t>(</w:t>
-      </w:r>
-      <w:proofErr w:type="spellStart"/>
-      <w:proofErr w:type="gramEnd"/>
-      <w:r>
-        <w:rPr>
-          <w:rFonts w:ascii="Courier New" w:hAnsi="Courier New" w:cs="Courier New"/>
-          <w:color w:val="000000"/>
-          <w:sz w:val="20"/>
-          <w:szCs w:val="20"/>
-          <w:highlight w:val="lightGray"/>
-        </w:rPr>
-        <w:t>waitQueue</w:t>
-      </w:r>
-      <w:proofErr w:type="spellEnd"/>
-      <w:r>
-        <w:rPr>
-          <w:rFonts w:ascii="Courier New" w:hAnsi="Courier New" w:cs="Courier New"/>
-          <w:color w:val="000000"/>
-          <w:sz w:val="20"/>
-          <w:szCs w:val="20"/>
-          <w:highlight w:val="lightGray"/>
-        </w:rPr>
-        <w:t xml:space="preserve"> != </w:t>
+        <w:t xml:space="preserve">(waitQueue != </w:t>
       </w:r>
       <w:r>
         <w:rPr>
@@ -5947,29 +4574,7 @@
           <w:szCs w:val="20"/>
           <w:highlight w:val="lightGray"/>
         </w:rPr>
-        <w:t xml:space="preserve">                /</w:t>
-      </w:r>
-      <w:proofErr w:type="gramStart"/>
-      <w:r>
-        <w:rPr>
-          <w:rFonts w:ascii="Courier New" w:hAnsi="Courier New" w:cs="Courier New"/>
-          <w:color w:val="3F7F5F"/>
-          <w:sz w:val="20"/>
-          <w:szCs w:val="20"/>
-          <w:highlight w:val="lightGray"/>
-        </w:rPr>
-        <w:t>/(</w:t>
-      </w:r>
-      <w:proofErr w:type="gramEnd"/>
-      <w:r>
-        <w:rPr>
-          <w:rFonts w:ascii="Courier New" w:hAnsi="Courier New" w:cs="Courier New"/>
-          <w:color w:val="3F7F5F"/>
-          <w:sz w:val="20"/>
-          <w:szCs w:val="20"/>
-          <w:highlight w:val="lightGray"/>
-        </w:rPr>
-        <w:t>before any donation changes are made)</w:t>
+        <w:t xml:space="preserve">                //(before any donation changes are made)</w:t>
       </w:r>
     </w:p>
     <w:p>
@@ -6022,55 +4627,16 @@
         </w:rPr>
         <w:tab/>
       </w:r>
-      <w:proofErr w:type="spellStart"/>
-      <w:proofErr w:type="gramStart"/>
-      <w:r>
-        <w:rPr>
-          <w:rFonts w:ascii="Courier New" w:hAnsi="Courier New" w:cs="Courier New"/>
-          <w:color w:val="000000"/>
-          <w:sz w:val="20"/>
-          <w:szCs w:val="20"/>
-          <w:highlight w:val="lightGray"/>
-          <w:shd w:val="clear" w:color="auto" w:fill="FFFF00"/>
-        </w:rPr>
-        <w:t>dequeue</w:t>
-      </w:r>
-      <w:proofErr w:type="spellEnd"/>
-      <w:r>
-        <w:rPr>
-          <w:rFonts w:ascii="Courier New" w:hAnsi="Courier New" w:cs="Courier New"/>
-          <w:color w:val="000000"/>
-          <w:sz w:val="20"/>
-          <w:szCs w:val="20"/>
-          <w:highlight w:val="lightGray"/>
-          <w:shd w:val="clear" w:color="auto" w:fill="FFFF00"/>
-        </w:rPr>
-        <w:t>(</w:t>
-      </w:r>
-      <w:proofErr w:type="spellStart"/>
-      <w:proofErr w:type="gramEnd"/>
-      <w:r>
-        <w:rPr>
-          <w:rFonts w:ascii="Courier New" w:hAnsi="Courier New" w:cs="Courier New"/>
-          <w:color w:val="000000"/>
-          <w:sz w:val="20"/>
-          <w:szCs w:val="20"/>
-          <w:highlight w:val="lightGray"/>
-          <w:shd w:val="clear" w:color="auto" w:fill="FFFF00"/>
-        </w:rPr>
-        <w:t>waitQueue</w:t>
-      </w:r>
-      <w:proofErr w:type="spellEnd"/>
-      <w:r>
-        <w:rPr>
-          <w:rFonts w:ascii="Courier New" w:hAnsi="Courier New" w:cs="Courier New"/>
-          <w:color w:val="000000"/>
-          <w:sz w:val="20"/>
-          <w:szCs w:val="20"/>
-          <w:highlight w:val="lightGray"/>
-          <w:shd w:val="clear" w:color="auto" w:fill="FFFF00"/>
-        </w:rPr>
-        <w:t>);</w:t>
+      <w:r>
+        <w:rPr>
+          <w:rFonts w:ascii="Courier New" w:hAnsi="Courier New" w:cs="Courier New"/>
+          <w:color w:val="000000"/>
+          <w:sz w:val="20"/>
+          <w:szCs w:val="20"/>
+          <w:highlight w:val="lightGray"/>
+          <w:shd w:val="clear" w:color="auto" w:fill="FFFF00"/>
+        </w:rPr>
+        <w:t>dequeue(waitQueue);</w:t>
       </w:r>
     </w:p>
     <w:p>
@@ -6210,29 +4776,7 @@
           <w:szCs w:val="20"/>
           <w:highlight w:val="lightGray"/>
         </w:rPr>
-        <w:t xml:space="preserve">                  /</w:t>
-      </w:r>
-      <w:proofErr w:type="gramStart"/>
-      <w:r>
-        <w:rPr>
-          <w:rFonts w:ascii="Courier New" w:hAnsi="Courier New" w:cs="Courier New"/>
-          <w:color w:val="3F7F5F"/>
-          <w:sz w:val="20"/>
-          <w:szCs w:val="20"/>
-          <w:highlight w:val="lightGray"/>
-        </w:rPr>
-        <w:t>/(</w:t>
-      </w:r>
-      <w:proofErr w:type="gramEnd"/>
-      <w:r>
-        <w:rPr>
-          <w:rFonts w:ascii="Courier New" w:hAnsi="Courier New" w:cs="Courier New"/>
-          <w:color w:val="3F7F5F"/>
-          <w:sz w:val="20"/>
-          <w:szCs w:val="20"/>
-          <w:highlight w:val="lightGray"/>
-        </w:rPr>
-        <w:t>only if there was a donation)</w:t>
+        <w:t xml:space="preserve">                  //(only if there was a donation)</w:t>
       </w:r>
     </w:p>
     <w:p>
@@ -6285,7 +4829,6 @@
         </w:rPr>
         <w:tab/>
       </w:r>
-      <w:proofErr w:type="gramStart"/>
       <w:r>
         <w:rPr>
           <w:rFonts w:ascii="Courier New" w:hAnsi="Courier New" w:cs="Courier New"/>
@@ -6308,20 +4851,7 @@
           <w:highlight w:val="lightGray"/>
           <w:shd w:val="clear" w:color="auto" w:fill="FFFF00"/>
         </w:rPr>
-        <w:t>(</w:t>
-      </w:r>
-      <w:proofErr w:type="spellStart"/>
-      <w:proofErr w:type="gramEnd"/>
-      <w:r>
-        <w:rPr>
-          <w:rFonts w:ascii="Courier New" w:hAnsi="Courier New" w:cs="Courier New"/>
-          <w:color w:val="000000"/>
-          <w:sz w:val="20"/>
-          <w:szCs w:val="20"/>
-          <w:highlight w:val="lightGray"/>
-          <w:shd w:val="clear" w:color="auto" w:fill="FFFF00"/>
-        </w:rPr>
-        <w:t>waitQueue.</w:t>
+        <w:t>(waitQueue.</w:t>
       </w:r>
       <w:r>
         <w:rPr>
@@ -6334,7 +4864,6 @@
         </w:rPr>
         <w:t>currentOwner</w:t>
       </w:r>
-      <w:proofErr w:type="spellEnd"/>
       <w:r>
         <w:rPr>
           <w:rFonts w:ascii="Courier New" w:hAnsi="Courier New" w:cs="Courier New"/>
@@ -6368,19 +4897,7 @@
           <w:highlight w:val="lightGray"/>
           <w:shd w:val="clear" w:color="auto" w:fill="FFFF00"/>
         </w:rPr>
-        <w:t xml:space="preserve"> &amp;&amp; </w:t>
-      </w:r>
-      <w:proofErr w:type="spellStart"/>
-      <w:r>
-        <w:rPr>
-          <w:rFonts w:ascii="Courier New" w:hAnsi="Courier New" w:cs="Courier New"/>
-          <w:color w:val="000000"/>
-          <w:sz w:val="20"/>
-          <w:szCs w:val="20"/>
-          <w:highlight w:val="lightGray"/>
-          <w:shd w:val="clear" w:color="auto" w:fill="FFFF00"/>
-        </w:rPr>
-        <w:t>waitQueue.</w:t>
+        <w:t xml:space="preserve"> &amp;&amp; waitQueue.</w:t>
       </w:r>
       <w:r>
         <w:rPr>
@@ -6393,7 +4910,6 @@
         </w:rPr>
         <w:t>transferPriority</w:t>
       </w:r>
-      <w:proofErr w:type="spellEnd"/>
       <w:r>
         <w:rPr>
           <w:rFonts w:ascii="Courier New" w:hAnsi="Courier New" w:cs="Courier New"/>
@@ -6465,8 +4981,6 @@
         </w:rPr>
         <w:tab/>
       </w:r>
-      <w:proofErr w:type="spellStart"/>
-      <w:proofErr w:type="gramStart"/>
       <w:r>
         <w:rPr>
           <w:rFonts w:ascii="Courier New" w:hAnsi="Courier New" w:cs="Courier New"/>
@@ -6498,44 +5012,7 @@
           <w:highlight w:val="lightGray"/>
           <w:shd w:val="clear" w:color="auto" w:fill="FFFF00"/>
         </w:rPr>
-        <w:t>.revokeDonation</w:t>
-      </w:r>
-      <w:proofErr w:type="spellEnd"/>
-      <w:r>
-        <w:rPr>
-          <w:rFonts w:ascii="Courier New" w:hAnsi="Courier New" w:cs="Courier New"/>
-          <w:color w:val="000000"/>
-          <w:sz w:val="20"/>
-          <w:szCs w:val="20"/>
-          <w:highlight w:val="lightGray"/>
-          <w:shd w:val="clear" w:color="auto" w:fill="FFFF00"/>
-        </w:rPr>
-        <w:t>(</w:t>
-      </w:r>
-      <w:proofErr w:type="spellStart"/>
-      <w:proofErr w:type="gramEnd"/>
-      <w:r>
-        <w:rPr>
-          <w:rFonts w:ascii="Courier New" w:hAnsi="Courier New" w:cs="Courier New"/>
-          <w:color w:val="000000"/>
-          <w:sz w:val="20"/>
-          <w:szCs w:val="20"/>
-          <w:highlight w:val="lightGray"/>
-          <w:shd w:val="clear" w:color="auto" w:fill="FFFF00"/>
-        </w:rPr>
-        <w:t>waitQueue</w:t>
-      </w:r>
-      <w:proofErr w:type="spellEnd"/>
-      <w:r>
-        <w:rPr>
-          <w:rFonts w:ascii="Courier New" w:hAnsi="Courier New" w:cs="Courier New"/>
-          <w:color w:val="000000"/>
-          <w:sz w:val="20"/>
-          <w:szCs w:val="20"/>
-          <w:highlight w:val="lightGray"/>
-          <w:shd w:val="clear" w:color="auto" w:fill="FFFF00"/>
-        </w:rPr>
-        <w:t>);</w:t>
+        <w:t>.revokeDonation(waitQueue);</w:t>
       </w:r>
       <w:r>
         <w:rPr>
@@ -6608,7 +5085,6 @@
         </w:rPr>
         <w:tab/>
       </w:r>
-      <w:proofErr w:type="spellStart"/>
       <w:r>
         <w:rPr>
           <w:rFonts w:ascii="Courier New" w:hAnsi="Courier New" w:cs="Courier New"/>
@@ -6631,7 +5107,6 @@
         </w:rPr>
         <w:t>currentOwner</w:t>
       </w:r>
-      <w:proofErr w:type="spellEnd"/>
       <w:r>
         <w:rPr>
           <w:rFonts w:ascii="Courier New" w:hAnsi="Courier New" w:cs="Courier New"/>
@@ -6890,7 +5365,6 @@
         </w:rPr>
         <w:tab/>
       </w:r>
-      <w:proofErr w:type="spellStart"/>
       <w:r>
         <w:rPr>
           <w:rFonts w:ascii="Courier New" w:hAnsi="Courier New" w:cs="Courier New"/>
@@ -6913,7 +5387,6 @@
         </w:rPr>
         <w:t>currentOwner</w:t>
       </w:r>
-      <w:proofErr w:type="spellEnd"/>
       <w:r>
         <w:rPr>
           <w:rFonts w:ascii="Courier New" w:hAnsi="Courier New" w:cs="Courier New"/>
@@ -7110,7 +5583,6 @@
         </w:rPr>
         <w:tab/>
       </w:r>
-      <w:proofErr w:type="gramStart"/>
       <w:r>
         <w:rPr>
           <w:rFonts w:ascii="Courier New" w:hAnsi="Courier New" w:cs="Courier New"/>
@@ -7135,7 +5607,6 @@
         </w:rPr>
         <w:t>(</w:t>
       </w:r>
-      <w:proofErr w:type="gramEnd"/>
       <w:r>
         <w:rPr>
           <w:rFonts w:ascii="Courier New" w:hAnsi="Courier New" w:cs="Courier New"/>
@@ -7156,31 +5627,7 @@
           <w:highlight w:val="lightGray"/>
           <w:shd w:val="clear" w:color="auto" w:fill="FFFF00"/>
         </w:rPr>
-        <w:t xml:space="preserve"> == </w:t>
-      </w:r>
-      <w:proofErr w:type="spellStart"/>
-      <w:r>
-        <w:rPr>
-          <w:rFonts w:ascii="Courier New" w:hAnsi="Courier New" w:cs="Courier New"/>
-          <w:color w:val="000000"/>
-          <w:sz w:val="20"/>
-          <w:szCs w:val="20"/>
-          <w:highlight w:val="lightGray"/>
-          <w:shd w:val="clear" w:color="auto" w:fill="FFFF00"/>
-        </w:rPr>
-        <w:t>waitQueue</w:t>
-      </w:r>
-      <w:proofErr w:type="spellEnd"/>
-      <w:r>
-        <w:rPr>
-          <w:rFonts w:ascii="Courier New" w:hAnsi="Courier New" w:cs="Courier New"/>
-          <w:color w:val="000000"/>
-          <w:sz w:val="20"/>
-          <w:szCs w:val="20"/>
-          <w:highlight w:val="lightGray"/>
-          <w:shd w:val="clear" w:color="auto" w:fill="FFFF00"/>
-        </w:rPr>
-        <w:t>){</w:t>
+        <w:t xml:space="preserve"> == waitQueue){</w:t>
       </w:r>
     </w:p>
     <w:p>
@@ -7244,7 +5691,6 @@
         </w:rPr>
         <w:tab/>
       </w:r>
-      <w:proofErr w:type="gramStart"/>
       <w:r>
         <w:rPr>
           <w:rFonts w:ascii="Courier New" w:hAnsi="Courier New" w:cs="Courier New"/>
@@ -7256,7 +5702,6 @@
         </w:rPr>
         <w:t>waiting</w:t>
       </w:r>
-      <w:proofErr w:type="gramEnd"/>
       <w:r>
         <w:rPr>
           <w:rFonts w:ascii="Courier New" w:hAnsi="Courier New" w:cs="Courier New"/>
@@ -7515,7 +5960,6 @@
         </w:rPr>
         <w:tab/>
       </w:r>
-      <w:proofErr w:type="gramStart"/>
       <w:r>
         <w:rPr>
           <w:rFonts w:ascii="Courier New" w:hAnsi="Courier New" w:cs="Courier New"/>
@@ -7538,20 +5982,7 @@
           <w:highlight w:val="lightGray"/>
           <w:shd w:val="clear" w:color="auto" w:fill="FFFF00"/>
         </w:rPr>
-        <w:t>(</w:t>
-      </w:r>
-      <w:proofErr w:type="spellStart"/>
-      <w:proofErr w:type="gramEnd"/>
-      <w:r>
-        <w:rPr>
-          <w:rFonts w:ascii="Courier New" w:hAnsi="Courier New" w:cs="Courier New"/>
-          <w:color w:val="000000"/>
-          <w:sz w:val="20"/>
-          <w:szCs w:val="20"/>
-          <w:highlight w:val="lightGray"/>
-          <w:shd w:val="clear" w:color="auto" w:fill="FFFF00"/>
-        </w:rPr>
-        <w:t>waitQueue.</w:t>
+        <w:t>(waitQueue.</w:t>
       </w:r>
       <w:r>
         <w:rPr>
@@ -7564,7 +5995,6 @@
         </w:rPr>
         <w:t>transferPriority</w:t>
       </w:r>
-      <w:proofErr w:type="spellEnd"/>
       <w:r>
         <w:rPr>
           <w:rFonts w:ascii="Courier New" w:hAnsi="Courier New" w:cs="Courier New"/>
@@ -7637,55 +6067,16 @@
         </w:rPr>
         <w:tab/>
       </w:r>
-      <w:proofErr w:type="spellStart"/>
-      <w:proofErr w:type="gramStart"/>
-      <w:r>
-        <w:rPr>
-          <w:rFonts w:ascii="Courier New" w:hAnsi="Courier New" w:cs="Courier New"/>
-          <w:color w:val="000000"/>
-          <w:sz w:val="20"/>
-          <w:szCs w:val="20"/>
-          <w:highlight w:val="lightGray"/>
-          <w:shd w:val="clear" w:color="auto" w:fill="FFFF00"/>
-        </w:rPr>
-        <w:t>registerDonation</w:t>
-      </w:r>
-      <w:proofErr w:type="spellEnd"/>
-      <w:r>
-        <w:rPr>
-          <w:rFonts w:ascii="Courier New" w:hAnsi="Courier New" w:cs="Courier New"/>
-          <w:color w:val="000000"/>
-          <w:sz w:val="20"/>
-          <w:szCs w:val="20"/>
-          <w:highlight w:val="lightGray"/>
-          <w:shd w:val="clear" w:color="auto" w:fill="FFFF00"/>
-        </w:rPr>
-        <w:t>(</w:t>
-      </w:r>
-      <w:proofErr w:type="spellStart"/>
-      <w:proofErr w:type="gramEnd"/>
-      <w:r>
-        <w:rPr>
-          <w:rFonts w:ascii="Courier New" w:hAnsi="Courier New" w:cs="Courier New"/>
-          <w:color w:val="000000"/>
-          <w:sz w:val="20"/>
-          <w:szCs w:val="20"/>
-          <w:highlight w:val="lightGray"/>
-          <w:shd w:val="clear" w:color="auto" w:fill="FFFF00"/>
-        </w:rPr>
-        <w:t>waitQueue</w:t>
-      </w:r>
-      <w:proofErr w:type="spellEnd"/>
-      <w:r>
-        <w:rPr>
-          <w:rFonts w:ascii="Courier New" w:hAnsi="Courier New" w:cs="Courier New"/>
-          <w:color w:val="000000"/>
-          <w:sz w:val="20"/>
-          <w:szCs w:val="20"/>
-          <w:highlight w:val="lightGray"/>
-          <w:shd w:val="clear" w:color="auto" w:fill="FFFF00"/>
-        </w:rPr>
-        <w:t>);</w:t>
+      <w:r>
+        <w:rPr>
+          <w:rFonts w:ascii="Courier New" w:hAnsi="Courier New" w:cs="Courier New"/>
+          <w:color w:val="000000"/>
+          <w:sz w:val="20"/>
+          <w:szCs w:val="20"/>
+          <w:highlight w:val="lightGray"/>
+          <w:shd w:val="clear" w:color="auto" w:fill="FFFF00"/>
+        </w:rPr>
+        <w:t>registerDonation(waitQueue);</w:t>
       </w:r>
     </w:p>
     <w:p>
@@ -8151,6 +6542,318 @@
           <w:szCs w:val="32"/>
         </w:rPr>
       </w:pPr>
+    </w:p>
+    <w:p>
+      <w:pPr>
+        <w:rPr>
+          <w:b/>
+          <w:sz w:val="32"/>
+          <w:szCs w:val="32"/>
+        </w:rPr>
+      </w:pPr>
+      <w:r>
+        <w:rPr>
+          <w:b/>
+          <w:sz w:val="32"/>
+          <w:szCs w:val="32"/>
+        </w:rPr>
+        <w:t>Task V</w:t>
+      </w:r>
+      <w:r>
+        <w:rPr>
+          <w:b/>
+          <w:sz w:val="32"/>
+          <w:szCs w:val="32"/>
+        </w:rPr>
+        <w:t>II</w:t>
+      </w:r>
+      <w:r>
+        <w:rPr>
+          <w:b/>
+          <w:sz w:val="32"/>
+          <w:szCs w:val="32"/>
+        </w:rPr>
+        <w:t>:</w:t>
+      </w:r>
+    </w:p>
+    <w:p>
+      <w:pPr>
+        <w:rPr>
+          <w:sz w:val="20"/>
+          <w:szCs w:val="20"/>
+        </w:rPr>
+      </w:pPr>
+      <w:r>
+        <w:rPr>
+          <w:sz w:val="20"/>
+          <w:szCs w:val="20"/>
+        </w:rPr>
+        <w:t>7.</w:t>
+      </w:r>
+      <w:r>
+        <w:rPr>
+          <w:sz w:val="20"/>
+          <w:szCs w:val="20"/>
+        </w:rPr>
+        <w:t xml:space="preserve"> Why is it fortunate that we did not ask you to implement priority donation for semaphores?</w:t>
+      </w:r>
+    </w:p>
+    <w:p>
+      <w:pPr>
+        <w:rPr>
+          <w:sz w:val="20"/>
+          <w:szCs w:val="20"/>
+        </w:rPr>
+      </w:pPr>
+      <w:r>
+        <w:rPr>
+          <w:sz w:val="20"/>
+          <w:szCs w:val="20"/>
+        </w:rPr>
+        <w:tab/>
+      </w:r>
+      <w:r>
+        <w:rPr>
+          <w:sz w:val="20"/>
+          <w:szCs w:val="20"/>
+        </w:rPr>
+        <w:t xml:space="preserve">Semaphores are a powerful tool. Sometimes they are not the right tool for a specific job. It is unfortunate to implement priority donation for semaphores because of the way semaphores “access” the resource. </w:t>
+      </w:r>
+    </w:p>
+    <w:p>
+      <w:pPr>
+        <w:rPr>
+          <w:sz w:val="20"/>
+          <w:szCs w:val="20"/>
+        </w:rPr>
+      </w:pPr>
+      <w:r>
+        <w:rPr>
+          <w:sz w:val="20"/>
+          <w:szCs w:val="20"/>
+        </w:rPr>
+        <w:tab/>
+        <w:t>Currently, we can see when a high-priority thread is waiting on another thread with lower priority. With semaphores, that would go away</w:t>
+      </w:r>
+      <w:r>
+        <w:rPr>
+          <w:sz w:val="20"/>
+          <w:szCs w:val="20"/>
+        </w:rPr>
+        <w:t>; we would just know that a thread is waiting on another thread</w:t>
+      </w:r>
+      <w:r>
+        <w:rPr>
+          <w:sz w:val="20"/>
+          <w:szCs w:val="20"/>
+        </w:rPr>
+        <w:t xml:space="preserve">. </w:t>
+      </w:r>
+      <w:r>
+        <w:rPr>
+          <w:sz w:val="20"/>
+          <w:szCs w:val="20"/>
+        </w:rPr>
+        <w:t>This would create a problem with any thread gaining priority</w:t>
+      </w:r>
+      <w:r>
+        <w:rPr>
+          <w:sz w:val="20"/>
+          <w:szCs w:val="20"/>
+        </w:rPr>
+        <w:t xml:space="preserve"> from the waiting thread</w:t>
+      </w:r>
+      <w:r>
+        <w:rPr>
+          <w:sz w:val="20"/>
+          <w:szCs w:val="20"/>
+        </w:rPr>
+        <w:t>, probably leading to starvation</w:t>
+      </w:r>
+      <w:r>
+        <w:rPr>
+          <w:sz w:val="20"/>
+          <w:szCs w:val="20"/>
+        </w:rPr>
+        <w:t xml:space="preserve">. </w:t>
+      </w:r>
+    </w:p>
+    <w:p>
+      <w:pPr>
+        <w:ind w:firstLine="720"/>
+        <w:rPr>
+          <w:sz w:val="20"/>
+          <w:szCs w:val="20"/>
+        </w:rPr>
+      </w:pPr>
+      <w:r>
+        <w:rPr>
+          <w:sz w:val="20"/>
+          <w:szCs w:val="20"/>
+        </w:rPr>
+        <w:t>We would need to track any</w:t>
+      </w:r>
+      <w:r>
+        <w:rPr>
+          <w:sz w:val="20"/>
+          <w:szCs w:val="20"/>
+        </w:rPr>
+        <w:t xml:space="preserve"> and all</w:t>
+      </w:r>
+      <w:r>
+        <w:rPr>
+          <w:sz w:val="20"/>
+          <w:szCs w:val="20"/>
+        </w:rPr>
+        <w:t xml:space="preserve"> thread</w:t>
+      </w:r>
+      <w:r>
+        <w:rPr>
+          <w:sz w:val="20"/>
+          <w:szCs w:val="20"/>
+        </w:rPr>
+        <w:t>s</w:t>
+      </w:r>
+      <w:r>
+        <w:rPr>
+          <w:sz w:val="20"/>
+          <w:szCs w:val="20"/>
+        </w:rPr>
+        <w:t xml:space="preserve"> that would use the semaphore</w:t>
+      </w:r>
+      <w:r>
+        <w:rPr>
+          <w:sz w:val="20"/>
+          <w:szCs w:val="20"/>
+        </w:rPr>
+        <w:t xml:space="preserve">, </w:t>
+      </w:r>
+      <w:r>
+        <w:rPr>
+          <w:sz w:val="20"/>
+          <w:szCs w:val="20"/>
+        </w:rPr>
+        <w:t>and have a much more complex routines of donating priorities</w:t>
+      </w:r>
+      <w:r>
+        <w:rPr>
+          <w:sz w:val="20"/>
+          <w:szCs w:val="20"/>
+        </w:rPr>
+        <w:t xml:space="preserve"> (i.e if a lower priority thread needs a donation from a thread that had gotten a donation already)</w:t>
+      </w:r>
+      <w:bookmarkStart w:id="0" w:name="_GoBack"/>
+      <w:bookmarkEnd w:id="0"/>
+      <w:r>
+        <w:rPr>
+          <w:sz w:val="20"/>
+          <w:szCs w:val="20"/>
+        </w:rPr>
+        <w:t xml:space="preserve">. </w:t>
+      </w:r>
+    </w:p>
+    <w:p>
+      <w:pPr>
+        <w:rPr>
+          <w:sz w:val="20"/>
+          <w:szCs w:val="20"/>
+        </w:rPr>
+      </w:pPr>
+      <w:r>
+        <w:rPr>
+          <w:sz w:val="20"/>
+          <w:szCs w:val="20"/>
+        </w:rPr>
+        <w:t>8.</w:t>
+      </w:r>
+      <w:r>
+        <w:rPr>
+          <w:sz w:val="20"/>
+          <w:szCs w:val="20"/>
+        </w:rPr>
+        <w:t xml:space="preserve"> A student prop</w:t>
+      </w:r>
+      <w:r>
+        <w:rPr>
+          <w:sz w:val="20"/>
+          <w:szCs w:val="20"/>
+        </w:rPr>
+        <w:t>o</w:t>
+      </w:r>
+      <w:r>
+        <w:rPr>
+          <w:sz w:val="20"/>
+          <w:szCs w:val="20"/>
+        </w:rPr>
+        <w:t xml:space="preserve">ses to solve the boats problem by use of a counter, AdultsOnOahu. </w:t>
+      </w:r>
+      <w:r>
+        <w:rPr>
+          <w:sz w:val="20"/>
+          <w:szCs w:val="20"/>
+        </w:rPr>
+        <w:t xml:space="preserve"> Since this number isn’t known initially, it will be started at zero, and incremented by each adult thread</w:t>
+      </w:r>
+      <w:r>
+        <w:rPr>
+          <w:sz w:val="20"/>
+          <w:szCs w:val="20"/>
+        </w:rPr>
+        <w:t xml:space="preserve"> before they do anything else. Is this solution likely to work? Why or why not?</w:t>
+      </w:r>
+    </w:p>
+    <w:p>
+      <w:pPr>
+        <w:rPr>
+          <w:sz w:val="20"/>
+          <w:szCs w:val="20"/>
+        </w:rPr>
+      </w:pPr>
+      <w:r>
+        <w:rPr>
+          <w:sz w:val="20"/>
+          <w:szCs w:val="20"/>
+        </w:rPr>
+        <w:tab/>
+        <w:t xml:space="preserve">The solution is not likely to work with the example given. </w:t>
+      </w:r>
+      <w:r>
+        <w:rPr>
+          <w:sz w:val="20"/>
+          <w:szCs w:val="20"/>
+        </w:rPr>
+        <w:t xml:space="preserve">Most prominently is the fact that when the program is done, we will want to see AdultsOnOahu be equal to 0, but this is also the case when the boats problem starts. It is a useful idea, but alone will not solve the boat problem. Even if we do not know the starting number, </w:t>
+      </w:r>
+      <w:r>
+        <w:rPr>
+          <w:sz w:val="20"/>
+          <w:szCs w:val="20"/>
+        </w:rPr>
+        <w:t xml:space="preserve">the starting number exists, and should be used to avoid such a </w:t>
+      </w:r>
+      <w:r>
+        <w:rPr>
+          <w:sz w:val="20"/>
+          <w:szCs w:val="20"/>
+        </w:rPr>
+        <w:t xml:space="preserve">starting/termination conditions problem. </w:t>
+      </w:r>
+    </w:p>
+    <w:p>
+      <w:pPr>
+        <w:rPr>
+          <w:sz w:val="32"/>
+          <w:szCs w:val="32"/>
+        </w:rPr>
+      </w:pPr>
+      <w:r>
+        <w:rPr>
+          <w:b/>
+          <w:sz w:val="32"/>
+          <w:szCs w:val="32"/>
+        </w:rPr>
+        <w:tab/>
+      </w:r>
     </w:p>
     <w:p>
       <w:pPr>
@@ -8171,7 +6874,7 @@
 </file>
 
 <file path=word/styles.xml><?xml version="1.0" encoding="utf-8"?>
-<w:styles xmlns:mc="http://schemas.openxmlformats.org/markup-compatibility/2006" xmlns:r="http://schemas.openxmlformats.org/officeDocument/2006/relationships" xmlns:w="http://schemas.openxmlformats.org/wordprocessingml/2006/main" xmlns:w14="http://schemas.microsoft.com/office/word/2010/wordml" mc:Ignorable="w14">
+<w:styles xmlns:mc="http://schemas.openxmlformats.org/markup-compatibility/2006" xmlns:r="http://schemas.openxmlformats.org/officeDocument/2006/relationships" xmlns:w="http://schemas.openxmlformats.org/wordprocessingml/2006/main" xmlns:w14="http://schemas.microsoft.com/office/word/2010/wordml" xmlns:w15="http://schemas.microsoft.com/office/word/2012/wordml" mc:Ignorable="w14 w15">
   <w:docDefaults>
     <w:rPrDefault>
       <w:rPr>
@@ -8187,376 +6890,378 @@
       </w:pPr>
     </w:pPrDefault>
   </w:docDefaults>
-  <w:latentStyles w:defLockedState="0" w:defUIPriority="99" w:defSemiHidden="1" w:defUnhideWhenUsed="1" w:defQFormat="0" w:count="267">
-    <w:lsdException w:name="Normal" w:semiHidden="0" w:uiPriority="0" w:unhideWhenUsed="0" w:qFormat="1"/>
-    <w:lsdException w:name="heading 1" w:semiHidden="0" w:uiPriority="9" w:unhideWhenUsed="0" w:qFormat="1"/>
-    <w:lsdException w:name="heading 2" w:uiPriority="9" w:qFormat="1"/>
-    <w:lsdException w:name="heading 3" w:uiPriority="9" w:qFormat="1"/>
-    <w:lsdException w:name="heading 4" w:uiPriority="9" w:qFormat="1"/>
-    <w:lsdException w:name="heading 5" w:uiPriority="9" w:qFormat="1"/>
-    <w:lsdException w:name="heading 6" w:uiPriority="9" w:qFormat="1"/>
-    <w:lsdException w:name="heading 7" w:uiPriority="9" w:qFormat="1"/>
-    <w:lsdException w:name="heading 8" w:uiPriority="9" w:qFormat="1"/>
-    <w:lsdException w:name="heading 9" w:uiPriority="9" w:qFormat="1"/>
-    <w:lsdException w:name="toc 1" w:uiPriority="39"/>
-    <w:lsdException w:name="toc 2" w:uiPriority="39"/>
-    <w:lsdException w:name="toc 3" w:uiPriority="39"/>
-    <w:lsdException w:name="toc 4" w:uiPriority="39"/>
-    <w:lsdException w:name="toc 5" w:uiPriority="39"/>
-    <w:lsdException w:name="toc 6" w:uiPriority="39"/>
-    <w:lsdException w:name="toc 7" w:uiPriority="39"/>
-    <w:lsdException w:name="toc 8" w:uiPriority="39"/>
-    <w:lsdException w:name="toc 9" w:uiPriority="39"/>
-    <w:lsdException w:name="caption" w:uiPriority="35" w:qFormat="1"/>
-    <w:lsdException w:name="Title" w:semiHidden="0" w:uiPriority="10" w:unhideWhenUsed="0" w:qFormat="1"/>
-    <w:lsdException w:name="Default Paragraph Font" w:uiPriority="1"/>
-    <w:lsdException w:name="Subtitle" w:semiHidden="0" w:uiPriority="11" w:unhideWhenUsed="0" w:qFormat="1"/>
-    <w:lsdException w:name="Strong" w:semiHidden="0" w:uiPriority="22" w:unhideWhenUsed="0" w:qFormat="1"/>
-    <w:lsdException w:name="Emphasis" w:semiHidden="0" w:uiPriority="20" w:unhideWhenUsed="0" w:qFormat="1"/>
-    <w:lsdException w:name="Table Grid" w:semiHidden="0" w:uiPriority="59" w:unhideWhenUsed="0"/>
-    <w:lsdException w:name="Placeholder Text" w:unhideWhenUsed="0"/>
-    <w:lsdException w:name="No Spacing" w:semiHidden="0" w:uiPriority="1" w:unhideWhenUsed="0" w:qFormat="1"/>
-    <w:lsdException w:name="Light Shading" w:semiHidden="0" w:uiPriority="60" w:unhideWhenUsed="0"/>
-    <w:lsdException w:name="Light List" w:semiHidden="0" w:uiPriority="61" w:unhideWhenUsed="0"/>
-    <w:lsdException w:name="Light Grid" w:semiHidden="0" w:uiPriority="62" w:unhideWhenUsed="0"/>
-    <w:lsdException w:name="Medium Shading 1" w:semiHidden="0" w:uiPriority="63" w:unhideWhenUsed="0"/>
-    <w:lsdException w:name="Medium Shading 2" w:semiHidden="0" w:uiPriority="64" w:unhideWhenUsed="0"/>
-    <w:lsdException w:name="Medium List 1" w:semiHidden="0" w:uiPriority="65" w:unhideWhenUsed="0"/>
-    <w:lsdException w:name="Medium List 2" w:semiHidden="0" w:uiPriority="66" w:unhideWhenUsed="0"/>
-    <w:lsdException w:name="Medium Grid 1" w:semiHidden="0" w:uiPriority="67" w:unhideWhenUsed="0"/>
-    <w:lsdException w:name="Medium Grid 2" w:semiHidden="0" w:uiPriority="68" w:unhideWhenUsed="0"/>
-    <w:lsdException w:name="Medium Grid 3" w:semiHidden="0" w:uiPriority="69" w:unhideWhenUsed="0"/>
-    <w:lsdException w:name="Dark List" w:semiHidden="0" w:uiPriority="70" w:unhideWhenUsed="0"/>
-    <w:lsdException w:name="Colorful Shading" w:semiHidden="0" w:uiPriority="71" w:unhideWhenUsed="0"/>
-    <w:lsdException w:name="Colorful List" w:semiHidden="0" w:uiPriority="72" w:unhideWhenUsed="0"/>
-    <w:lsdException w:name="Colorful Grid" w:semiHidden="0" w:uiPriority="73" w:unhideWhenUsed="0"/>
-    <w:lsdException w:name="Light Shading Accent 1" w:semiHidden="0" w:uiPriority="60" w:unhideWhenUsed="0"/>
-    <w:lsdException w:name="Light List Accent 1" w:semiHidden="0" w:uiPriority="61" w:unhideWhenUsed="0"/>
-    <w:lsdException w:name="Light Grid Accent 1" w:semiHidden="0" w:uiPriority="62" w:unhideWhenUsed="0"/>
-    <w:lsdException w:name="Medium Shading 1 Accent 1" w:semiHidden="0" w:uiPriority="63" w:unhideWhenUsed="0"/>
-    <w:lsdException w:name="Medium Shading 2 Accent 1" w:semiHidden="0" w:uiPriority="64" w:unhideWhenUsed="0"/>
-    <w:lsdException w:name="Medium List 1 Accent 1" w:semiHidden="0" w:uiPriority="65" w:unhideWhenUsed="0"/>
-    <w:lsdException w:name="Revision" w:unhideWhenUsed="0"/>
-    <w:lsdException w:name="List Paragraph" w:semiHidden="0" w:uiPriority="34" w:unhideWhenUsed="0" w:qFormat="1"/>
-    <w:lsdException w:name="Quote" w:semiHidden="0" w:uiPriority="29" w:unhideWhenUsed="0" w:qFormat="1"/>
-    <w:lsdException w:name="Intense Quote" w:semiHidden="0" w:uiPriority="30" w:unhideWhenUsed="0" w:qFormat="1"/>
-    <w:lsdException w:name="Medium List 2 Accent 1" w:semiHidden="0" w:uiPriority="66" w:unhideWhenUsed="0"/>
-    <w:lsdException w:name="Medium Grid 1 Accent 1" w:semiHidden="0" w:uiPriority="67" w:unhideWhenUsed="0"/>
-    <w:lsdException w:name="Medium Grid 2 Accent 1" w:semiHidden="0" w:uiPriority="68" w:unhideWhenUsed="0"/>
-    <w:lsdException w:name="Medium Grid 3 Accent 1" w:semiHidden="0" w:uiPriority="69" w:unhideWhenUsed="0"/>
-    <w:lsdException w:name="Dark List Accent 1" w:semiHidden="0" w:uiPriority="70" w:unhideWhenUsed="0"/>
-    <w:lsdException w:name="Colorful Shading Accent 1" w:semiHidden="0" w:uiPriority="71" w:unhideWhenUsed="0"/>
-    <w:lsdException w:name="Colorful List Accent 1" w:semiHidden="0" w:uiPriority="72" w:unhideWhenUsed="0"/>
-    <w:lsdException w:name="Colorful Grid Accent 1" w:semiHidden="0" w:uiPriority="73" w:unhideWhenUsed="0"/>
-    <w:lsdException w:name="Light Shading Accent 2" w:semiHidden="0" w:uiPriority="60" w:unhideWhenUsed="0"/>
-    <w:lsdException w:name="Light List Accent 2" w:semiHidden="0" w:uiPriority="61" w:unhideWhenUsed="0"/>
-    <w:lsdException w:name="Light Grid Accent 2" w:semiHidden="0" w:uiPriority="62" w:unhideWhenUsed="0"/>
-    <w:lsdException w:name="Medium Shading 1 Accent 2" w:semiHidden="0" w:uiPriority="63" w:unhideWhenUsed="0"/>
-    <w:lsdException w:name="Medium Shading 2 Accent 2" w:semiHidden="0" w:uiPriority="64" w:unhideWhenUsed="0"/>
-    <w:lsdException w:name="Medium List 1 Accent 2" w:semiHidden="0" w:uiPriority="65" w:unhideWhenUsed="0"/>
-    <w:lsdException w:name="Medium List 2 Accent 2" w:semiHidden="0" w:uiPriority="66" w:unhideWhenUsed="0"/>
-    <w:lsdException w:name="Medium Grid 1 Accent 2" w:semiHidden="0" w:uiPriority="67" w:unhideWhenUsed="0"/>
-    <w:lsdException w:name="Medium Grid 2 Accent 2" w:semiHidden="0" w:uiPriority="68" w:unhideWhenUsed="0"/>
-    <w:lsdException w:name="Medium Grid 3 Accent 2" w:semiHidden="0" w:uiPriority="69" w:unhideWhenUsed="0"/>
-    <w:lsdException w:name="Dark List Accent 2" w:semiHidden="0" w:uiPriority="70" w:unhideWhenUsed="0"/>
-    <w:lsdException w:name="Colorful Shading Accent 2" w:semiHidden="0" w:uiPriority="71" w:unhideWhenUsed="0"/>
-    <w:lsdException w:name="Colorful List Accent 2" w:semiHidden="0" w:uiPriority="72" w:unhideWhenUsed="0"/>
-    <w:lsdException w:name="Colorful Grid Accent 2" w:semiHidden="0" w:uiPriority="73" w:unhideWhenUsed="0"/>
-    <w:lsdException w:name="Light Shading Accent 3" w:semiHidden="0" w:uiPriority="60" w:unhideWhenUsed="0"/>
-    <w:lsdException w:name="Light List Accent 3" w:semiHidden="0" w:uiPriority="61" w:unhideWhenUsed="0"/>
-    <w:lsdException w:name="Light Grid Accent 3" w:semiHidden="0" w:uiPriority="62" w:unhideWhenUsed="0"/>
-    <w:lsdException w:name="Medium Shading 1 Accent 3" w:semiHidden="0" w:uiPriority="63" w:unhideWhenUsed="0"/>
-    <w:lsdException w:name="Medium Shading 2 Accent 3" w:semiHidden="0" w:uiPriority="64" w:unhideWhenUsed="0"/>
-    <w:lsdException w:name="Medium List 1 Accent 3" w:semiHidden="0" w:uiPriority="65" w:unhideWhenUsed="0"/>
-    <w:lsdException w:name="Medium List 2 Accent 3" w:semiHidden="0" w:uiPriority="66" w:unhideWhenUsed="0"/>
-    <w:lsdException w:name="Medium Grid 1 Accent 3" w:semiHidden="0" w:uiPriority="67" w:unhideWhenUsed="0"/>
-    <w:lsdException w:name="Medium Grid 2 Accent 3" w:semiHidden="0" w:uiPriority="68" w:unhideWhenUsed="0"/>
-    <w:lsdException w:name="Medium Grid 3 Accent 3" w:semiHidden="0" w:uiPriority="69" w:unhideWhenUsed="0"/>
-    <w:lsdException w:name="Dark List Accent 3" w:semiHidden="0" w:uiPriority="70" w:unhideWhenUsed="0"/>
-    <w:lsdException w:name="Colorful Shading Accent 3" w:semiHidden="0" w:uiPriority="71" w:unhideWhenUsed="0"/>
-    <w:lsdException w:name="Colorful List Accent 3" w:semiHidden="0" w:uiPriority="72" w:unhideWhenUsed="0"/>
-    <w:lsdException w:name="Colorful Grid Accent 3" w:semiHidden="0" w:uiPriority="73" w:unhideWhenUsed="0"/>
-    <w:lsdException w:name="Light Shading Accent 4" w:semiHidden="0" w:uiPriority="60" w:unhideWhenUsed="0"/>
-    <w:lsdException w:name="Light List Accent 4" w:semiHidden="0" w:uiPriority="61" w:unhideWhenUsed="0"/>
-    <w:lsdException w:name="Light Grid Accent 4" w:semiHidden="0" w:uiPriority="62" w:unhideWhenUsed="0"/>
-    <w:lsdException w:name="Medium Shading 1 Accent 4" w:semiHidden="0" w:uiPriority="63" w:unhideWhenUsed="0"/>
-    <w:lsdException w:name="Medium Shading 2 Accent 4" w:semiHidden="0" w:uiPriority="64" w:unhideWhenUsed="0"/>
-    <w:lsdException w:name="Medium List 1 Accent 4" w:semiHidden="0" w:uiPriority="65" w:unhideWhenUsed="0"/>
-    <w:lsdException w:name="Medium List 2 Accent 4" w:semiHidden="0" w:uiPriority="66" w:unhideWhenUsed="0"/>
-    <w:lsdException w:name="Medium Grid 1 Accent 4" w:semiHidden="0" w:uiPriority="67" w:unhideWhenUsed="0"/>
-    <w:lsdException w:name="Medium Grid 2 Accent 4" w:semiHidden="0" w:uiPriority="68" w:unhideWhenUsed="0"/>
-    <w:lsdException w:name="Medium Grid 3 Accent 4" w:semiHidden="0" w:uiPriority="69" w:unhideWhenUsed="0"/>
-    <w:lsdException w:name="Dark List Accent 4" w:semiHidden="0" w:uiPriority="70" w:unhideWhenUsed="0"/>
-    <w:lsdException w:name="Colorful Shading Accent 4" w:semiHidden="0" w:uiPriority="71" w:unhideWhenUsed="0"/>
-    <w:lsdException w:name="Colorful List Accent 4" w:semiHidden="0" w:uiPriority="72" w:unhideWhenUsed="0"/>
-    <w:lsdException w:name="Colorful Grid Accent 4" w:semiHidden="0" w:uiPriority="73" w:unhideWhenUsed="0"/>
-    <w:lsdException w:name="Light Shading Accent 5" w:semiHidden="0" w:uiPriority="60" w:unhideWhenUsed="0"/>
-    <w:lsdException w:name="Light List Accent 5" w:semiHidden="0" w:uiPriority="61" w:unhideWhenUsed="0"/>
-    <w:lsdException w:name="Light Grid Accent 5" w:semiHidden="0" w:uiPriority="62" w:unhideWhenUsed="0"/>
-    <w:lsdException w:name="Medium Shading 1 Accent 5" w:semiHidden="0" w:uiPriority="63" w:unhideWhenUsed="0"/>
-    <w:lsdException w:name="Medium Shading 2 Accent 5" w:semiHidden="0" w:uiPriority="64" w:unhideWhenUsed="0"/>
-    <w:lsdException w:name="Medium List 1 Accent 5" w:semiHidden="0" w:uiPriority="65" w:unhideWhenUsed="0"/>
-    <w:lsdException w:name="Medium List 2 Accent 5" w:semiHidden="0" w:uiPriority="66" w:unhideWhenUsed="0"/>
-    <w:lsdException w:name="Medium Grid 1 Accent 5" w:semiHidden="0" w:uiPriority="67" w:unhideWhenUsed="0"/>
-    <w:lsdException w:name="Medium Grid 2 Accent 5" w:semiHidden="0" w:uiPriority="68" w:unhideWhenUsed="0"/>
-    <w:lsdException w:name="Medium Grid 3 Accent 5" w:semiHidden="0" w:uiPriority="69" w:unhideWhenUsed="0"/>
-    <w:lsdException w:name="Dark List Accent 5" w:semiHidden="0" w:uiPriority="70" w:unhideWhenUsed="0"/>
-    <w:lsdException w:name="Colorful Shading Accent 5" w:semiHidden="0" w:uiPriority="71" w:unhideWhenUsed="0"/>
-    <w:lsdException w:name="Colorful List Accent 5" w:semiHidden="0" w:uiPriority="72" w:unhideWhenUsed="0"/>
-    <w:lsdException w:name="Colorful Grid Accent 5" w:semiHidden="0" w:uiPriority="73" w:unhideWhenUsed="0"/>
-    <w:lsdException w:name="Light Shading Accent 6" w:semiHidden="0" w:uiPriority="60" w:unhideWhenUsed="0"/>
-    <w:lsdException w:name="Light List Accent 6" w:semiHidden="0" w:uiPriority="61" w:unhideWhenUsed="0"/>
-    <w:lsdException w:name="Light Grid Accent 6" w:semiHidden="0" w:uiPriority="62" w:unhideWhenUsed="0"/>
-    <w:lsdException w:name="Medium Shading 1 Accent 6" w:semiHidden="0" w:uiPriority="63" w:unhideWhenUsed="0"/>
-    <w:lsdException w:name="Medium Shading 2 Accent 6" w:semiHidden="0" w:uiPriority="64" w:unhideWhenUsed="0"/>
-    <w:lsdException w:name="Medium List 1 Accent 6" w:semiHidden="0" w:uiPriority="65" w:unhideWhenUsed="0"/>
-    <w:lsdException w:name="Medium List 2 Accent 6" w:semiHidden="0" w:uiPriority="66" w:unhideWhenUsed="0"/>
-    <w:lsdException w:name="Medium Grid 1 Accent 6" w:semiHidden="0" w:uiPriority="67" w:unhideWhenUsed="0"/>
-    <w:lsdException w:name="Medium Grid 2 Accent 6" w:semiHidden="0" w:uiPriority="68" w:unhideWhenUsed="0"/>
-    <w:lsdException w:name="Medium Grid 3 Accent 6" w:semiHidden="0" w:uiPriority="69" w:unhideWhenUsed="0"/>
-    <w:lsdException w:name="Dark List Accent 6" w:semiHidden="0" w:uiPriority="70" w:unhideWhenUsed="0"/>
-    <w:lsdException w:name="Colorful Shading Accent 6" w:semiHidden="0" w:uiPriority="71" w:unhideWhenUsed="0"/>
-    <w:lsdException w:name="Colorful List Accent 6" w:semiHidden="0" w:uiPriority="72" w:unhideWhenUsed="0"/>
-    <w:lsdException w:name="Colorful Grid Accent 6" w:semiHidden="0" w:uiPriority="73" w:unhideWhenUsed="0"/>
-    <w:lsdException w:name="Subtle Emphasis" w:semiHidden="0" w:uiPriority="19" w:unhideWhenUsed="0" w:qFormat="1"/>
-    <w:lsdException w:name="Intense Emphasis" w:semiHidden="0" w:uiPriority="21" w:unhideWhenUsed="0" w:qFormat="1"/>
-    <w:lsdException w:name="Subtle Reference" w:semiHidden="0" w:uiPriority="31" w:unhideWhenUsed="0" w:qFormat="1"/>
-    <w:lsdException w:name="Intense Reference" w:semiHidden="0" w:uiPriority="32" w:unhideWhenUsed="0" w:qFormat="1"/>
-    <w:lsdException w:name="Book Title" w:semiHidden="0" w:uiPriority="33" w:unhideWhenUsed="0" w:qFormat="1"/>
-    <w:lsdException w:name="Bibliography" w:uiPriority="37"/>
-    <w:lsdException w:name="TOC Heading" w:uiPriority="39" w:qFormat="1"/>
-  </w:latentStyles>
-  <w:style w:type="paragraph" w:default="1" w:styleId="Normal">
-    <w:name w:val="Normal"/>
-    <w:qFormat/>
-  </w:style>
-  <w:style w:type="character" w:default="1" w:styleId="DefaultParagraphFont">
-    <w:name w:val="Default Paragraph Font"/>
-    <w:uiPriority w:val="1"/>
-    <w:semiHidden/>
-    <w:unhideWhenUsed/>
-  </w:style>
-  <w:style w:type="table" w:default="1" w:styleId="TableNormal">
-    <w:name w:val="Normal Table"/>
-    <w:uiPriority w:val="99"/>
-    <w:semiHidden/>
-    <w:unhideWhenUsed/>
-    <w:tblPr>
-      <w:tblInd w:w="0" w:type="dxa"/>
-      <w:tblCellMar>
-        <w:top w:w="0" w:type="dxa"/>
-        <w:left w:w="108" w:type="dxa"/>
-        <w:bottom w:w="0" w:type="dxa"/>
-        <w:right w:w="108" w:type="dxa"/>
-      </w:tblCellMar>
-    </w:tblPr>
-  </w:style>
-  <w:style w:type="numbering" w:default="1" w:styleId="NoList">
-    <w:name w:val="No List"/>
-    <w:uiPriority w:val="99"/>
-    <w:semiHidden/>
-    <w:unhideWhenUsed/>
-  </w:style>
-  <w:style w:type="paragraph" w:styleId="ListParagraph">
-    <w:name w:val="List Paragraph"/>
-    <w:basedOn w:val="Normal"/>
-    <w:uiPriority w:val="34"/>
-    <w:qFormat/>
-    <w:rsid w:val="007F5FF2"/>
-    <w:pPr>
-      <w:spacing w:after="160" w:line="259" w:lineRule="auto"/>
-      <w:ind w:left="720"/>
-      <w:contextualSpacing/>
-    </w:pPr>
-  </w:style>
-  <w:style w:type="paragraph" w:styleId="BalloonText">
-    <w:name w:val="Balloon Text"/>
-    <w:basedOn w:val="Normal"/>
-    <w:link w:val="BalloonTextChar"/>
-    <w:uiPriority w:val="99"/>
-    <w:semiHidden/>
-    <w:unhideWhenUsed/>
-    <w:rsid w:val="00643212"/>
-    <w:pPr>
-      <w:spacing w:after="0" w:line="240" w:lineRule="auto"/>
-    </w:pPr>
-    <w:rPr>
-      <w:rFonts w:ascii="Tahoma" w:hAnsi="Tahoma" w:cs="Tahoma"/>
-      <w:sz w:val="16"/>
-      <w:szCs w:val="16"/>
-    </w:rPr>
-  </w:style>
-  <w:style w:type="character" w:customStyle="1" w:styleId="BalloonTextChar">
-    <w:name w:val="Balloon Text Char"/>
-    <w:basedOn w:val="DefaultParagraphFont"/>
-    <w:link w:val="BalloonText"/>
-    <w:uiPriority w:val="99"/>
-    <w:semiHidden/>
-    <w:rsid w:val="00643212"/>
-    <w:rPr>
-      <w:rFonts w:ascii="Tahoma" w:hAnsi="Tahoma" w:cs="Tahoma"/>
-      <w:sz w:val="16"/>
-      <w:szCs w:val="16"/>
-    </w:rPr>
-  </w:style>
-</w:styles>
-</file>
-
-<file path=word/stylesWithEffects.xml><?xml version="1.0" encoding="utf-8"?>
-<w:styles xmlns:wpc="http://schemas.microsoft.com/office/word/2010/wordprocessingCanvas" xmlns:mc="http://schemas.openxmlformats.org/markup-compatibility/2006" xmlns:o="urn:schemas-microsoft-com:office:office" xmlns:r="http://schemas.openxmlformats.org/officeDocument/2006/relationships" xmlns:m="http://schemas.openxmlformats.org/officeDocument/2006/math" xmlns:v="urn:schemas-microsoft-com:vml" xmlns:wp14="http://schemas.microsoft.com/office/word/2010/wordprocessingDrawing" xmlns:wp="http://schemas.openxmlformats.org/drawingml/2006/wordprocessingDrawing" xmlns:w10="urn:schemas-microsoft-com:office:word" xmlns:w="http://schemas.openxmlformats.org/wordprocessingml/2006/main" xmlns:w14="http://schemas.microsoft.com/office/word/2010/wordml" xmlns:wpg="http://schemas.microsoft.com/office/word/2010/wordprocessingGroup" xmlns:wpi="http://schemas.microsoft.com/office/word/2010/wordprocessingInk" xmlns:wne="http://schemas.microsoft.com/office/word/2006/wordml" xmlns:wps="http://schemas.microsoft.com/office/word/2010/wordprocessingShape" mc:Ignorable="w14 wp14">
-  <w:docDefaults>
-    <w:rPrDefault>
-      <w:rPr>
-        <w:rFonts w:asciiTheme="minorHAnsi" w:eastAsiaTheme="minorHAnsi" w:hAnsiTheme="minorHAnsi" w:cstheme="minorBidi"/>
-        <w:sz w:val="22"/>
-        <w:szCs w:val="22"/>
-        <w:lang w:val="en-US" w:eastAsia="en-US" w:bidi="ar-SA"/>
-      </w:rPr>
-    </w:rPrDefault>
-    <w:pPrDefault>
-      <w:pPr>
-        <w:spacing w:after="200" w:line="276" w:lineRule="auto"/>
-      </w:pPr>
-    </w:pPrDefault>
-  </w:docDefaults>
-  <w:latentStyles w:defLockedState="0" w:defUIPriority="99" w:defSemiHidden="1" w:defUnhideWhenUsed="1" w:defQFormat="0" w:count="267">
-    <w:lsdException w:name="Normal" w:semiHidden="0" w:uiPriority="0" w:unhideWhenUsed="0" w:qFormat="1"/>
-    <w:lsdException w:name="heading 1" w:semiHidden="0" w:uiPriority="9" w:unhideWhenUsed="0" w:qFormat="1"/>
-    <w:lsdException w:name="heading 2" w:uiPriority="9" w:qFormat="1"/>
-    <w:lsdException w:name="heading 3" w:uiPriority="9" w:qFormat="1"/>
-    <w:lsdException w:name="heading 4" w:uiPriority="9" w:qFormat="1"/>
-    <w:lsdException w:name="heading 5" w:uiPriority="9" w:qFormat="1"/>
-    <w:lsdException w:name="heading 6" w:uiPriority="9" w:qFormat="1"/>
-    <w:lsdException w:name="heading 7" w:uiPriority="9" w:qFormat="1"/>
-    <w:lsdException w:name="heading 8" w:uiPriority="9" w:qFormat="1"/>
-    <w:lsdException w:name="heading 9" w:uiPriority="9" w:qFormat="1"/>
-    <w:lsdException w:name="toc 1" w:uiPriority="39"/>
-    <w:lsdException w:name="toc 2" w:uiPriority="39"/>
-    <w:lsdException w:name="toc 3" w:uiPriority="39"/>
-    <w:lsdException w:name="toc 4" w:uiPriority="39"/>
-    <w:lsdException w:name="toc 5" w:uiPriority="39"/>
-    <w:lsdException w:name="toc 6" w:uiPriority="39"/>
-    <w:lsdException w:name="toc 7" w:uiPriority="39"/>
-    <w:lsdException w:name="toc 8" w:uiPriority="39"/>
-    <w:lsdException w:name="toc 9" w:uiPriority="39"/>
-    <w:lsdException w:name="caption" w:uiPriority="35" w:qFormat="1"/>
-    <w:lsdException w:name="Title" w:semiHidden="0" w:uiPriority="10" w:unhideWhenUsed="0" w:qFormat="1"/>
-    <w:lsdException w:name="Default Paragraph Font" w:uiPriority="1"/>
-    <w:lsdException w:name="Subtitle" w:semiHidden="0" w:uiPriority="11" w:unhideWhenUsed="0" w:qFormat="1"/>
-    <w:lsdException w:name="Strong" w:semiHidden="0" w:uiPriority="22" w:unhideWhenUsed="0" w:qFormat="1"/>
-    <w:lsdException w:name="Emphasis" w:semiHidden="0" w:uiPriority="20" w:unhideWhenUsed="0" w:qFormat="1"/>
-    <w:lsdException w:name="Table Grid" w:semiHidden="0" w:uiPriority="59" w:unhideWhenUsed="0"/>
-    <w:lsdException w:name="Placeholder Text" w:unhideWhenUsed="0"/>
-    <w:lsdException w:name="No Spacing" w:semiHidden="0" w:uiPriority="1" w:unhideWhenUsed="0" w:qFormat="1"/>
-    <w:lsdException w:name="Light Shading" w:semiHidden="0" w:uiPriority="60" w:unhideWhenUsed="0"/>
-    <w:lsdException w:name="Light List" w:semiHidden="0" w:uiPriority="61" w:unhideWhenUsed="0"/>
-    <w:lsdException w:name="Light Grid" w:semiHidden="0" w:uiPriority="62" w:unhideWhenUsed="0"/>
-    <w:lsdException w:name="Medium Shading 1" w:semiHidden="0" w:uiPriority="63" w:unhideWhenUsed="0"/>
-    <w:lsdException w:name="Medium Shading 2" w:semiHidden="0" w:uiPriority="64" w:unhideWhenUsed="0"/>
-    <w:lsdException w:name="Medium List 1" w:semiHidden="0" w:uiPriority="65" w:unhideWhenUsed="0"/>
-    <w:lsdException w:name="Medium List 2" w:semiHidden="0" w:uiPriority="66" w:unhideWhenUsed="0"/>
-    <w:lsdException w:name="Medium Grid 1" w:semiHidden="0" w:uiPriority="67" w:unhideWhenUsed="0"/>
-    <w:lsdException w:name="Medium Grid 2" w:semiHidden="0" w:uiPriority="68" w:unhideWhenUsed="0"/>
-    <w:lsdException w:name="Medium Grid 3" w:semiHidden="0" w:uiPriority="69" w:unhideWhenUsed="0"/>
-    <w:lsdException w:name="Dark List" w:semiHidden="0" w:uiPriority="70" w:unhideWhenUsed="0"/>
-    <w:lsdException w:name="Colorful Shading" w:semiHidden="0" w:uiPriority="71" w:unhideWhenUsed="0"/>
-    <w:lsdException w:name="Colorful List" w:semiHidden="0" w:uiPriority="72" w:unhideWhenUsed="0"/>
-    <w:lsdException w:name="Colorful Grid" w:semiHidden="0" w:uiPriority="73" w:unhideWhenUsed="0"/>
-    <w:lsdException w:name="Light Shading Accent 1" w:semiHidden="0" w:uiPriority="60" w:unhideWhenUsed="0"/>
-    <w:lsdException w:name="Light List Accent 1" w:semiHidden="0" w:uiPriority="61" w:unhideWhenUsed="0"/>
-    <w:lsdException w:name="Light Grid Accent 1" w:semiHidden="0" w:uiPriority="62" w:unhideWhenUsed="0"/>
-    <w:lsdException w:name="Medium Shading 1 Accent 1" w:semiHidden="0" w:uiPriority="63" w:unhideWhenUsed="0"/>
-    <w:lsdException w:name="Medium Shading 2 Accent 1" w:semiHidden="0" w:uiPriority="64" w:unhideWhenUsed="0"/>
-    <w:lsdException w:name="Medium List 1 Accent 1" w:semiHidden="0" w:uiPriority="65" w:unhideWhenUsed="0"/>
-    <w:lsdException w:name="Revision" w:unhideWhenUsed="0"/>
-    <w:lsdException w:name="List Paragraph" w:semiHidden="0" w:uiPriority="34" w:unhideWhenUsed="0" w:qFormat="1"/>
-    <w:lsdException w:name="Quote" w:semiHidden="0" w:uiPriority="29" w:unhideWhenUsed="0" w:qFormat="1"/>
-    <w:lsdException w:name="Intense Quote" w:semiHidden="0" w:uiPriority="30" w:unhideWhenUsed="0" w:qFormat="1"/>
-    <w:lsdException w:name="Medium List 2 Accent 1" w:semiHidden="0" w:uiPriority="66" w:unhideWhenUsed="0"/>
-    <w:lsdException w:name="Medium Grid 1 Accent 1" w:semiHidden="0" w:uiPriority="67" w:unhideWhenUsed="0"/>
-    <w:lsdException w:name="Medium Grid 2 Accent 1" w:semiHidden="0" w:uiPriority="68" w:unhideWhenUsed="0"/>
-    <w:lsdException w:name="Medium Grid 3 Accent 1" w:semiHidden="0" w:uiPriority="69" w:unhideWhenUsed="0"/>
-    <w:lsdException w:name="Dark List Accent 1" w:semiHidden="0" w:uiPriority="70" w:unhideWhenUsed="0"/>
-    <w:lsdException w:name="Colorful Shading Accent 1" w:semiHidden="0" w:uiPriority="71" w:unhideWhenUsed="0"/>
-    <w:lsdException w:name="Colorful List Accent 1" w:semiHidden="0" w:uiPriority="72" w:unhideWhenUsed="0"/>
-    <w:lsdException w:name="Colorful Grid Accent 1" w:semiHidden="0" w:uiPriority="73" w:unhideWhenUsed="0"/>
-    <w:lsdException w:name="Light Shading Accent 2" w:semiHidden="0" w:uiPriority="60" w:unhideWhenUsed="0"/>
-    <w:lsdException w:name="Light List Accent 2" w:semiHidden="0" w:uiPriority="61" w:unhideWhenUsed="0"/>
-    <w:lsdException w:name="Light Grid Accent 2" w:semiHidden="0" w:uiPriority="62" w:unhideWhenUsed="0"/>
-    <w:lsdException w:name="Medium Shading 1 Accent 2" w:semiHidden="0" w:uiPriority="63" w:unhideWhenUsed="0"/>
-    <w:lsdException w:name="Medium Shading 2 Accent 2" w:semiHidden="0" w:uiPriority="64" w:unhideWhenUsed="0"/>
-    <w:lsdException w:name="Medium List 1 Accent 2" w:semiHidden="0" w:uiPriority="65" w:unhideWhenUsed="0"/>
-    <w:lsdException w:name="Medium List 2 Accent 2" w:semiHidden="0" w:uiPriority="66" w:unhideWhenUsed="0"/>
-    <w:lsdException w:name="Medium Grid 1 Accent 2" w:semiHidden="0" w:uiPriority="67" w:unhideWhenUsed="0"/>
-    <w:lsdException w:name="Medium Grid 2 Accent 2" w:semiHidden="0" w:uiPriority="68" w:unhideWhenUsed="0"/>
-    <w:lsdException w:name="Medium Grid 3 Accent 2" w:semiHidden="0" w:uiPriority="69" w:unhideWhenUsed="0"/>
-    <w:lsdException w:name="Dark List Accent 2" w:semiHidden="0" w:uiPriority="70" w:unhideWhenUsed="0"/>
-    <w:lsdException w:name="Colorful Shading Accent 2" w:semiHidden="0" w:uiPriority="71" w:unhideWhenUsed="0"/>
-    <w:lsdException w:name="Colorful List Accent 2" w:semiHidden="0" w:uiPriority="72" w:unhideWhenUsed="0"/>
-    <w:lsdException w:name="Colorful Grid Accent 2" w:semiHidden="0" w:uiPriority="73" w:unhideWhenUsed="0"/>
-    <w:lsdException w:name="Light Shading Accent 3" w:semiHidden="0" w:uiPriority="60" w:unhideWhenUsed="0"/>
-    <w:lsdException w:name="Light List Accent 3" w:semiHidden="0" w:uiPriority="61" w:unhideWhenUsed="0"/>
-    <w:lsdException w:name="Light Grid Accent 3" w:semiHidden="0" w:uiPriority="62" w:unhideWhenUsed="0"/>
-    <w:lsdException w:name="Medium Shading 1 Accent 3" w:semiHidden="0" w:uiPriority="63" w:unhideWhenUsed="0"/>
-    <w:lsdException w:name="Medium Shading 2 Accent 3" w:semiHidden="0" w:uiPriority="64" w:unhideWhenUsed="0"/>
-    <w:lsdException w:name="Medium List 1 Accent 3" w:semiHidden="0" w:uiPriority="65" w:unhideWhenUsed="0"/>
-    <w:lsdException w:name="Medium List 2 Accent 3" w:semiHidden="0" w:uiPriority="66" w:unhideWhenUsed="0"/>
-    <w:lsdException w:name="Medium Grid 1 Accent 3" w:semiHidden="0" w:uiPriority="67" w:unhideWhenUsed="0"/>
-    <w:lsdException w:name="Medium Grid 2 Accent 3" w:semiHidden="0" w:uiPriority="68" w:unhideWhenUsed="0"/>
-    <w:lsdException w:name="Medium Grid 3 Accent 3" w:semiHidden="0" w:uiPriority="69" w:unhideWhenUsed="0"/>
-    <w:lsdException w:name="Dark List Accent 3" w:semiHidden="0" w:uiPriority="70" w:unhideWhenUsed="0"/>
-    <w:lsdException w:name="Colorful Shading Accent 3" w:semiHidden="0" w:uiPriority="71" w:unhideWhenUsed="0"/>
-    <w:lsdException w:name="Colorful List Accent 3" w:semiHidden="0" w:uiPriority="72" w:unhideWhenUsed="0"/>
-    <w:lsdException w:name="Colorful Grid Accent 3" w:semiHidden="0" w:uiPriority="73" w:unhideWhenUsed="0"/>
-    <w:lsdException w:name="Light Shading Accent 4" w:semiHidden="0" w:uiPriority="60" w:unhideWhenUsed="0"/>
-    <w:lsdException w:name="Light List Accent 4" w:semiHidden="0" w:uiPriority="61" w:unhideWhenUsed="0"/>
-    <w:lsdException w:name="Light Grid Accent 4" w:semiHidden="0" w:uiPriority="62" w:unhideWhenUsed="0"/>
-    <w:lsdException w:name="Medium Shading 1 Accent 4" w:semiHidden="0" w:uiPriority="63" w:unhideWhenUsed="0"/>
-    <w:lsdException w:name="Medium Shading 2 Accent 4" w:semiHidden="0" w:uiPriority="64" w:unhideWhenUsed="0"/>
-    <w:lsdException w:name="Medium List 1 Accent 4" w:semiHidden="0" w:uiPriority="65" w:unhideWhenUsed="0"/>
-    <w:lsdException w:name="Medium List 2 Accent 4" w:semiHidden="0" w:uiPriority="66" w:unhideWhenUsed="0"/>
-    <w:lsdException w:name="Medium Grid 1 Accent 4" w:semiHidden="0" w:uiPriority="67" w:unhideWhenUsed="0"/>
-    <w:lsdException w:name="Medium Grid 2 Accent 4" w:semiHidden="0" w:uiPriority="68" w:unhideWhenUsed="0"/>
-    <w:lsdException w:name="Medium Grid 3 Accent 4" w:semiHidden="0" w:uiPriority="69" w:unhideWhenUsed="0"/>
-    <w:lsdException w:name="Dark List Accent 4" w:semiHidden="0" w:uiPriority="70" w:unhideWhenUsed="0"/>
-    <w:lsdException w:name="Colorful Shading Accent 4" w:semiHidden="0" w:uiPriority="71" w:unhideWhenUsed="0"/>
-    <w:lsdException w:name="Colorful List Accent 4" w:semiHidden="0" w:uiPriority="72" w:unhideWhenUsed="0"/>
-    <w:lsdException w:name="Colorful Grid Accent 4" w:semiHidden="0" w:uiPriority="73" w:unhideWhenUsed="0"/>
-    <w:lsdException w:name="Light Shading Accent 5" w:semiHidden="0" w:uiPriority="60" w:unhideWhenUsed="0"/>
-    <w:lsdException w:name="Light List Accent 5" w:semiHidden="0" w:uiPriority="61" w:unhideWhenUsed="0"/>
-    <w:lsdException w:name="Light Grid Accent 5" w:semiHidden="0" w:uiPriority="62" w:unhideWhenUsed="0"/>
-    <w:lsdException w:name="Medium Shading 1 Accent 5" w:semiHidden="0" w:uiPriority="63" w:unhideWhenUsed="0"/>
-    <w:lsdException w:name="Medium Shading 2 Accent 5" w:semiHidden="0" w:uiPriority="64" w:unhideWhenUsed="0"/>
-    <w:lsdException w:name="Medium List 1 Accent 5" w:semiHidden="0" w:uiPriority="65" w:unhideWhenUsed="0"/>
-    <w:lsdException w:name="Medium List 2 Accent 5" w:semiHidden="0" w:uiPriority="66" w:unhideWhenUsed="0"/>
-    <w:lsdException w:name="Medium Grid 1 Accent 5" w:semiHidden="0" w:uiPriority="67" w:unhideWhenUsed="0"/>
-    <w:lsdException w:name="Medium Grid 2 Accent 5" w:semiHidden="0" w:uiPriority="68" w:unhideWhenUsed="0"/>
-    <w:lsdException w:name="Medium Grid 3 Accent 5" w:semiHidden="0" w:uiPriority="69" w:unhideWhenUsed="0"/>
-    <w:lsdException w:name="Dark List Accent 5" w:semiHidden="0" w:uiPriority="70" w:unhideWhenUsed="0"/>
-    <w:lsdException w:name="Colorful Shading Accent 5" w:semiHidden="0" w:uiPriority="71" w:unhideWhenUsed="0"/>
-    <w:lsdException w:name="Colorful List Accent 5" w:semiHidden="0" w:uiPriority="72" w:unhideWhenUsed="0"/>
-    <w:lsdException w:name="Colorful Grid Accent 5" w:semiHidden="0" w:uiPriority="73" w:unhideWhenUsed="0"/>
-    <w:lsdException w:name="Light Shading Accent 6" w:semiHidden="0" w:uiPriority="60" w:unhideWhenUsed="0"/>
-    <w:lsdException w:name="Light List Accent 6" w:semiHidden="0" w:uiPriority="61" w:unhideWhenUsed="0"/>
-    <w:lsdException w:name="Light Grid Accent 6" w:semiHidden="0" w:uiPriority="62" w:unhideWhenUsed="0"/>
-    <w:lsdException w:name="Medium Shading 1 Accent 6" w:semiHidden="0" w:uiPriority="63" w:unhideWhenUsed="0"/>
-    <w:lsdException w:name="Medium Shading 2 Accent 6" w:semiHidden="0" w:uiPriority="64" w:unhideWhenUsed="0"/>
-    <w:lsdException w:name="Medium List 1 Accent 6" w:semiHidden="0" w:uiPriority="65" w:unhideWhenUsed="0"/>
-    <w:lsdException w:name="Medium List 2 Accent 6" w:semiHidden="0" w:uiPriority="66" w:unhideWhenUsed="0"/>
-    <w:lsdException w:name="Medium Grid 1 Accent 6" w:semiHidden="0" w:uiPriority="67" w:unhideWhenUsed="0"/>
-    <w:lsdException w:name="Medium Grid 2 Accent 6" w:semiHidden="0" w:uiPriority="68" w:unhideWhenUsed="0"/>
-    <w:lsdException w:name="Medium Grid 3 Accent 6" w:semiHidden="0" w:uiPriority="69" w:unhideWhenUsed="0"/>
-    <w:lsdException w:name="Dark List Accent 6" w:semiHidden="0" w:uiPriority="70" w:unhideWhenUsed="0"/>
-    <w:lsdException w:name="Colorful Shading Accent 6" w:semiHidden="0" w:uiPriority="71" w:unhideWhenUsed="0"/>
-    <w:lsdException w:name="Colorful List Accent 6" w:semiHidden="0" w:uiPriority="72" w:unhideWhenUsed="0"/>
-    <w:lsdException w:name="Colorful Grid Accent 6" w:semiHidden="0" w:uiPriority="73" w:unhideWhenUsed="0"/>
-    <w:lsdException w:name="Subtle Emphasis" w:semiHidden="0" w:uiPriority="19" w:unhideWhenUsed="0" w:qFormat="1"/>
-    <w:lsdException w:name="Intense Emphasis" w:semiHidden="0" w:uiPriority="21" w:unhideWhenUsed="0" w:qFormat="1"/>
-    <w:lsdException w:name="Subtle Reference" w:semiHidden="0" w:uiPriority="31" w:unhideWhenUsed="0" w:qFormat="1"/>
-    <w:lsdException w:name="Intense Reference" w:semiHidden="0" w:uiPriority="32" w:unhideWhenUsed="0" w:qFormat="1"/>
-    <w:lsdException w:name="Book Title" w:semiHidden="0" w:uiPriority="33" w:unhideWhenUsed="0" w:qFormat="1"/>
-    <w:lsdException w:name="Bibliography" w:uiPriority="37"/>
-    <w:lsdException w:name="TOC Heading" w:uiPriority="39" w:qFormat="1"/>
+  <w:latentStyles w:defLockedState="0" w:defUIPriority="99" w:defSemiHidden="0" w:defUnhideWhenUsed="0" w:defQFormat="0" w:count="371">
+    <w:lsdException w:name="Normal" w:uiPriority="0" w:qFormat="1"/>
+    <w:lsdException w:name="heading 1" w:uiPriority="9" w:qFormat="1"/>
+    <w:lsdException w:name="heading 2" w:semiHidden="1" w:uiPriority="9" w:unhideWhenUsed="1" w:qFormat="1"/>
+    <w:lsdException w:name="heading 3" w:semiHidden="1" w:uiPriority="9" w:unhideWhenUsed="1" w:qFormat="1"/>
+    <w:lsdException w:name="heading 4" w:semiHidden="1" w:uiPriority="9" w:unhideWhenUsed="1" w:qFormat="1"/>
+    <w:lsdException w:name="heading 5" w:semiHidden="1" w:uiPriority="9" w:unhideWhenUsed="1" w:qFormat="1"/>
+    <w:lsdException w:name="heading 6" w:semiHidden="1" w:uiPriority="9" w:unhideWhenUsed="1" w:qFormat="1"/>
+    <w:lsdException w:name="heading 7" w:semiHidden="1" w:uiPriority="9" w:unhideWhenUsed="1" w:qFormat="1"/>
+    <w:lsdException w:name="heading 8" w:semiHidden="1" w:uiPriority="9" w:unhideWhenUsed="1" w:qFormat="1"/>
+    <w:lsdException w:name="heading 9" w:semiHidden="1" w:uiPriority="9" w:unhideWhenUsed="1" w:qFormat="1"/>
+    <w:lsdException w:name="index 1" w:semiHidden="1" w:unhideWhenUsed="1"/>
+    <w:lsdException w:name="index 2" w:semiHidden="1" w:unhideWhenUsed="1"/>
+    <w:lsdException w:name="index 3" w:semiHidden="1" w:unhideWhenUsed="1"/>
+    <w:lsdException w:name="index 4" w:semiHidden="1" w:unhideWhenUsed="1"/>
+    <w:lsdException w:name="index 5" w:semiHidden="1" w:unhideWhenUsed="1"/>
+    <w:lsdException w:name="index 6" w:semiHidden="1" w:unhideWhenUsed="1"/>
+    <w:lsdException w:name="index 7" w:semiHidden="1" w:unhideWhenUsed="1"/>
+    <w:lsdException w:name="index 8" w:semiHidden="1" w:unhideWhenUsed="1"/>
+    <w:lsdException w:name="index 9" w:semiHidden="1" w:unhideWhenUsed="1"/>
+    <w:lsdException w:name="toc 1" w:semiHidden="1" w:uiPriority="39" w:unhideWhenUsed="1"/>
+    <w:lsdException w:name="toc 2" w:semiHidden="1" w:uiPriority="39" w:unhideWhenUsed="1"/>
+    <w:lsdException w:name="toc 3" w:semiHidden="1" w:uiPriority="39" w:unhideWhenUsed="1"/>
+    <w:lsdException w:name="toc 4" w:semiHidden="1" w:uiPriority="39" w:unhideWhenUsed="1"/>
+    <w:lsdException w:name="toc 5" w:semiHidden="1" w:uiPriority="39" w:unhideWhenUsed="1"/>
+    <w:lsdException w:name="toc 6" w:semiHidden="1" w:uiPriority="39" w:unhideWhenUsed="1"/>
+    <w:lsdException w:name="toc 7" w:semiHidden="1" w:uiPriority="39" w:unhideWhenUsed="1"/>
+    <w:lsdException w:name="toc 8" w:semiHidden="1" w:uiPriority="39" w:unhideWhenUsed="1"/>
+    <w:lsdException w:name="toc 9" w:semiHidden="1" w:uiPriority="39" w:unhideWhenUsed="1"/>
+    <w:lsdException w:name="Normal Indent" w:semiHidden="1" w:unhideWhenUsed="1"/>
+    <w:lsdException w:name="footnote text" w:semiHidden="1" w:unhideWhenUsed="1"/>
+    <w:lsdException w:name="annotation text" w:semiHidden="1" w:unhideWhenUsed="1"/>
+    <w:lsdException w:name="header" w:semiHidden="1" w:unhideWhenUsed="1"/>
+    <w:lsdException w:name="footer" w:semiHidden="1" w:unhideWhenUsed="1"/>
+    <w:lsdException w:name="index heading" w:semiHidden="1" w:unhideWhenUsed="1"/>
+    <w:lsdException w:name="caption" w:semiHidden="1" w:uiPriority="35" w:unhideWhenUsed="1" w:qFormat="1"/>
+    <w:lsdException w:name="table of figures" w:semiHidden="1" w:unhideWhenUsed="1"/>
+    <w:lsdException w:name="envelope address" w:semiHidden="1" w:unhideWhenUsed="1"/>
+    <w:lsdException w:name="envelope return" w:semiHidden="1" w:unhideWhenUsed="1"/>
+    <w:lsdException w:name="footnote reference" w:semiHidden="1" w:unhideWhenUsed="1"/>
+    <w:lsdException w:name="annotation reference" w:semiHidden="1" w:unhideWhenUsed="1"/>
+    <w:lsdException w:name="line number" w:semiHidden="1" w:unhideWhenUsed="1"/>
+    <w:lsdException w:name="page number" w:semiHidden="1" w:unhideWhenUsed="1"/>
+    <w:lsdException w:name="endnote reference" w:semiHidden="1" w:unhideWhenUsed="1"/>
+    <w:lsdException w:name="endnote text" w:semiHidden="1" w:unhideWhenUsed="1"/>
+    <w:lsdException w:name="table of authorities" w:semiHidden="1" w:unhideWhenUsed="1"/>
+    <w:lsdException w:name="macro" w:semiHidden="1" w:unhideWhenUsed="1"/>
+    <w:lsdException w:name="toa heading" w:semiHidden="1" w:unhideWhenUsed="1"/>
+    <w:lsdException w:name="List" w:semiHidden="1" w:unhideWhenUsed="1"/>
+    <w:lsdException w:name="List Bullet" w:semiHidden="1" w:unhideWhenUsed="1"/>
+    <w:lsdException w:name="List Number" w:semiHidden="1" w:unhideWhenUsed="1"/>
+    <w:lsdException w:name="List 2" w:semiHidden="1" w:unhideWhenUsed="1"/>
+    <w:lsdException w:name="List 3" w:semiHidden="1" w:unhideWhenUsed="1"/>
+    <w:lsdException w:name="List 4" w:semiHidden="1" w:unhideWhenUsed="1"/>
+    <w:lsdException w:name="List 5" w:semiHidden="1" w:unhideWhenUsed="1"/>
+    <w:lsdException w:name="List Bullet 2" w:semiHidden="1" w:unhideWhenUsed="1"/>
+    <w:lsdException w:name="List Bullet 3" w:semiHidden="1" w:unhideWhenUsed="1"/>
+    <w:lsdException w:name="List Bullet 4" w:semiHidden="1" w:unhideWhenUsed="1"/>
+    <w:lsdException w:name="List Bullet 5" w:semiHidden="1" w:unhideWhenUsed="1"/>
+    <w:lsdException w:name="List Number 2" w:semiHidden="1" w:unhideWhenUsed="1"/>
+    <w:lsdException w:name="List Number 3" w:semiHidden="1" w:unhideWhenUsed="1"/>
+    <w:lsdException w:name="List Number 4" w:semiHidden="1" w:unhideWhenUsed="1"/>
+    <w:lsdException w:name="List Number 5" w:semiHidden="1" w:unhideWhenUsed="1"/>
+    <w:lsdException w:name="Title" w:uiPriority="10" w:qFormat="1"/>
+    <w:lsdException w:name="Closing" w:semiHidden="1" w:unhideWhenUsed="1"/>
+    <w:lsdException w:name="Signature" w:semiHidden="1" w:unhideWhenUsed="1"/>
+    <w:lsdException w:name="Default Paragraph Font" w:semiHidden="1" w:uiPriority="1" w:unhideWhenUsed="1"/>
+    <w:lsdException w:name="Body Text" w:semiHidden="1" w:unhideWhenUsed="1"/>
+    <w:lsdException w:name="Body Text Indent" w:semiHidden="1" w:unhideWhenUsed="1"/>
+    <w:lsdException w:name="List Continue" w:semiHidden="1" w:unhideWhenUsed="1"/>
+    <w:lsdException w:name="List Continue 2" w:semiHidden="1" w:unhideWhenUsed="1"/>
+    <w:lsdException w:name="List Continue 3" w:semiHidden="1" w:unhideWhenUsed="1"/>
+    <w:lsdException w:name="List Continue 4" w:semiHidden="1" w:unhideWhenUsed="1"/>
+    <w:lsdException w:name="List Continue 5" w:semiHidden="1" w:unhideWhenUsed="1"/>
+    <w:lsdException w:name="Message Header" w:semiHidden="1" w:unhideWhenUsed="1"/>
+    <w:lsdException w:name="Subtitle" w:uiPriority="11" w:qFormat="1"/>
+    <w:lsdException w:name="Salutation" w:semiHidden="1" w:unhideWhenUsed="1"/>
+    <w:lsdException w:name="Date" w:semiHidden="1" w:unhideWhenUsed="1"/>
+    <w:lsdException w:name="Body Text First Indent" w:semiHidden="1" w:unhideWhenUsed="1"/>
+    <w:lsdException w:name="Body Text First Indent 2" w:semiHidden="1" w:unhideWhenUsed="1"/>
+    <w:lsdException w:name="Note Heading" w:semiHidden="1" w:unhideWhenUsed="1"/>
+    <w:lsdException w:name="Body Text 2" w:semiHidden="1" w:unhideWhenUsed="1"/>
+    <w:lsdException w:name="Body Text 3" w:semiHidden="1" w:unhideWhenUsed="1"/>
+    <w:lsdException w:name="Body Text Indent 2" w:semiHidden="1" w:unhideWhenUsed="1"/>
+    <w:lsdException w:name="Body Text Indent 3" w:semiHidden="1" w:unhideWhenUsed="1"/>
+    <w:lsdException w:name="Block Text" w:semiHidden="1" w:unhideWhenUsed="1"/>
+    <w:lsdException w:name="Hyperlink" w:semiHidden="1" w:unhideWhenUsed="1"/>
+    <w:lsdException w:name="FollowedHyperlink" w:semiHidden="1" w:unhideWhenUsed="1"/>
+    <w:lsdException w:name="Strong" w:uiPriority="22" w:qFormat="1"/>
+    <w:lsdException w:name="Emphasis" w:uiPriority="20" w:qFormat="1"/>
+    <w:lsdException w:name="Document Map" w:semiHidden="1" w:unhideWhenUsed="1"/>
+    <w:lsdException w:name="Plain Text" w:semiHidden="1" w:unhideWhenUsed="1"/>
+    <w:lsdException w:name="E-mail Signature" w:semiHidden="1" w:unhideWhenUsed="1"/>
+    <w:lsdException w:name="HTML Top of Form" w:semiHidden="1" w:unhideWhenUsed="1"/>
+    <w:lsdException w:name="HTML Bottom of Form" w:semiHidden="1" w:unhideWhenUsed="1"/>
+    <w:lsdException w:name="Normal (Web)" w:semiHidden="1" w:unhideWhenUsed="1"/>
+    <w:lsdException w:name="HTML Acronym" w:semiHidden="1" w:unhideWhenUsed="1"/>
+    <w:lsdException w:name="HTML Address" w:semiHidden="1" w:unhideWhenUsed="1"/>
+    <w:lsdException w:name="HTML Cite" w:semiHidden="1" w:unhideWhenUsed="1"/>
+    <w:lsdException w:name="HTML Code" w:semiHidden="1" w:unhideWhenUsed="1"/>
+    <w:lsdException w:name="HTML Definition" w:semiHidden="1" w:unhideWhenUsed="1"/>
+    <w:lsdException w:name="HTML Keyboard" w:semiHidden="1" w:unhideWhenUsed="1"/>
+    <w:lsdException w:name="HTML Preformatted" w:semiHidden="1" w:unhideWhenUsed="1"/>
+    <w:lsdException w:name="HTML Sample" w:semiHidden="1" w:unhideWhenUsed="1"/>
+    <w:lsdException w:name="HTML Typewriter" w:semiHidden="1" w:unhideWhenUsed="1"/>
+    <w:lsdException w:name="HTML Variable" w:semiHidden="1" w:unhideWhenUsed="1"/>
+    <w:lsdException w:name="Normal Table" w:semiHidden="1" w:unhideWhenUsed="1"/>
+    <w:lsdException w:name="annotation subject" w:semiHidden="1" w:unhideWhenUsed="1"/>
+    <w:lsdException w:name="No List" w:semiHidden="1" w:unhideWhenUsed="1"/>
+    <w:lsdException w:name="Outline List 1" w:semiHidden="1" w:unhideWhenUsed="1"/>
+    <w:lsdException w:name="Outline List 2" w:semiHidden="1" w:unhideWhenUsed="1"/>
+    <w:lsdException w:name="Outline List 3" w:semiHidden="1" w:unhideWhenUsed="1"/>
+    <w:lsdException w:name="Table Simple 1" w:semiHidden="1" w:unhideWhenUsed="1"/>
+    <w:lsdException w:name="Table Simple 2" w:semiHidden="1" w:unhideWhenUsed="1"/>
+    <w:lsdException w:name="Table Simple 3" w:semiHidden="1" w:unhideWhenUsed="1"/>
+    <w:lsdException w:name="Table Classic 1" w:semiHidden="1" w:unhideWhenUsed="1"/>
+    <w:lsdException w:name="Table Classic 2" w:semiHidden="1" w:unhideWhenUsed="1"/>
+    <w:lsdException w:name="Table Classic 3" w:semiHidden="1" w:unhideWhenUsed="1"/>
+    <w:lsdException w:name="Table Classic 4" w:semiHidden="1" w:unhideWhenUsed="1"/>
+    <w:lsdException w:name="Table Colorful 1" w:semiHidden="1" w:unhideWhenUsed="1"/>
+    <w:lsdException w:name="Table Colorful 2" w:semiHidden="1" w:unhideWhenUsed="1"/>
+    <w:lsdException w:name="Table Colorful 3" w:semiHidden="1" w:unhideWhenUsed="1"/>
+    <w:lsdException w:name="Table Columns 1" w:semiHidden="1" w:unhideWhenUsed="1"/>
+    <w:lsdException w:name="Table Columns 2" w:semiHidden="1" w:unhideWhenUsed="1"/>
+    <w:lsdException w:name="Table Columns 3" w:semiHidden="1" w:unhideWhenUsed="1"/>
+    <w:lsdException w:name="Table Columns 4" w:semiHidden="1" w:unhideWhenUsed="1"/>
+    <w:lsdException w:name="Table Columns 5" w:semiHidden="1" w:unhideWhenUsed="1"/>
+    <w:lsdException w:name="Table Grid 1" w:semiHidden="1" w:unhideWhenUsed="1"/>
+    <w:lsdException w:name="Table Grid 2" w:semiHidden="1" w:unhideWhenUsed="1"/>
+    <w:lsdException w:name="Table Grid 3" w:semiHidden="1" w:unhideWhenUsed="1"/>
+    <w:lsdException w:name="Table Grid 4" w:semiHidden="1" w:unhideWhenUsed="1"/>
+    <w:lsdException w:name="Table Grid 5" w:semiHidden="1" w:unhideWhenUsed="1"/>
+    <w:lsdException w:name="Table Grid 6" w:semiHidden="1" w:unhideWhenUsed="1"/>
+    <w:lsdException w:name="Table Grid 7" w:semiHidden="1" w:unhideWhenUsed="1"/>
+    <w:lsdException w:name="Table Grid 8" w:semiHidden="1" w:unhideWhenUsed="1"/>
+    <w:lsdException w:name="Table List 1" w:semiHidden="1" w:unhideWhenUsed="1"/>
+    <w:lsdException w:name="Table List 2" w:semiHidden="1" w:unhideWhenUsed="1"/>
+    <w:lsdException w:name="Table List 3" w:semiHidden="1" w:unhideWhenUsed="1"/>
+    <w:lsdException w:name="Table List 4" w:semiHidden="1" w:unhideWhenUsed="1"/>
+    <w:lsdException w:name="Table List 5" w:semiHidden="1" w:unhideWhenUsed="1"/>
+    <w:lsdException w:name="Table List 6" w:semiHidden="1" w:unhideWhenUsed="1"/>
+    <w:lsdException w:name="Table List 7" w:semiHidden="1" w:unhideWhenUsed="1"/>
+    <w:lsdException w:name="Table List 8" w:semiHidden="1" w:unhideWhenUsed="1"/>
+    <w:lsdException w:name="Table 3D effects 1" w:semiHidden="1" w:unhideWhenUsed="1"/>
+    <w:lsdException w:name="Table 3D effects 2" w:semiHidden="1" w:unhideWhenUsed="1"/>
+    <w:lsdException w:name="Table 3D effects 3" w:semiHidden="1" w:unhideWhenUsed="1"/>
+    <w:lsdException w:name="Table Contemporary" w:semiHidden="1" w:unhideWhenUsed="1"/>
+    <w:lsdException w:name="Table Elegant" w:semiHidden="1" w:unhideWhenUsed="1"/>
+    <w:lsdException w:name="Table Professional" w:semiHidden="1" w:unhideWhenUsed="1"/>
+    <w:lsdException w:name="Table Subtle 1" w:semiHidden="1" w:unhideWhenUsed="1"/>
+    <w:lsdException w:name="Table Subtle 2" w:semiHidden="1" w:unhideWhenUsed="1"/>
+    <w:lsdException w:name="Table Web 1" w:semiHidden="1" w:unhideWhenUsed="1"/>
+    <w:lsdException w:name="Table Web 2" w:semiHidden="1" w:unhideWhenUsed="1"/>
+    <w:lsdException w:name="Table Web 3" w:semiHidden="1" w:unhideWhenUsed="1"/>
+    <w:lsdException w:name="Balloon Text" w:semiHidden="1" w:unhideWhenUsed="1"/>
+    <w:lsdException w:name="Table Grid" w:uiPriority="59"/>
+    <w:lsdException w:name="Table Theme" w:semiHidden="1" w:unhideWhenUsed="1"/>
+    <w:lsdException w:name="Placeholder Text" w:semiHidden="1"/>
+    <w:lsdException w:name="No Spacing" w:uiPriority="1" w:qFormat="1"/>
+    <w:lsdException w:name="Light Shading" w:uiPriority="60"/>
+    <w:lsdException w:name="Light List" w:uiPriority="61"/>
+    <w:lsdException w:name="Light Grid" w:uiPriority="62"/>
+    <w:lsdException w:name="Medium Shading 1" w:uiPriority="63"/>
+    <w:lsdException w:name="Medium Shading 2" w:uiPriority="64"/>
+    <w:lsdException w:name="Medium List 1" w:uiPriority="65"/>
+    <w:lsdException w:name="Medium List 2" w:uiPriority="66"/>
+    <w:lsdException w:name="Medium Grid 1" w:uiPriority="67"/>
+    <w:lsdException w:name="Medium Grid 2" w:uiPriority="68"/>
+    <w:lsdException w:name="Medium Grid 3" w:uiPriority="69"/>
+    <w:lsdException w:name="Dark List" w:uiPriority="70"/>
+    <w:lsdException w:name="Colorful Shading" w:uiPriority="71"/>
+    <w:lsdException w:name="Colorful List" w:uiPriority="72"/>
+    <w:lsdException w:name="Colorful Grid" w:uiPriority="73"/>
+    <w:lsdException w:name="Light Shading Accent 1" w:uiPriority="60"/>
+    <w:lsdException w:name="Light List Accent 1" w:uiPriority="61"/>
+    <w:lsdException w:name="Light Grid Accent 1" w:uiPriority="62"/>
+    <w:lsdException w:name="Medium Shading 1 Accent 1" w:uiPriority="63"/>
+    <w:lsdException w:name="Medium Shading 2 Accent 1" w:uiPriority="64"/>
+    <w:lsdException w:name="Medium List 1 Accent 1" w:uiPriority="65"/>
+    <w:lsdException w:name="Revision" w:semiHidden="1"/>
+    <w:lsdException w:name="List Paragraph" w:uiPriority="34" w:qFormat="1"/>
+    <w:lsdException w:name="Quote" w:uiPriority="29" w:qFormat="1"/>
+    <w:lsdException w:name="Intense Quote" w:uiPriority="30" w:qFormat="1"/>
+    <w:lsdException w:name="Medium List 2 Accent 1" w:uiPriority="66"/>
+    <w:lsdException w:name="Medium Grid 1 Accent 1" w:uiPriority="67"/>
+    <w:lsdException w:name="Medium Grid 2 Accent 1" w:uiPriority="68"/>
+    <w:lsdException w:name="Medium Grid 3 Accent 1" w:uiPriority="69"/>
+    <w:lsdException w:name="Dark List Accent 1" w:uiPriority="70"/>
+    <w:lsdException w:name="Colorful Shading Accent 1" w:uiPriority="71"/>
+    <w:lsdException w:name="Colorful List Accent 1" w:uiPriority="72"/>
+    <w:lsdException w:name="Colorful Grid Accent 1" w:uiPriority="73"/>
+    <w:lsdException w:name="Light Shading Accent 2" w:uiPriority="60"/>
+    <w:lsdException w:name="Light List Accent 2" w:uiPriority="61"/>
+    <w:lsdException w:name="Light Grid Accent 2" w:uiPriority="62"/>
+    <w:lsdException w:name="Medium Shading 1 Accent 2" w:uiPriority="63"/>
+    <w:lsdException w:name="Medium Shading 2 Accent 2" w:uiPriority="64"/>
+    <w:lsdException w:name="Medium List 1 Accent 2" w:uiPriority="65"/>
+    <w:lsdException w:name="Medium List 2 Accent 2" w:uiPriority="66"/>
+    <w:lsdException w:name="Medium Grid 1 Accent 2" w:uiPriority="67"/>
+    <w:lsdException w:name="Medium Grid 2 Accent 2" w:uiPriority="68"/>
+    <w:lsdException w:name="Medium Grid 3 Accent 2" w:uiPriority="69"/>
+    <w:lsdException w:name="Dark List Accent 2" w:uiPriority="70"/>
+    <w:lsdException w:name="Colorful Shading Accent 2" w:uiPriority="71"/>
+    <w:lsdException w:name="Colorful List Accent 2" w:uiPriority="72"/>
+    <w:lsdException w:name="Colorful Grid Accent 2" w:uiPriority="73"/>
+    <w:lsdException w:name="Light Shading Accent 3" w:uiPriority="60"/>
+    <w:lsdException w:name="Light List Accent 3" w:uiPriority="61"/>
+    <w:lsdException w:name="Light Grid Accent 3" w:uiPriority="62"/>
+    <w:lsdException w:name="Medium Shading 1 Accent 3" w:uiPriority="63"/>
+    <w:lsdException w:name="Medium Shading 2 Accent 3" w:uiPriority="64"/>
+    <w:lsdException w:name="Medium List 1 Accent 3" w:uiPriority="65"/>
+    <w:lsdException w:name="Medium List 2 Accent 3" w:uiPriority="66"/>
+    <w:lsdException w:name="Medium Grid 1 Accent 3" w:uiPriority="67"/>
+    <w:lsdException w:name="Medium Grid 2 Accent 3" w:uiPriority="68"/>
+    <w:lsdException w:name="Medium Grid 3 Accent 3" w:uiPriority="69"/>
+    <w:lsdException w:name="Dark List Accent 3" w:uiPriority="70"/>
+    <w:lsdException w:name="Colorful Shading Accent 3" w:uiPriority="71"/>
+    <w:lsdException w:name="Colorful List Accent 3" w:uiPriority="72"/>
+    <w:lsdException w:name="Colorful Grid Accent 3" w:uiPriority="73"/>
+    <w:lsdException w:name="Light Shading Accent 4" w:uiPriority="60"/>
+    <w:lsdException w:name="Light List Accent 4" w:uiPriority="61"/>
+    <w:lsdException w:name="Light Grid Accent 4" w:uiPriority="62"/>
+    <w:lsdException w:name="Medium Shading 1 Accent 4" w:uiPriority="63"/>
+    <w:lsdException w:name="Medium Shading 2 Accent 4" w:uiPriority="64"/>
+    <w:lsdException w:name="Medium List 1 Accent 4" w:uiPriority="65"/>
+    <w:lsdException w:name="Medium List 2 Accent 4" w:uiPriority="66"/>
+    <w:lsdException w:name="Medium Grid 1 Accent 4" w:uiPriority="67"/>
+    <w:lsdException w:name="Medium Grid 2 Accent 4" w:uiPriority="68"/>
+    <w:lsdException w:name="Medium Grid 3 Accent 4" w:uiPriority="69"/>
+    <w:lsdException w:name="Dark List Accent 4" w:uiPriority="70"/>
+    <w:lsdException w:name="Colorful Shading Accent 4" w:uiPriority="71"/>
+    <w:lsdException w:name="Colorful List Accent 4" w:uiPriority="72"/>
+    <w:lsdException w:name="Colorful Grid Accent 4" w:uiPriority="73"/>
+    <w:lsdException w:name="Light Shading Accent 5" w:uiPriority="60"/>
+    <w:lsdException w:name="Light List Accent 5" w:uiPriority="61"/>
+    <w:lsdException w:name="Light Grid Accent 5" w:uiPriority="62"/>
+    <w:lsdException w:name="Medium Shading 1 Accent 5" w:uiPriority="63"/>
+    <w:lsdException w:name="Medium Shading 2 Accent 5" w:uiPriority="64"/>
+    <w:lsdException w:name="Medium List 1 Accent 5" w:uiPriority="65"/>
+    <w:lsdException w:name="Medium List 2 Accent 5" w:uiPriority="66"/>
+    <w:lsdException w:name="Medium Grid 1 Accent 5" w:uiPriority="67"/>
+    <w:lsdException w:name="Medium Grid 2 Accent 5" w:uiPriority="68"/>
+    <w:lsdException w:name="Medium Grid 3 Accent 5" w:uiPriority="69"/>
+    <w:lsdException w:name="Dark List Accent 5" w:uiPriority="70"/>
+    <w:lsdException w:name="Colorful Shading Accent 5" w:uiPriority="71"/>
+    <w:lsdException w:name="Colorful List Accent 5" w:uiPriority="72"/>
+    <w:lsdException w:name="Colorful Grid Accent 5" w:uiPriority="73"/>
+    <w:lsdException w:name="Light Shading Accent 6" w:uiPriority="60"/>
+    <w:lsdException w:name="Light List Accent 6" w:uiPriority="61"/>
+    <w:lsdException w:name="Light Grid Accent 6" w:uiPriority="62"/>
+    <w:lsdException w:name="Medium Shading 1 Accent 6" w:uiPriority="63"/>
+    <w:lsdException w:name="Medium Shading 2 Accent 6" w:uiPriority="64"/>
+    <w:lsdException w:name="Medium List 1 Accent 6" w:uiPriority="65"/>
+    <w:lsdException w:name="Medium List 2 Accent 6" w:uiPriority="66"/>
+    <w:lsdException w:name="Medium Grid 1 Accent 6" w:uiPriority="67"/>
+    <w:lsdException w:name="Medium Grid 2 Accent 6" w:uiPriority="68"/>
+    <w:lsdException w:name="Medium Grid 3 Accent 6" w:uiPriority="69"/>
+    <w:lsdException w:name="Dark List Accent 6" w:uiPriority="70"/>
+    <w:lsdException w:name="Colorful Shading Accent 6" w:uiPriority="71"/>
+    <w:lsdException w:name="Colorful List Accent 6" w:uiPriority="72"/>
+    <w:lsdException w:name="Colorful Grid Accent 6" w:uiPriority="73"/>
+    <w:lsdException w:name="Subtle Emphasis" w:uiPriority="19" w:qFormat="1"/>
+    <w:lsdException w:name="Intense Emphasis" w:uiPriority="21" w:qFormat="1"/>
+    <w:lsdException w:name="Subtle Reference" w:uiPriority="31" w:qFormat="1"/>
+    <w:lsdException w:name="Intense Reference" w:uiPriority="32" w:qFormat="1"/>
+    <w:lsdException w:name="Book Title" w:uiPriority="33" w:qFormat="1"/>
+    <w:lsdException w:name="Bibliography" w:semiHidden="1" w:uiPriority="37" w:unhideWhenUsed="1"/>
+    <w:lsdException w:name="TOC Heading" w:semiHidden="1" w:uiPriority="39" w:unhideWhenUsed="1" w:qFormat="1"/>
+    <w:lsdException w:name="Plain Table 1" w:uiPriority="41"/>
+    <w:lsdException w:name="Plain Table 2" w:uiPriority="42"/>
+    <w:lsdException w:name="Plain Table 3" w:uiPriority="43"/>
+    <w:lsdException w:name="Plain Table 4" w:uiPriority="44"/>
+    <w:lsdException w:name="Plain Table 5" w:uiPriority="45"/>
+    <w:lsdException w:name="Grid Table Light" w:uiPriority="40"/>
+    <w:lsdException w:name="Grid Table 1 Light" w:uiPriority="46"/>
+    <w:lsdException w:name="Grid Table 2" w:uiPriority="47"/>
+    <w:lsdException w:name="Grid Table 3" w:uiPriority="48"/>
+    <w:lsdException w:name="Grid Table 4" w:uiPriority="49"/>
+    <w:lsdException w:name="Grid Table 5 Dark" w:uiPriority="50"/>
+    <w:lsdException w:name="Grid Table 6 Colorful" w:uiPriority="51"/>
+    <w:lsdException w:name="Grid Table 7 Colorful" w:uiPriority="52"/>
+    <w:lsdException w:name="Grid Table 1 Light Accent 1" w:uiPriority="46"/>
+    <w:lsdException w:name="Grid Table 2 Accent 1" w:uiPriority="47"/>
+    <w:lsdException w:name="Grid Table 3 Accent 1" w:uiPriority="48"/>
+    <w:lsdException w:name="Grid Table 4 Accent 1" w:uiPriority="49"/>
+    <w:lsdException w:name="Grid Table 5 Dark Accent 1" w:uiPriority="50"/>
+    <w:lsdException w:name="Grid Table 6 Colorful Accent 1" w:uiPriority="51"/>
+    <w:lsdException w:name="Grid Table 7 Colorful Accent 1" w:uiPriority="52"/>
+    <w:lsdException w:name="Grid Table 1 Light Accent 2" w:uiPriority="46"/>
+    <w:lsdException w:name="Grid Table 2 Accent 2" w:uiPriority="47"/>
+    <w:lsdException w:name="Grid Table 3 Accent 2" w:uiPriority="48"/>
+    <w:lsdException w:name="Grid Table 4 Accent 2" w:uiPriority="49"/>
+    <w:lsdException w:name="Grid Table 5 Dark Accent 2" w:uiPriority="50"/>
+    <w:lsdException w:name="Grid Table 6 Colorful Accent 2" w:uiPriority="51"/>
+    <w:lsdException w:name="Grid Table 7 Colorful Accent 2" w:uiPriority="52"/>
+    <w:lsdException w:name="Grid Table 1 Light Accent 3" w:uiPriority="46"/>
+    <w:lsdException w:name="Grid Table 2 Accent 3" w:uiPriority="47"/>
+    <w:lsdException w:name="Grid Table 3 Accent 3" w:uiPriority="48"/>
+    <w:lsdException w:name="Grid Table 4 Accent 3" w:uiPriority="49"/>
+    <w:lsdException w:name="Grid Table 5 Dark Accent 3" w:uiPriority="50"/>
+    <w:lsdException w:name="Grid Table 6 Colorful Accent 3" w:uiPriority="51"/>
+    <w:lsdException w:name="Grid Table 7 Colorful Accent 3" w:uiPriority="52"/>
+    <w:lsdException w:name="Grid Table 1 Light Accent 4" w:uiPriority="46"/>
+    <w:lsdException w:name="Grid Table 2 Accent 4" w:uiPriority="47"/>
+    <w:lsdException w:name="Grid Table 3 Accent 4" w:uiPriority="48"/>
+    <w:lsdException w:name="Grid Table 4 Accent 4" w:uiPriority="49"/>
+    <w:lsdException w:name="Grid Table 5 Dark Accent 4" w:uiPriority="50"/>
+    <w:lsdException w:name="Grid Table 6 Colorful Accent 4" w:uiPriority="51"/>
+    <w:lsdException w:name="Grid Table 7 Colorful Accent 4" w:uiPriority="52"/>
+    <w:lsdException w:name="Grid Table 1 Light Accent 5" w:uiPriority="46"/>
+    <w:lsdException w:name="Grid Table 2 Accent 5" w:uiPriority="47"/>
+    <w:lsdException w:name="Grid Table 3 Accent 5" w:uiPriority="48"/>
+    <w:lsdException w:name="Grid Table 4 Accent 5" w:uiPriority="49"/>
+    <w:lsdException w:name="Grid Table 5 Dark Accent 5" w:uiPriority="50"/>
+    <w:lsdException w:name="Grid Table 6 Colorful Accent 5" w:uiPriority="51"/>
+    <w:lsdException w:name="Grid Table 7 Colorful Accent 5" w:uiPriority="52"/>
+    <w:lsdException w:name="Grid Table 1 Light Accent 6" w:uiPriority="46"/>
+    <w:lsdException w:name="Grid Table 2 Accent 6" w:uiPriority="47"/>
+    <w:lsdException w:name="Grid Table 3 Accent 6" w:uiPriority="48"/>
+    <w:lsdException w:name="Grid Table 4 Accent 6" w:uiPriority="49"/>
+    <w:lsdException w:name="Grid Table 5 Dark Accent 6" w:uiPriority="50"/>
+    <w:lsdException w:name="Grid Table 6 Colorful Accent 6" w:uiPriority="51"/>
+    <w:lsdException w:name="Grid Table 7 Colorful Accent 6" w:uiPriority="52"/>
+    <w:lsdException w:name="List Table 1 Light" w:uiPriority="46"/>
+    <w:lsdException w:name="List Table 2" w:uiPriority="47"/>
+    <w:lsdException w:name="List Table 3" w:uiPriority="48"/>
+    <w:lsdException w:name="List Table 4" w:uiPriority="49"/>
+    <w:lsdException w:name="List Table 5 Dark" w:uiPriority="50"/>
+    <w:lsdException w:name="List Table 6 Colorful" w:uiPriority="51"/>
+    <w:lsdException w:name="List Table 7 Colorful" w:uiPriority="52"/>
+    <w:lsdException w:name="List Table 1 Light Accent 1" w:uiPriority="46"/>
+    <w:lsdException w:name="List Table 2 Accent 1" w:uiPriority="47"/>
+    <w:lsdException w:name="List Table 3 Accent 1" w:uiPriority="48"/>
+    <w:lsdException w:name="List Table 4 Accent 1" w:uiPriority="49"/>
+    <w:lsdException w:name="List Table 5 Dark Accent 1" w:uiPriority="50"/>
+    <w:lsdException w:name="List Table 6 Colorful Accent 1" w:uiPriority="51"/>
+    <w:lsdException w:name="List Table 7 Colorful Accent 1" w:uiPriority="52"/>
+    <w:lsdException w:name="List Table 1 Light Accent 2" w:uiPriority="46"/>
+    <w:lsdException w:name="List Table 2 Accent 2" w:uiPriority="47"/>
+    <w:lsdException w:name="List Table 3 Accent 2" w:uiPriority="48"/>
+    <w:lsdException w:name="List Table 4 Accent 2" w:uiPriority="49"/>
+    <w:lsdException w:name="List Table 5 Dark Accent 2" w:uiPriority="50"/>
+    <w:lsdException w:name="List Table 6 Colorful Accent 2" w:uiPriority="51"/>
+    <w:lsdException w:name="List Table 7 Colorful Accent 2" w:uiPriority="52"/>
+    <w:lsdException w:name="List Table 1 Light Accent 3" w:uiPriority="46"/>
+    <w:lsdException w:name="List Table 2 Accent 3" w:uiPriority="47"/>
+    <w:lsdException w:name="List Table 3 Accent 3" w:uiPriority="48"/>
+    <w:lsdException w:name="List Table 4 Accent 3" w:uiPriority="49"/>
+    <w:lsdException w:name="List Table 5 Dark Accent 3" w:uiPriority="50"/>
+    <w:lsdException w:name="List Table 6 Colorful Accent 3" w:uiPriority="51"/>
+    <w:lsdException w:name="List Table 7 Colorful Accent 3" w:uiPriority="52"/>
+    <w:lsdException w:name="List Table 1 Light Accent 4" w:uiPriority="46"/>
+    <w:lsdException w:name="List Table 2 Accent 4" w:uiPriority="47"/>
+    <w:lsdException w:name="List Table 3 Accent 4" w:uiPriority="48"/>
+    <w:lsdException w:name="List Table 4 Accent 4" w:uiPriority="49"/>
+    <w:lsdException w:name="List Table 5 Dark Accent 4" w:uiPriority="50"/>
+    <w:lsdException w:name="List Table 6 Colorful Accent 4" w:uiPriority="51"/>
+    <w:lsdException w:name="List Table 7 Colorful Accent 4" w:uiPriority="52"/>
+    <w:lsdException w:name="List Table 1 Light Accent 5" w:uiPriority="46"/>
+    <w:lsdException w:name="List Table 2 Accent 5" w:uiPriority="47"/>
+    <w:lsdException w:name="List Table 3 Accent 5" w:uiPriority="48"/>
+    <w:lsdException w:name="List Table 4 Accent 5" w:uiPriority="49"/>
+    <w:lsdException w:name="List Table 5 Dark Accent 5" w:uiPriority="50"/>
+    <w:lsdException w:name="List Table 6 Colorful Accent 5" w:uiPriority="51"/>
+    <w:lsdException w:name="List Table 7 Colorful Accent 5" w:uiPriority="52"/>
+    <w:lsdException w:name="List Table 1 Light Accent 6" w:uiPriority="46"/>
+    <w:lsdException w:name="List Table 2 Accent 6" w:uiPriority="47"/>
+    <w:lsdException w:name="List Table 3 Accent 6" w:uiPriority="48"/>
+    <w:lsdException w:name="List Table 4 Accent 6" w:uiPriority="49"/>
+    <w:lsdException w:name="List Table 5 Dark Accent 6" w:uiPriority="50"/>
+    <w:lsdException w:name="List Table 6 Colorful Accent 6" w:uiPriority="51"/>
+    <w:lsdException w:name="List Table 7 Colorful Accent 6" w:uiPriority="52"/>
   </w:latentStyles>
   <w:style w:type="paragraph" w:default="1" w:styleId="Normal">
     <w:name w:val="Normal"/>

</xml_diff>

<commit_message>
Copied #3 & #6 from draft doc to final.
</commit_message>
<xml_diff>
--- a/CSE 150_Design_Document.docx
+++ b/CSE 150_Design_Document.docx
@@ -87,7 +87,7 @@
                     </pic:cNvPicPr>
                   </pic:nvPicPr>
                   <pic:blipFill>
-                    <a:blip r:embed="rId4" cstate="print">
+                    <a:blip r:embed="rId5" cstate="print">
                       <a:extLst>
                         <a:ext uri="{28A0092B-C50C-407E-A947-70E740481C1C}">
                           <a14:useLocalDpi xmlns:a14="http://schemas.microsoft.com/office/drawing/2010/main" val="0"/>
@@ -1760,13 +1760,709 @@
       </w:r>
     </w:p>
     <w:p>
-      <w:r>
+      <w:pPr>
+        <w:spacing w:line="100" w:lineRule="atLeast"/>
+        <w:ind w:left="720"/>
+        <w:rPr>
+          <w:rFonts w:ascii="Times New Roman" w:hAnsi="Times New Roman" w:cs="Times New Roman"/>
+          <w:sz w:val="24"/>
+          <w:szCs w:val="24"/>
+        </w:rPr>
+      </w:pPr>
+      <w:r>
+        <w:rPr>
+          <w:rFonts w:ascii="Times New Roman" w:hAnsi="Times New Roman" w:cs="Times New Roman"/>
+          <w:sz w:val="24"/>
+          <w:szCs w:val="24"/>
+        </w:rPr>
+        <w:t xml:space="preserve">This class will also be tested with a various amount of threads, with different wait times. We then check and see if the times are reasonable with the current time. We can check the interrupt method by specific calls and checking for reasonable output. </w:t>
+      </w:r>
+    </w:p>
+    <w:p>
+      <w:pPr>
+        <w:pStyle w:val="ListParagraph"/>
+        <w:spacing w:line="100" w:lineRule="atLeast"/>
+        <w:rPr>
+          <w:rFonts w:ascii="Times New Roman" w:hAnsi="Times New Roman" w:cs="Times New Roman"/>
+          <w:sz w:val="24"/>
+          <w:szCs w:val="24"/>
+        </w:rPr>
+      </w:pPr>
+    </w:p>
+    <w:p>
+      <w:pPr>
+        <w:pStyle w:val="ListParagraph"/>
+        <w:pBdr>
+          <w:top w:val="single" w:sz="4" w:space="1" w:color="000000"/>
+          <w:left w:val="single" w:sz="4" w:space="4" w:color="000000"/>
+          <w:bottom w:val="single" w:sz="4" w:space="1" w:color="000000"/>
+          <w:right w:val="single" w:sz="4" w:space="4" w:color="000000"/>
+        </w:pBdr>
+        <w:spacing w:line="100" w:lineRule="atLeast"/>
+        <w:rPr>
+          <w:rFonts w:ascii="Times New Roman" w:hAnsi="Times New Roman" w:cs="Times New Roman"/>
+          <w:sz w:val="24"/>
+          <w:szCs w:val="24"/>
+        </w:rPr>
+      </w:pPr>
+      <w:r>
+        <w:rPr>
+          <w:rFonts w:ascii="Times New Roman" w:hAnsi="Times New Roman" w:cs="Times New Roman"/>
+          <w:sz w:val="24"/>
+          <w:szCs w:val="24"/>
+        </w:rPr>
+        <w:t xml:space="preserve">waitUntil( long x) </w:t>
+      </w:r>
+    </w:p>
+    <w:p>
+      <w:pPr>
+        <w:pStyle w:val="ListParagraph"/>
+        <w:pBdr>
+          <w:top w:val="single" w:sz="4" w:space="1" w:color="000000"/>
+          <w:left w:val="single" w:sz="4" w:space="4" w:color="000000"/>
+          <w:bottom w:val="single" w:sz="4" w:space="1" w:color="000000"/>
+          <w:right w:val="single" w:sz="4" w:space="4" w:color="000000"/>
+        </w:pBdr>
+        <w:spacing w:line="100" w:lineRule="atLeast"/>
+        <w:rPr>
+          <w:rFonts w:ascii="Times New Roman" w:hAnsi="Times New Roman" w:cs="Times New Roman"/>
+          <w:sz w:val="24"/>
+          <w:szCs w:val="24"/>
+        </w:rPr>
+      </w:pPr>
+      <w:r>
+        <w:rPr>
+          <w:rFonts w:ascii="Times New Roman" w:hAnsi="Times New Roman" w:cs="Times New Roman"/>
+          <w:sz w:val="24"/>
+          <w:szCs w:val="24"/>
+        </w:rPr>
+        <w:t>{</w:t>
+      </w:r>
+    </w:p>
+    <w:p>
+      <w:pPr>
+        <w:pStyle w:val="ListParagraph"/>
+        <w:pBdr>
+          <w:top w:val="single" w:sz="4" w:space="1" w:color="000000"/>
+          <w:left w:val="single" w:sz="4" w:space="4" w:color="000000"/>
+          <w:bottom w:val="single" w:sz="4" w:space="1" w:color="000000"/>
+          <w:right w:val="single" w:sz="4" w:space="4" w:color="000000"/>
+        </w:pBdr>
+        <w:spacing w:line="100" w:lineRule="atLeast"/>
+        <w:rPr>
+          <w:rFonts w:ascii="Times New Roman" w:hAnsi="Times New Roman" w:cs="Times New Roman"/>
+          <w:sz w:val="24"/>
+          <w:szCs w:val="24"/>
+        </w:rPr>
+      </w:pPr>
+      <w:r>
+        <w:rPr>
+          <w:rFonts w:ascii="Times New Roman" w:hAnsi="Times New Roman" w:cs="Times New Roman"/>
+          <w:sz w:val="24"/>
+          <w:szCs w:val="24"/>
+        </w:rPr>
+        <w:tab/>
+        <w:t>wakeTime = currentTime + x;</w:t>
+      </w:r>
+    </w:p>
+    <w:p>
+      <w:pPr>
+        <w:pStyle w:val="ListParagraph"/>
+        <w:pBdr>
+          <w:top w:val="single" w:sz="4" w:space="1" w:color="000000"/>
+          <w:left w:val="single" w:sz="4" w:space="4" w:color="000000"/>
+          <w:bottom w:val="single" w:sz="4" w:space="1" w:color="000000"/>
+          <w:right w:val="single" w:sz="4" w:space="4" w:color="000000"/>
+        </w:pBdr>
+        <w:spacing w:line="100" w:lineRule="atLeast"/>
+        <w:rPr>
+          <w:rFonts w:ascii="Times New Roman" w:hAnsi="Times New Roman" w:cs="Times New Roman"/>
+          <w:sz w:val="24"/>
+          <w:szCs w:val="24"/>
+        </w:rPr>
+      </w:pPr>
+      <w:r>
+        <w:rPr>
+          <w:rFonts w:ascii="Times New Roman" w:hAnsi="Times New Roman" w:cs="Times New Roman"/>
+          <w:sz w:val="24"/>
+          <w:szCs w:val="24"/>
+        </w:rPr>
+        <w:tab/>
+        <w:t>while(wakeTime &gt; currentTime)</w:t>
+      </w:r>
+    </w:p>
+    <w:p>
+      <w:pPr>
+        <w:pStyle w:val="ListParagraph"/>
+        <w:pBdr>
+          <w:top w:val="single" w:sz="4" w:space="1" w:color="000000"/>
+          <w:left w:val="single" w:sz="4" w:space="4" w:color="000000"/>
+          <w:bottom w:val="single" w:sz="4" w:space="1" w:color="000000"/>
+          <w:right w:val="single" w:sz="4" w:space="4" w:color="000000"/>
+        </w:pBdr>
+        <w:spacing w:line="100" w:lineRule="atLeast"/>
+        <w:rPr>
+          <w:rFonts w:ascii="Times New Roman" w:hAnsi="Times New Roman" w:cs="Times New Roman"/>
+          <w:sz w:val="24"/>
+          <w:szCs w:val="24"/>
+        </w:rPr>
+      </w:pPr>
+      <w:r>
+        <w:rPr>
+          <w:rFonts w:ascii="Times New Roman" w:hAnsi="Times New Roman" w:cs="Times New Roman"/>
+          <w:sz w:val="24"/>
+          <w:szCs w:val="24"/>
+        </w:rPr>
+        <w:tab/>
+        <w:t>{</w:t>
+      </w:r>
+      <w:r>
+        <w:rPr>
+          <w:rFonts w:ascii="Times New Roman" w:hAnsi="Times New Roman" w:cs="Times New Roman"/>
+          <w:sz w:val="24"/>
+          <w:szCs w:val="24"/>
+        </w:rPr>
+        <w:tab/>
+      </w:r>
+    </w:p>
+    <w:p>
+      <w:pPr>
+        <w:pStyle w:val="ListParagraph"/>
+        <w:pBdr>
+          <w:top w:val="single" w:sz="4" w:space="1" w:color="000000"/>
+          <w:left w:val="single" w:sz="4" w:space="4" w:color="000000"/>
+          <w:bottom w:val="single" w:sz="4" w:space="1" w:color="000000"/>
+          <w:right w:val="single" w:sz="4" w:space="4" w:color="000000"/>
+        </w:pBdr>
+        <w:spacing w:line="100" w:lineRule="atLeast"/>
+        <w:rPr>
+          <w:rFonts w:ascii="Times New Roman" w:hAnsi="Times New Roman" w:cs="Times New Roman"/>
+          <w:sz w:val="24"/>
+          <w:szCs w:val="24"/>
+        </w:rPr>
+      </w:pPr>
+      <w:r>
+        <w:rPr>
+          <w:rFonts w:ascii="Times New Roman" w:hAnsi="Times New Roman" w:cs="Times New Roman"/>
+          <w:sz w:val="24"/>
+          <w:szCs w:val="24"/>
+        </w:rPr>
+        <w:tab/>
+      </w:r>
+      <w:r>
+        <w:rPr>
+          <w:rFonts w:ascii="Times New Roman" w:hAnsi="Times New Roman" w:cs="Times New Roman"/>
+          <w:sz w:val="24"/>
+          <w:szCs w:val="24"/>
+        </w:rPr>
+        <w:tab/>
+        <w:t>Disable interrupts</w:t>
+      </w:r>
+    </w:p>
+    <w:p>
+      <w:pPr>
+        <w:pStyle w:val="ListParagraph"/>
+        <w:pBdr>
+          <w:top w:val="single" w:sz="4" w:space="1" w:color="000000"/>
+          <w:left w:val="single" w:sz="4" w:space="4" w:color="000000"/>
+          <w:bottom w:val="single" w:sz="4" w:space="1" w:color="000000"/>
+          <w:right w:val="single" w:sz="4" w:space="4" w:color="000000"/>
+        </w:pBdr>
+        <w:spacing w:line="100" w:lineRule="atLeast"/>
+        <w:rPr>
+          <w:rFonts w:ascii="Times New Roman" w:hAnsi="Times New Roman" w:cs="Times New Roman"/>
+          <w:sz w:val="24"/>
+          <w:szCs w:val="24"/>
+        </w:rPr>
+      </w:pPr>
+      <w:r>
+        <w:rPr>
+          <w:rFonts w:ascii="Times New Roman" w:hAnsi="Times New Roman" w:cs="Times New Roman"/>
+          <w:sz w:val="24"/>
+          <w:szCs w:val="24"/>
+        </w:rPr>
+        <w:tab/>
+      </w:r>
+      <w:r>
+        <w:rPr>
+          <w:rFonts w:ascii="Times New Roman" w:hAnsi="Times New Roman" w:cs="Times New Roman"/>
+          <w:sz w:val="24"/>
+          <w:szCs w:val="24"/>
+        </w:rPr>
+        <w:tab/>
+        <w:t>Save current TCB</w:t>
+      </w:r>
+    </w:p>
+    <w:p>
+      <w:pPr>
+        <w:pStyle w:val="ListParagraph"/>
+        <w:pBdr>
+          <w:top w:val="single" w:sz="4" w:space="1" w:color="000000"/>
+          <w:left w:val="single" w:sz="4" w:space="4" w:color="000000"/>
+          <w:bottom w:val="single" w:sz="4" w:space="1" w:color="000000"/>
+          <w:right w:val="single" w:sz="4" w:space="4" w:color="000000"/>
+        </w:pBdr>
+        <w:spacing w:line="100" w:lineRule="atLeast"/>
+        <w:rPr>
+          <w:rFonts w:ascii="Times New Roman" w:hAnsi="Times New Roman" w:cs="Times New Roman"/>
+          <w:sz w:val="24"/>
+          <w:szCs w:val="24"/>
+        </w:rPr>
+      </w:pPr>
+      <w:r>
+        <w:rPr>
+          <w:rFonts w:ascii="Times New Roman" w:hAnsi="Times New Roman" w:cs="Times New Roman"/>
+          <w:sz w:val="24"/>
+          <w:szCs w:val="24"/>
+        </w:rPr>
+        <w:tab/>
+      </w:r>
+      <w:r>
+        <w:rPr>
+          <w:rFonts w:ascii="Times New Roman" w:hAnsi="Times New Roman" w:cs="Times New Roman"/>
+          <w:sz w:val="24"/>
+          <w:szCs w:val="24"/>
+        </w:rPr>
+        <w:tab/>
+        <w:t>Current thread put into waitQueue</w:t>
+      </w:r>
+    </w:p>
+    <w:p>
+      <w:pPr>
+        <w:pStyle w:val="ListParagraph"/>
+        <w:pBdr>
+          <w:top w:val="single" w:sz="4" w:space="1" w:color="000000"/>
+          <w:left w:val="single" w:sz="4" w:space="4" w:color="000000"/>
+          <w:bottom w:val="single" w:sz="4" w:space="1" w:color="000000"/>
+          <w:right w:val="single" w:sz="4" w:space="4" w:color="000000"/>
+        </w:pBdr>
+        <w:spacing w:line="100" w:lineRule="atLeast"/>
+        <w:rPr>
+          <w:rFonts w:ascii="Times New Roman" w:hAnsi="Times New Roman" w:cs="Times New Roman"/>
+          <w:sz w:val="24"/>
+          <w:szCs w:val="24"/>
+        </w:rPr>
+      </w:pPr>
+      <w:r>
+        <w:rPr>
+          <w:rFonts w:ascii="Times New Roman" w:hAnsi="Times New Roman" w:cs="Times New Roman"/>
+          <w:sz w:val="24"/>
+          <w:szCs w:val="24"/>
+        </w:rPr>
+        <w:tab/>
+      </w:r>
+      <w:r>
+        <w:rPr>
+          <w:rFonts w:ascii="Times New Roman" w:hAnsi="Times New Roman" w:cs="Times New Roman"/>
+          <w:sz w:val="24"/>
+          <w:szCs w:val="24"/>
+        </w:rPr>
+        <w:tab/>
+        <w:t>Restore interrupts</w:t>
+      </w:r>
+    </w:p>
+    <w:p>
+      <w:pPr>
+        <w:pStyle w:val="ListParagraph"/>
+        <w:pBdr>
+          <w:top w:val="single" w:sz="4" w:space="1" w:color="000000"/>
+          <w:left w:val="single" w:sz="4" w:space="4" w:color="000000"/>
+          <w:bottom w:val="single" w:sz="4" w:space="1" w:color="000000"/>
+          <w:right w:val="single" w:sz="4" w:space="4" w:color="000000"/>
+        </w:pBdr>
+        <w:spacing w:line="100" w:lineRule="atLeast"/>
+        <w:rPr>
+          <w:rFonts w:ascii="Times New Roman" w:hAnsi="Times New Roman" w:cs="Times New Roman"/>
+          <w:sz w:val="24"/>
+          <w:szCs w:val="24"/>
+        </w:rPr>
+      </w:pPr>
+      <w:r>
+        <w:rPr>
+          <w:rFonts w:ascii="Times New Roman" w:hAnsi="Times New Roman" w:cs="Times New Roman"/>
+          <w:sz w:val="24"/>
+          <w:szCs w:val="24"/>
+        </w:rPr>
+        <w:tab/>
+        <w:t>}</w:t>
+      </w:r>
+    </w:p>
+    <w:p>
+      <w:pPr>
+        <w:pStyle w:val="ListParagraph"/>
+        <w:pBdr>
+          <w:top w:val="single" w:sz="4" w:space="1" w:color="000000"/>
+          <w:left w:val="single" w:sz="4" w:space="4" w:color="000000"/>
+          <w:bottom w:val="single" w:sz="4" w:space="1" w:color="000000"/>
+          <w:right w:val="single" w:sz="4" w:space="4" w:color="000000"/>
+        </w:pBdr>
+        <w:spacing w:line="100" w:lineRule="atLeast"/>
+        <w:rPr>
+          <w:rFonts w:ascii="Times New Roman" w:hAnsi="Times New Roman" w:cs="Times New Roman"/>
+          <w:sz w:val="24"/>
+          <w:szCs w:val="24"/>
+        </w:rPr>
+      </w:pPr>
+      <w:r>
+        <w:rPr>
+          <w:rFonts w:ascii="Times New Roman" w:hAnsi="Times New Roman" w:cs="Times New Roman"/>
+          <w:sz w:val="24"/>
+          <w:szCs w:val="24"/>
+        </w:rPr>
+        <w:t>}</w:t>
+      </w:r>
+    </w:p>
+    <w:p>
+      <w:pPr>
+        <w:pStyle w:val="ListParagraph"/>
+        <w:pBdr>
+          <w:top w:val="single" w:sz="4" w:space="1" w:color="000000"/>
+          <w:left w:val="single" w:sz="4" w:space="4" w:color="000000"/>
+          <w:bottom w:val="single" w:sz="4" w:space="1" w:color="000000"/>
+          <w:right w:val="single" w:sz="4" w:space="4" w:color="000000"/>
+        </w:pBdr>
+        <w:spacing w:line="100" w:lineRule="atLeast"/>
+        <w:rPr>
+          <w:rFonts w:ascii="Times New Roman" w:hAnsi="Times New Roman" w:cs="Times New Roman"/>
+          <w:sz w:val="24"/>
+          <w:szCs w:val="24"/>
+        </w:rPr>
+      </w:pPr>
+      <w:r>
+        <w:rPr>
+          <w:rFonts w:ascii="Times New Roman" w:hAnsi="Times New Roman" w:cs="Times New Roman"/>
+          <w:sz w:val="24"/>
+          <w:szCs w:val="24"/>
+        </w:rPr>
+        <w:t>timerInterrupt()</w:t>
+      </w:r>
+    </w:p>
+    <w:p>
+      <w:pPr>
+        <w:pStyle w:val="ListParagraph"/>
+        <w:pBdr>
+          <w:top w:val="single" w:sz="4" w:space="1" w:color="000000"/>
+          <w:left w:val="single" w:sz="4" w:space="4" w:color="000000"/>
+          <w:bottom w:val="single" w:sz="4" w:space="1" w:color="000000"/>
+          <w:right w:val="single" w:sz="4" w:space="4" w:color="000000"/>
+        </w:pBdr>
+        <w:spacing w:line="100" w:lineRule="atLeast"/>
+        <w:rPr>
+          <w:rFonts w:ascii="Times New Roman" w:hAnsi="Times New Roman" w:cs="Times New Roman"/>
+          <w:sz w:val="24"/>
+          <w:szCs w:val="24"/>
+        </w:rPr>
+      </w:pPr>
+      <w:r>
+        <w:rPr>
+          <w:rFonts w:ascii="Times New Roman" w:hAnsi="Times New Roman" w:cs="Times New Roman"/>
+          <w:sz w:val="24"/>
+          <w:szCs w:val="24"/>
+        </w:rPr>
+        <w:t>{</w:t>
+      </w:r>
+    </w:p>
+    <w:p>
+      <w:pPr>
+        <w:pStyle w:val="ListParagraph"/>
+        <w:pBdr>
+          <w:top w:val="single" w:sz="4" w:space="1" w:color="000000"/>
+          <w:left w:val="single" w:sz="4" w:space="4" w:color="000000"/>
+          <w:bottom w:val="single" w:sz="4" w:space="1" w:color="000000"/>
+          <w:right w:val="single" w:sz="4" w:space="4" w:color="000000"/>
+        </w:pBdr>
+        <w:spacing w:line="100" w:lineRule="atLeast"/>
+        <w:rPr>
+          <w:rFonts w:ascii="Times New Roman" w:hAnsi="Times New Roman" w:cs="Times New Roman"/>
+          <w:sz w:val="24"/>
+          <w:szCs w:val="24"/>
+        </w:rPr>
+      </w:pPr>
+      <w:r>
+        <w:rPr>
+          <w:rFonts w:ascii="Times New Roman" w:hAnsi="Times New Roman" w:cs="Times New Roman"/>
+          <w:sz w:val="24"/>
+          <w:szCs w:val="24"/>
+        </w:rPr>
+        <w:tab/>
+        <w:t>kThread.currentThread().yield();</w:t>
+      </w:r>
+    </w:p>
+    <w:p>
+      <w:pPr>
+        <w:pStyle w:val="ListParagraph"/>
+        <w:pBdr>
+          <w:top w:val="single" w:sz="4" w:space="1" w:color="000000"/>
+          <w:left w:val="single" w:sz="4" w:space="4" w:color="000000"/>
+          <w:bottom w:val="single" w:sz="4" w:space="1" w:color="000000"/>
+          <w:right w:val="single" w:sz="4" w:space="4" w:color="000000"/>
+        </w:pBdr>
+        <w:spacing w:line="100" w:lineRule="atLeast"/>
+        <w:rPr>
+          <w:rFonts w:ascii="Times New Roman" w:hAnsi="Times New Roman" w:cs="Times New Roman"/>
+          <w:sz w:val="24"/>
+          <w:szCs w:val="24"/>
+        </w:rPr>
+      </w:pPr>
+      <w:r>
+        <w:rPr>
+          <w:rFonts w:ascii="Times New Roman" w:hAnsi="Times New Roman" w:cs="Times New Roman"/>
+          <w:sz w:val="24"/>
+          <w:szCs w:val="24"/>
+        </w:rPr>
+        <w:tab/>
+        <w:t>// while (whatever is present in the queue, remove it</w:t>
+      </w:r>
+    </w:p>
+    <w:p>
+      <w:pPr>
+        <w:pStyle w:val="ListParagraph"/>
+        <w:pBdr>
+          <w:top w:val="single" w:sz="4" w:space="1" w:color="000000"/>
+          <w:left w:val="single" w:sz="4" w:space="4" w:color="000000"/>
+          <w:bottom w:val="single" w:sz="4" w:space="1" w:color="000000"/>
+          <w:right w:val="single" w:sz="4" w:space="4" w:color="000000"/>
+        </w:pBdr>
+        <w:spacing w:line="100" w:lineRule="atLeast"/>
+        <w:rPr>
+          <w:rFonts w:ascii="Times New Roman" w:hAnsi="Times New Roman" w:cs="Times New Roman"/>
+          <w:sz w:val="24"/>
+          <w:szCs w:val="24"/>
+        </w:rPr>
+      </w:pPr>
+      <w:r>
+        <w:rPr>
+          <w:rFonts w:ascii="Times New Roman" w:hAnsi="Times New Roman" w:cs="Times New Roman"/>
+          <w:sz w:val="24"/>
+          <w:szCs w:val="24"/>
+        </w:rPr>
+        <w:tab/>
+        <w:t>disable interrupts;</w:t>
+      </w:r>
+    </w:p>
+    <w:p>
+      <w:pPr>
+        <w:pStyle w:val="ListParagraph"/>
+        <w:pBdr>
+          <w:top w:val="single" w:sz="4" w:space="1" w:color="000000"/>
+          <w:left w:val="single" w:sz="4" w:space="4" w:color="000000"/>
+          <w:bottom w:val="single" w:sz="4" w:space="1" w:color="000000"/>
+          <w:right w:val="single" w:sz="4" w:space="4" w:color="000000"/>
+        </w:pBdr>
+        <w:spacing w:line="100" w:lineRule="atLeast"/>
+        <w:rPr>
+          <w:rFonts w:ascii="Times New Roman" w:hAnsi="Times New Roman" w:cs="Times New Roman"/>
+          <w:sz w:val="24"/>
+          <w:szCs w:val="24"/>
+        </w:rPr>
+      </w:pPr>
+      <w:r>
+        <w:rPr>
+          <w:rFonts w:ascii="Times New Roman" w:hAnsi="Times New Roman" w:cs="Times New Roman"/>
+          <w:sz w:val="24"/>
+          <w:szCs w:val="24"/>
+        </w:rPr>
+        <w:tab/>
+        <w:t>//put current into readyQueue</w:t>
+      </w:r>
+    </w:p>
+    <w:p>
+      <w:pPr>
+        <w:pStyle w:val="ListParagraph"/>
+        <w:pBdr>
+          <w:top w:val="single" w:sz="4" w:space="1" w:color="000000"/>
+          <w:left w:val="single" w:sz="4" w:space="4" w:color="000000"/>
+          <w:bottom w:val="single" w:sz="4" w:space="1" w:color="000000"/>
+          <w:right w:val="single" w:sz="4" w:space="4" w:color="000000"/>
+        </w:pBdr>
+        <w:spacing w:line="100" w:lineRule="atLeast"/>
+        <w:rPr>
+          <w:rFonts w:ascii="Times New Roman" w:hAnsi="Times New Roman" w:cs="Times New Roman"/>
+          <w:sz w:val="24"/>
+          <w:szCs w:val="24"/>
+        </w:rPr>
+      </w:pPr>
+      <w:r>
+        <w:rPr>
+          <w:rFonts w:ascii="Times New Roman" w:hAnsi="Times New Roman" w:cs="Times New Roman"/>
+          <w:sz w:val="24"/>
+          <w:szCs w:val="24"/>
+        </w:rPr>
+        <w:tab/>
+        <w:t>restore interrupts;</w:t>
+      </w:r>
+    </w:p>
+    <w:p>
+      <w:pPr>
+        <w:pStyle w:val="ListParagraph"/>
+        <w:pBdr>
+          <w:top w:val="single" w:sz="4" w:space="1" w:color="000000"/>
+          <w:left w:val="single" w:sz="4" w:space="4" w:color="000000"/>
+          <w:bottom w:val="single" w:sz="4" w:space="1" w:color="000000"/>
+          <w:right w:val="single" w:sz="4" w:space="4" w:color="000000"/>
+        </w:pBdr>
+        <w:spacing w:line="100" w:lineRule="atLeast"/>
+        <w:rPr>
+          <w:rFonts w:ascii="Times New Roman" w:hAnsi="Times New Roman" w:cs="Times New Roman"/>
+          <w:sz w:val="24"/>
+          <w:szCs w:val="24"/>
+        </w:rPr>
+      </w:pPr>
+      <w:r>
+        <w:rPr>
+          <w:rFonts w:ascii="Times New Roman" w:hAnsi="Times New Roman" w:cs="Times New Roman"/>
+          <w:sz w:val="24"/>
+          <w:szCs w:val="24"/>
+        </w:rPr>
+        <w:t>}</w:t>
+      </w:r>
+    </w:p>
+    <w:p>
+      <w:pPr>
+        <w:pStyle w:val="ListParagraph"/>
+        <w:pBdr>
+          <w:top w:val="single" w:sz="4" w:space="1" w:color="000000"/>
+          <w:left w:val="single" w:sz="4" w:space="4" w:color="000000"/>
+          <w:bottom w:val="single" w:sz="4" w:space="1" w:color="000000"/>
+          <w:right w:val="single" w:sz="4" w:space="4" w:color="000000"/>
+        </w:pBdr>
+        <w:spacing w:line="100" w:lineRule="atLeast"/>
+        <w:rPr>
+          <w:rFonts w:ascii="Times New Roman" w:hAnsi="Times New Roman" w:cs="Times New Roman"/>
+          <w:sz w:val="24"/>
+          <w:szCs w:val="24"/>
+        </w:rPr>
+      </w:pPr>
+    </w:p>
+    <w:p>
+      <w:pPr>
+        <w:pStyle w:val="ListParagraph"/>
+        <w:spacing w:line="100" w:lineRule="atLeast"/>
+        <w:rPr>
+          <w:rFonts w:ascii="Times New Roman" w:hAnsi="Times New Roman" w:cs="Times New Roman"/>
+          <w:sz w:val="24"/>
+          <w:szCs w:val="24"/>
+        </w:rPr>
+      </w:pPr>
+    </w:p>
+    <w:p>
+      <w:pPr>
+        <w:pStyle w:val="ListParagraph"/>
+        <w:spacing w:line="100" w:lineRule="atLeast"/>
+        <w:rPr>
+          <w:rFonts w:ascii="Times New Roman" w:hAnsi="Times New Roman" w:cs="Times New Roman"/>
+          <w:sz w:val="24"/>
+          <w:szCs w:val="24"/>
+        </w:rPr>
+      </w:pPr>
+    </w:p>
+    <w:p>
+      <w:pPr>
         <w:rPr>
           <w:b/>
           <w:sz w:val="32"/>
           <w:szCs w:val="32"/>
         </w:rPr>
-        <w:tab/>
+      </w:pPr>
+    </w:p>
+    <w:p>
+      <w:r>
+        <w:rPr>
+          <w:b/>
+          <w:sz w:val="32"/>
+          <w:szCs w:val="32"/>
+        </w:rPr>
+        <w:tab/>
+      </w:r>
+    </w:p>
+    <w:p>
+      <w:pPr>
+        <w:rPr>
+          <w:b/>
+          <w:sz w:val="32"/>
+          <w:szCs w:val="32"/>
+        </w:rPr>
+      </w:pPr>
+      <w:r>
+        <w:rPr>
+          <w:b/>
+          <w:sz w:val="32"/>
+          <w:szCs w:val="32"/>
+        </w:rPr>
+        <w:t>Task IV:</w:t>
+      </w:r>
+    </w:p>
+    <w:p>
+      <w:r>
+        <w:t>The communicator class implements synchronous send and receive of one word messages. It does this by maintaining the following:</w:t>
+      </w:r>
+    </w:p>
+    <w:p/>
+    <w:p>
+      <w:r>
+        <w:t>A private class ResourceWrapper which encapsulates a condition variable and the integer word</w:t>
+      </w:r>
+    </w:p>
+    <w:p>
+      <w:r>
+        <w:t>A linked list of Speakers (message senders)</w:t>
+      </w:r>
+    </w:p>
+    <w:p>
+      <w:r>
+        <w:t>A linked list of Listeners (message receivers)</w:t>
+      </w:r>
+    </w:p>
+    <w:p>
+      <w:r>
+        <w:t>A static lock object</w:t>
+      </w:r>
+    </w:p>
+    <w:p>
+      <w:r>
+        <w:t>A speak method</w:t>
+      </w:r>
+    </w:p>
+    <w:p>
+      <w:r>
+        <w:t>A listen method</w:t>
+      </w:r>
+    </w:p>
+    <w:p/>
+    <w:p>
+      <w:r>
+        <w:t>The speak(int word) method works as follows: An integer word is passed in as a parameter, representing the word to be spoken. The class-scope lock is immediately acquired and the listen queue is checked. If there is a listener waiting for a message, interrupts are disabled, the first waiting listener is removed and then interrupts are re-enabled. Next, the listener's word is set to the input value, and the next thread waiting in the condition variable is woken up. Finally, the lock is released.</w:t>
+      </w:r>
+    </w:p>
+    <w:p/>
+    <w:p>
+      <w:r>
+        <w:t>If a there are no listeners available when the speaker speaks, then a new ResourceWrapper is allocated for the speaker and its word is set to the input parameter. The ResourceWrapper is then added to the the list of Speakers and the current thread is put to sleep on the condition variable.</w:t>
+      </w:r>
+    </w:p>
+    <w:p/>
+    <w:p>
+      <w:r>
+        <w:t>The listen() method works as follows: First, the lock is acquired. Next, the word is initialized to 0 and the list of speakers is checked. If there is a speaker waiting, the first speaker is removed and the word is  copied to the local word. Then, the next thread waiting on the condition variable is woken up.</w:t>
+      </w:r>
+    </w:p>
+    <w:p/>
+    <w:p>
+      <w:r>
+        <w:t>If there are no speakers waiting, then a new ResourceWrapper is allocated to store the current listener, and is put into the list of listeners. Then the listener goes to sleep on the condition variable. When the thread wakes up, it sets its word to the value placed there by the speaker.</w:t>
+      </w:r>
+    </w:p>
+    <w:p/>
+    <w:p>
+      <w:r>
+        <w:t>Finally, the lock is released and the stored word value is returned. Thus, word will only ever be returned once is has been set. Either the listener sleeps while waiting for the message, or it immediately pairs of with a speaker.</w:t>
+      </w:r>
+    </w:p>
+    <w:p/>
+    <w:p>
+      <w:r>
+        <w:lastRenderedPageBreak/>
+        <w:t>The ResourceWrapper class encapsulates an integer word, representing the message to be spoken and a condition variable. The default constructor initializes these to 0 and uses the class-scope lock as the lock around which the condition variable holds a queue. getCondition() and getWord() return the condition variable and word, respectively, and setWord() sets the word.</w:t>
       </w:r>
     </w:p>
     <w:p>
@@ -1785,14 +2481,24 @@
           <w:b/>
           <w:sz w:val="32"/>
           <w:szCs w:val="32"/>
-        </w:rPr>
-      </w:pPr>
-      <w:r>
+          <w:u w:val="single"/>
+        </w:rPr>
+      </w:pPr>
+    </w:p>
+    <w:p>
+      <w:pPr>
         <w:rPr>
           <w:b/>
           <w:sz w:val="32"/>
           <w:szCs w:val="32"/>
         </w:rPr>
+      </w:pPr>
+      <w:r>
+        <w:rPr>
+          <w:b/>
+          <w:sz w:val="32"/>
+          <w:szCs w:val="32"/>
+        </w:rPr>
         <w:t>Task V:</w:t>
       </w:r>
     </w:p>
@@ -2175,15 +2881,15 @@
     </w:p>
     <w:p>
       <w:r>
+        <w:tab/>
+      </w:r>
+    </w:p>
+    <w:p>
+      <w:r>
+        <w:rPr>
+          <w:i/>
+        </w:rPr>
         <w:lastRenderedPageBreak/>
-        <w:tab/>
-      </w:r>
-    </w:p>
-    <w:p>
-      <w:r>
-        <w:rPr>
-          <w:i/>
-        </w:rPr>
         <w:t>pickNextThread()</w:t>
       </w:r>
       <w:r>
@@ -6536,315 +7242,2169 @@
     </w:p>
     <w:p>
       <w:pPr>
+        <w:ind w:firstLine="720"/>
+      </w:pPr>
+    </w:p>
+    <w:p>
+      <w:pPr>
+        <w:ind w:firstLine="720"/>
+      </w:pPr>
+    </w:p>
+    <w:p>
+      <w:pPr>
+        <w:ind w:firstLine="720"/>
+      </w:pPr>
+    </w:p>
+    <w:p>
+      <w:pPr>
+        <w:ind w:firstLine="720"/>
+      </w:pPr>
+    </w:p>
+    <w:p>
+      <w:pPr>
+        <w:ind w:firstLine="720"/>
+      </w:pPr>
+    </w:p>
+    <w:p>
+      <w:pPr>
+        <w:ind w:firstLine="720"/>
+      </w:pPr>
+    </w:p>
+    <w:p>
+      <w:pPr>
+        <w:ind w:firstLine="720"/>
+      </w:pPr>
+    </w:p>
+    <w:p>
+      <w:pPr>
+        <w:ind w:firstLine="720"/>
+      </w:pPr>
+    </w:p>
+    <w:p>
+      <w:pPr>
+        <w:ind w:firstLine="720"/>
+      </w:pPr>
+    </w:p>
+    <w:p>
+      <w:pPr>
+        <w:ind w:firstLine="720"/>
+      </w:pPr>
+    </w:p>
+    <w:p>
+      <w:pPr>
+        <w:ind w:firstLine="720"/>
+      </w:pPr>
+    </w:p>
+    <w:p>
+      <w:pPr>
+        <w:ind w:firstLine="720"/>
+      </w:pPr>
+    </w:p>
+    <w:p>
+      <w:pPr>
+        <w:ind w:firstLine="720"/>
+      </w:pPr>
+    </w:p>
+    <w:p>
+      <w:pPr>
+        <w:ind w:firstLine="720"/>
+      </w:pPr>
+    </w:p>
+    <w:p>
+      <w:pPr>
+        <w:ind w:firstLine="720"/>
+      </w:pPr>
+    </w:p>
+    <w:p>
+      <w:pPr>
+        <w:ind w:firstLine="720"/>
+      </w:pPr>
+    </w:p>
+    <w:p>
+      <w:pPr>
+        <w:ind w:firstLine="720"/>
+      </w:pPr>
+    </w:p>
+    <w:p>
+      <w:pPr>
+        <w:ind w:firstLine="720"/>
+      </w:pPr>
+    </w:p>
+    <w:p>
+      <w:pPr>
+        <w:ind w:firstLine="720"/>
+      </w:pPr>
+    </w:p>
+    <w:p>
+      <w:pPr>
         <w:rPr>
           <w:b/>
           <w:sz w:val="32"/>
           <w:szCs w:val="32"/>
         </w:rPr>
       </w:pPr>
-    </w:p>
-    <w:p>
-      <w:pPr>
+      <w:r>
         <w:rPr>
           <w:b/>
           <w:sz w:val="32"/>
           <w:szCs w:val="32"/>
         </w:rPr>
-      </w:pPr>
+        <w:lastRenderedPageBreak/>
+        <w:t>Task VI</w:t>
+      </w:r>
       <w:r>
         <w:rPr>
           <w:b/>
           <w:sz w:val="32"/>
           <w:szCs w:val="32"/>
         </w:rPr>
-        <w:t>Task V</w:t>
-      </w:r>
-      <w:r>
+        <w:t>:</w:t>
+      </w:r>
+    </w:p>
+    <w:p>
+      <w:pPr>
         <w:rPr>
           <w:b/>
           <w:sz w:val="32"/>
           <w:szCs w:val="32"/>
         </w:rPr>
-        <w:t>II</w:t>
-      </w:r>
-      <w:r>
+      </w:pPr>
+    </w:p>
+    <w:p>
+      <w:pPr>
+        <w:pStyle w:val="ListParagraph"/>
+        <w:numPr>
+          <w:ilvl w:val="0"/>
+          <w:numId w:val="2"/>
+        </w:numPr>
+        <w:suppressAutoHyphens/>
+        <w:spacing w:line="100" w:lineRule="atLeast"/>
+        <w:contextualSpacing w:val="0"/>
+        <w:rPr>
+          <w:rFonts w:ascii="Times New Roman" w:hAnsi="Times New Roman" w:cs="Times New Roman"/>
+          <w:sz w:val="24"/>
+          <w:szCs w:val="24"/>
+        </w:rPr>
+      </w:pPr>
+      <w:r>
+        <w:rPr>
+          <w:rFonts w:ascii="Times New Roman" w:hAnsi="Times New Roman" w:cs="Times New Roman"/>
+          <w:sz w:val="24"/>
+          <w:szCs w:val="24"/>
+        </w:rPr>
+        <w:t>The boat problem. Many people are stuck on the island of Oahu (at least two children), and need to go to the island Molokai on a single boat. This boat can only hold up to two children, or one adult. Example 3 people waiting:</w:t>
+      </w:r>
+    </w:p>
+    <w:p>
+      <w:pPr>
+        <w:pStyle w:val="ListParagraph"/>
+        <w:numPr>
+          <w:ilvl w:val="0"/>
+          <w:numId w:val="1"/>
+        </w:numPr>
+        <w:suppressAutoHyphens/>
+        <w:spacing w:line="100" w:lineRule="atLeast"/>
+        <w:contextualSpacing w:val="0"/>
+        <w:rPr>
+          <w:rFonts w:ascii="Times New Roman" w:hAnsi="Times New Roman" w:cs="Times New Roman"/>
+          <w:sz w:val="24"/>
+          <w:szCs w:val="24"/>
+        </w:rPr>
+      </w:pPr>
+      <w:r>
+        <w:rPr>
+          <w:rFonts w:ascii="Times New Roman" w:hAnsi="Times New Roman" w:cs="Times New Roman"/>
+          <w:sz w:val="24"/>
+          <w:szCs w:val="24"/>
+        </w:rPr>
+        <w:t>Two children row to Molokai</w:t>
+      </w:r>
+    </w:p>
+    <w:p>
+      <w:pPr>
+        <w:pStyle w:val="ListParagraph"/>
+        <w:numPr>
+          <w:ilvl w:val="0"/>
+          <w:numId w:val="1"/>
+        </w:numPr>
+        <w:suppressAutoHyphens/>
+        <w:spacing w:line="100" w:lineRule="atLeast"/>
+        <w:contextualSpacing w:val="0"/>
+        <w:rPr>
+          <w:rFonts w:ascii="Times New Roman" w:hAnsi="Times New Roman" w:cs="Times New Roman"/>
+          <w:sz w:val="24"/>
+          <w:szCs w:val="24"/>
+        </w:rPr>
+      </w:pPr>
+      <w:r>
+        <w:rPr>
+          <w:rFonts w:ascii="Times New Roman" w:hAnsi="Times New Roman" w:cs="Times New Roman"/>
+          <w:sz w:val="24"/>
+          <w:szCs w:val="24"/>
+        </w:rPr>
+        <w:t>One child rows back to Oahu</w:t>
+      </w:r>
+    </w:p>
+    <w:p>
+      <w:pPr>
+        <w:pStyle w:val="ListParagraph"/>
+        <w:numPr>
+          <w:ilvl w:val="0"/>
+          <w:numId w:val="1"/>
+        </w:numPr>
+        <w:suppressAutoHyphens/>
+        <w:spacing w:line="100" w:lineRule="atLeast"/>
+        <w:contextualSpacing w:val="0"/>
+        <w:rPr>
+          <w:rFonts w:ascii="Times New Roman" w:hAnsi="Times New Roman" w:cs="Times New Roman"/>
+          <w:sz w:val="24"/>
+          <w:szCs w:val="24"/>
+        </w:rPr>
+      </w:pPr>
+      <w:r>
+        <w:rPr>
+          <w:rFonts w:ascii="Times New Roman" w:hAnsi="Times New Roman" w:cs="Times New Roman"/>
+          <w:sz w:val="24"/>
+          <w:szCs w:val="24"/>
+        </w:rPr>
+        <w:t>One adult rows to Molokai</w:t>
+      </w:r>
+    </w:p>
+    <w:p>
+      <w:pPr>
+        <w:pStyle w:val="ListParagraph"/>
+        <w:numPr>
+          <w:ilvl w:val="0"/>
+          <w:numId w:val="1"/>
+        </w:numPr>
+        <w:suppressAutoHyphens/>
+        <w:spacing w:line="100" w:lineRule="atLeast"/>
+        <w:contextualSpacing w:val="0"/>
+        <w:rPr>
+          <w:rFonts w:ascii="Times New Roman" w:hAnsi="Times New Roman" w:cs="Times New Roman"/>
+          <w:sz w:val="24"/>
+          <w:szCs w:val="24"/>
+        </w:rPr>
+      </w:pPr>
+      <w:r>
+        <w:rPr>
+          <w:rFonts w:ascii="Times New Roman" w:hAnsi="Times New Roman" w:cs="Times New Roman"/>
+          <w:sz w:val="24"/>
+          <w:szCs w:val="24"/>
+        </w:rPr>
+        <w:t>The child that was left rows back to Oahu</w:t>
+      </w:r>
+    </w:p>
+    <w:p>
+      <w:pPr>
+        <w:pStyle w:val="ListParagraph"/>
+        <w:numPr>
+          <w:ilvl w:val="0"/>
+          <w:numId w:val="1"/>
+        </w:numPr>
+        <w:suppressAutoHyphens/>
+        <w:spacing w:line="100" w:lineRule="atLeast"/>
+        <w:contextualSpacing w:val="0"/>
+        <w:rPr>
+          <w:rFonts w:ascii="Times New Roman" w:hAnsi="Times New Roman" w:cs="Times New Roman"/>
+          <w:sz w:val="24"/>
+          <w:szCs w:val="24"/>
+        </w:rPr>
+      </w:pPr>
+      <w:r>
+        <w:rPr>
+          <w:rFonts w:ascii="Times New Roman" w:hAnsi="Times New Roman" w:cs="Times New Roman"/>
+          <w:sz w:val="24"/>
+          <w:szCs w:val="24"/>
+        </w:rPr>
+        <w:t>Both children go to Molokai (done)</w:t>
+      </w:r>
+    </w:p>
+    <w:p>
+      <w:pPr>
+        <w:spacing w:line="100" w:lineRule="atLeast"/>
+        <w:ind w:left="720"/>
+        <w:rPr>
+          <w:rFonts w:ascii="Times New Roman" w:hAnsi="Times New Roman" w:cs="Times New Roman"/>
+          <w:sz w:val="24"/>
+          <w:szCs w:val="24"/>
+        </w:rPr>
+      </w:pPr>
+      <w:r>
+        <w:rPr>
+          <w:rFonts w:ascii="Times New Roman" w:hAnsi="Times New Roman" w:cs="Times New Roman"/>
+          <w:sz w:val="24"/>
+          <w:szCs w:val="24"/>
+        </w:rPr>
+        <w:t>We can see there needs to be a loop where if an adult crosses, there must be a child waiting at Molokai to bring the boat back, if the adult was not the last person on Oahu.</w:t>
+      </w:r>
+    </w:p>
+    <w:p>
+      <w:pPr>
+        <w:spacing w:line="100" w:lineRule="atLeast"/>
+        <w:ind w:left="720"/>
+        <w:rPr>
+          <w:rFonts w:ascii="Times New Roman" w:hAnsi="Times New Roman" w:cs="Times New Roman"/>
+          <w:sz w:val="24"/>
+          <w:szCs w:val="24"/>
+        </w:rPr>
+      </w:pPr>
+      <w:r>
+        <w:rPr>
+          <w:rFonts w:ascii="Times New Roman" w:hAnsi="Times New Roman" w:cs="Times New Roman"/>
+          <w:sz w:val="24"/>
+          <w:szCs w:val="24"/>
+        </w:rPr>
+        <w:t xml:space="preserve">Our test cases must result in the same amount of adults and children that start and end, and they move across within the defined parameters. Having an initial 2 children makes the variable of other threads a fairly straightforward.  </w:t>
+      </w:r>
+    </w:p>
+    <w:p>
+      <w:pPr>
+        <w:pBdr>
+          <w:top w:val="single" w:sz="4" w:space="1" w:color="000000"/>
+          <w:left w:val="single" w:sz="4" w:space="4" w:color="000000"/>
+          <w:bottom w:val="single" w:sz="4" w:space="1" w:color="000000"/>
+          <w:right w:val="single" w:sz="4" w:space="4" w:color="000000"/>
+        </w:pBdr>
+        <w:spacing w:line="100" w:lineRule="atLeast"/>
+        <w:rPr>
+          <w:rFonts w:ascii="Times New Roman" w:hAnsi="Times New Roman" w:cs="Times New Roman"/>
+          <w:sz w:val="24"/>
+          <w:szCs w:val="24"/>
+        </w:rPr>
+      </w:pPr>
+      <w:r>
+        <w:rPr>
+          <w:rFonts w:ascii="Times New Roman" w:hAnsi="Times New Roman" w:cs="Times New Roman"/>
+          <w:sz w:val="24"/>
+          <w:szCs w:val="24"/>
+        </w:rPr>
+        <w:t xml:space="preserve">    static void AdultItinerary()</w:t>
+      </w:r>
+    </w:p>
+    <w:p>
+      <w:pPr>
+        <w:pBdr>
+          <w:top w:val="single" w:sz="4" w:space="1" w:color="000000"/>
+          <w:left w:val="single" w:sz="4" w:space="4" w:color="000000"/>
+          <w:bottom w:val="single" w:sz="4" w:space="1" w:color="000000"/>
+          <w:right w:val="single" w:sz="4" w:space="4" w:color="000000"/>
+        </w:pBdr>
+        <w:spacing w:line="100" w:lineRule="atLeast"/>
+        <w:rPr>
+          <w:rFonts w:ascii="Times New Roman" w:hAnsi="Times New Roman" w:cs="Times New Roman"/>
+          <w:sz w:val="24"/>
+          <w:szCs w:val="24"/>
+        </w:rPr>
+      </w:pPr>
+      <w:r>
+        <w:rPr>
+          <w:rFonts w:ascii="Times New Roman" w:hAnsi="Times New Roman" w:cs="Times New Roman"/>
+          <w:sz w:val="24"/>
+          <w:szCs w:val="24"/>
+        </w:rPr>
+        <w:t xml:space="preserve">    {</w:t>
+      </w:r>
+    </w:p>
+    <w:p>
+      <w:pPr>
+        <w:pBdr>
+          <w:top w:val="single" w:sz="4" w:space="1" w:color="000000"/>
+          <w:left w:val="single" w:sz="4" w:space="4" w:color="000000"/>
+          <w:bottom w:val="single" w:sz="4" w:space="1" w:color="000000"/>
+          <w:right w:val="single" w:sz="4" w:space="4" w:color="000000"/>
+        </w:pBdr>
+        <w:spacing w:line="100" w:lineRule="atLeast"/>
+        <w:rPr>
+          <w:rFonts w:ascii="Times New Roman" w:hAnsi="Times New Roman" w:cs="Times New Roman"/>
+          <w:sz w:val="24"/>
+          <w:szCs w:val="24"/>
+        </w:rPr>
+      </w:pPr>
+      <w:r>
+        <w:rPr>
+          <w:rFonts w:ascii="Times New Roman" w:hAnsi="Times New Roman" w:cs="Times New Roman"/>
+          <w:sz w:val="24"/>
+          <w:szCs w:val="24"/>
+        </w:rPr>
+        <w:tab/>
+        <w:t>If(child at Molokai)</w:t>
+      </w:r>
+    </w:p>
+    <w:p>
+      <w:pPr>
+        <w:pBdr>
+          <w:top w:val="single" w:sz="4" w:space="1" w:color="000000"/>
+          <w:left w:val="single" w:sz="4" w:space="4" w:color="000000"/>
+          <w:bottom w:val="single" w:sz="4" w:space="1" w:color="000000"/>
+          <w:right w:val="single" w:sz="4" w:space="4" w:color="000000"/>
+        </w:pBdr>
+        <w:spacing w:line="100" w:lineRule="atLeast"/>
+        <w:rPr>
+          <w:rFonts w:ascii="Times New Roman" w:hAnsi="Times New Roman" w:cs="Times New Roman"/>
+          <w:sz w:val="24"/>
+          <w:szCs w:val="24"/>
+        </w:rPr>
+      </w:pPr>
+      <w:r>
+        <w:rPr>
+          <w:rFonts w:ascii="Times New Roman" w:hAnsi="Times New Roman" w:cs="Times New Roman"/>
+          <w:sz w:val="24"/>
+          <w:szCs w:val="24"/>
+        </w:rPr>
+        <w:tab/>
+        <w:t>{</w:t>
+      </w:r>
+    </w:p>
+    <w:p>
+      <w:pPr>
+        <w:pBdr>
+          <w:top w:val="single" w:sz="4" w:space="1" w:color="000000"/>
+          <w:left w:val="single" w:sz="4" w:space="4" w:color="000000"/>
+          <w:bottom w:val="single" w:sz="4" w:space="1" w:color="000000"/>
+          <w:right w:val="single" w:sz="4" w:space="4" w:color="000000"/>
+        </w:pBdr>
+        <w:spacing w:line="100" w:lineRule="atLeast"/>
+        <w:rPr>
+          <w:rFonts w:ascii="Times New Roman" w:hAnsi="Times New Roman" w:cs="Times New Roman"/>
+          <w:sz w:val="24"/>
+          <w:szCs w:val="24"/>
+        </w:rPr>
+      </w:pPr>
+      <w:r>
+        <w:rPr>
+          <w:rFonts w:ascii="Times New Roman" w:hAnsi="Times New Roman" w:cs="Times New Roman"/>
+          <w:sz w:val="24"/>
+          <w:szCs w:val="24"/>
+        </w:rPr>
+        <w:tab/>
+      </w:r>
+      <w:r>
+        <w:rPr>
+          <w:rFonts w:ascii="Times New Roman" w:hAnsi="Times New Roman" w:cs="Times New Roman"/>
+          <w:sz w:val="24"/>
+          <w:szCs w:val="24"/>
+        </w:rPr>
+        <w:tab/>
+        <w:t>//get in boat as adult</w:t>
+      </w:r>
+    </w:p>
+    <w:p>
+      <w:pPr>
+        <w:pBdr>
+          <w:top w:val="single" w:sz="4" w:space="1" w:color="000000"/>
+          <w:left w:val="single" w:sz="4" w:space="4" w:color="000000"/>
+          <w:bottom w:val="single" w:sz="4" w:space="1" w:color="000000"/>
+          <w:right w:val="single" w:sz="4" w:space="4" w:color="000000"/>
+        </w:pBdr>
+        <w:spacing w:line="100" w:lineRule="atLeast"/>
+        <w:rPr>
+          <w:rFonts w:ascii="Times New Roman" w:hAnsi="Times New Roman" w:cs="Times New Roman"/>
+          <w:sz w:val="24"/>
+          <w:szCs w:val="24"/>
+        </w:rPr>
+      </w:pPr>
+      <w:r>
+        <w:rPr>
+          <w:rFonts w:ascii="Times New Roman" w:hAnsi="Times New Roman" w:cs="Times New Roman"/>
+          <w:sz w:val="24"/>
+          <w:szCs w:val="24"/>
+        </w:rPr>
+        <w:tab/>
+      </w:r>
+      <w:r>
+        <w:rPr>
+          <w:rFonts w:ascii="Times New Roman" w:hAnsi="Times New Roman" w:cs="Times New Roman"/>
+          <w:sz w:val="24"/>
+          <w:szCs w:val="24"/>
+        </w:rPr>
+        <w:tab/>
+        <w:t>//row across</w:t>
+      </w:r>
+    </w:p>
+    <w:p>
+      <w:pPr>
+        <w:pBdr>
+          <w:top w:val="single" w:sz="4" w:space="1" w:color="000000"/>
+          <w:left w:val="single" w:sz="4" w:space="4" w:color="000000"/>
+          <w:bottom w:val="single" w:sz="4" w:space="1" w:color="000000"/>
+          <w:right w:val="single" w:sz="4" w:space="4" w:color="000000"/>
+        </w:pBdr>
+        <w:spacing w:line="100" w:lineRule="atLeast"/>
+        <w:rPr>
+          <w:rFonts w:ascii="Times New Roman" w:hAnsi="Times New Roman" w:cs="Times New Roman"/>
+          <w:sz w:val="24"/>
+          <w:szCs w:val="24"/>
+        </w:rPr>
+      </w:pPr>
+      <w:r>
+        <w:rPr>
+          <w:rFonts w:ascii="Times New Roman" w:hAnsi="Times New Roman" w:cs="Times New Roman"/>
+          <w:sz w:val="24"/>
+          <w:szCs w:val="24"/>
+        </w:rPr>
+        <w:tab/>
+      </w:r>
+      <w:r>
+        <w:rPr>
+          <w:rFonts w:ascii="Times New Roman" w:hAnsi="Times New Roman" w:cs="Times New Roman"/>
+          <w:sz w:val="24"/>
+          <w:szCs w:val="24"/>
+        </w:rPr>
+        <w:tab/>
+        <w:t>//get out of boat</w:t>
+      </w:r>
+    </w:p>
+    <w:p>
+      <w:pPr>
+        <w:pBdr>
+          <w:top w:val="single" w:sz="4" w:space="1" w:color="000000"/>
+          <w:left w:val="single" w:sz="4" w:space="4" w:color="000000"/>
+          <w:bottom w:val="single" w:sz="4" w:space="1" w:color="000000"/>
+          <w:right w:val="single" w:sz="4" w:space="4" w:color="000000"/>
+        </w:pBdr>
+        <w:spacing w:line="100" w:lineRule="atLeast"/>
+        <w:rPr>
+          <w:rFonts w:ascii="Times New Roman" w:hAnsi="Times New Roman" w:cs="Times New Roman"/>
+          <w:sz w:val="24"/>
+          <w:szCs w:val="24"/>
+        </w:rPr>
+      </w:pPr>
+      <w:r>
+        <w:rPr>
+          <w:rFonts w:ascii="Times New Roman" w:hAnsi="Times New Roman" w:cs="Times New Roman"/>
+          <w:sz w:val="24"/>
+          <w:szCs w:val="24"/>
+        </w:rPr>
+        <w:tab/>
+        <w:t>}</w:t>
+      </w:r>
+    </w:p>
+    <w:p>
+      <w:pPr>
+        <w:pBdr>
+          <w:top w:val="single" w:sz="4" w:space="1" w:color="000000"/>
+          <w:left w:val="single" w:sz="4" w:space="4" w:color="000000"/>
+          <w:bottom w:val="single" w:sz="4" w:space="1" w:color="000000"/>
+          <w:right w:val="single" w:sz="4" w:space="4" w:color="000000"/>
+        </w:pBdr>
+        <w:spacing w:line="100" w:lineRule="atLeast"/>
+        <w:rPr>
+          <w:rFonts w:ascii="Times New Roman" w:hAnsi="Times New Roman" w:cs="Times New Roman"/>
+          <w:sz w:val="24"/>
+          <w:szCs w:val="24"/>
+        </w:rPr>
+      </w:pPr>
+      <w:r>
+        <w:rPr>
+          <w:rFonts w:ascii="Times New Roman" w:hAnsi="Times New Roman" w:cs="Times New Roman"/>
+          <w:sz w:val="24"/>
+          <w:szCs w:val="24"/>
+        </w:rPr>
+        <w:tab/>
+        <w:t>//countAdultMolokai++</w:t>
+      </w:r>
+    </w:p>
+    <w:p>
+      <w:pPr>
+        <w:pBdr>
+          <w:top w:val="single" w:sz="4" w:space="1" w:color="000000"/>
+          <w:left w:val="single" w:sz="4" w:space="4" w:color="000000"/>
+          <w:bottom w:val="single" w:sz="4" w:space="1" w:color="000000"/>
+          <w:right w:val="single" w:sz="4" w:space="4" w:color="000000"/>
+        </w:pBdr>
+        <w:spacing w:line="100" w:lineRule="atLeast"/>
+        <w:rPr>
+          <w:rFonts w:ascii="Times New Roman" w:hAnsi="Times New Roman" w:cs="Times New Roman"/>
+          <w:sz w:val="24"/>
+          <w:szCs w:val="24"/>
+        </w:rPr>
+      </w:pPr>
+      <w:r>
+        <w:rPr>
+          <w:rFonts w:ascii="Times New Roman" w:hAnsi="Times New Roman" w:cs="Times New Roman"/>
+          <w:sz w:val="24"/>
+          <w:szCs w:val="24"/>
+        </w:rPr>
+        <w:tab/>
+        <w:t>//countAdultOahu--</w:t>
+      </w:r>
+    </w:p>
+    <w:p>
+      <w:pPr>
+        <w:pBdr>
+          <w:top w:val="single" w:sz="4" w:space="1" w:color="000000"/>
+          <w:left w:val="single" w:sz="4" w:space="4" w:color="000000"/>
+          <w:bottom w:val="single" w:sz="4" w:space="1" w:color="000000"/>
+          <w:right w:val="single" w:sz="4" w:space="4" w:color="000000"/>
+        </w:pBdr>
+        <w:spacing w:line="100" w:lineRule="atLeast"/>
+        <w:rPr>
+          <w:rFonts w:ascii="Times New Roman" w:hAnsi="Times New Roman" w:cs="Times New Roman"/>
+          <w:sz w:val="24"/>
+          <w:szCs w:val="24"/>
+        </w:rPr>
+      </w:pPr>
+      <w:r>
+        <w:rPr>
+          <w:rFonts w:ascii="Times New Roman" w:hAnsi="Times New Roman" w:cs="Times New Roman"/>
+          <w:sz w:val="24"/>
+          <w:szCs w:val="24"/>
+        </w:rPr>
+        <w:t xml:space="preserve">    }</w:t>
+      </w:r>
+    </w:p>
+    <w:p>
+      <w:pPr>
+        <w:spacing w:line="100" w:lineRule="atLeast"/>
+        <w:rPr>
+          <w:rFonts w:ascii="Times New Roman" w:hAnsi="Times New Roman" w:cs="Times New Roman"/>
+          <w:sz w:val="24"/>
+          <w:szCs w:val="24"/>
+        </w:rPr>
+      </w:pPr>
+    </w:p>
+    <w:p>
+      <w:pPr>
+        <w:pBdr>
+          <w:top w:val="single" w:sz="4" w:space="1" w:color="000000"/>
+          <w:left w:val="single" w:sz="4" w:space="4" w:color="000000"/>
+          <w:bottom w:val="single" w:sz="4" w:space="1" w:color="000000"/>
+          <w:right w:val="single" w:sz="4" w:space="4" w:color="000000"/>
+        </w:pBdr>
+        <w:spacing w:line="100" w:lineRule="atLeast"/>
+        <w:rPr>
+          <w:rFonts w:ascii="Times New Roman" w:hAnsi="Times New Roman" w:cs="Times New Roman"/>
+          <w:sz w:val="24"/>
+          <w:szCs w:val="24"/>
+        </w:rPr>
+      </w:pPr>
+      <w:r>
+        <w:rPr>
+          <w:rFonts w:ascii="Times New Roman" w:hAnsi="Times New Roman" w:cs="Times New Roman"/>
+          <w:sz w:val="24"/>
+          <w:szCs w:val="24"/>
+        </w:rPr>
+        <w:t xml:space="preserve">    static void ChildItinerary()</w:t>
+      </w:r>
+    </w:p>
+    <w:p>
+      <w:pPr>
+        <w:pBdr>
+          <w:top w:val="single" w:sz="4" w:space="1" w:color="000000"/>
+          <w:left w:val="single" w:sz="4" w:space="4" w:color="000000"/>
+          <w:bottom w:val="single" w:sz="4" w:space="1" w:color="000000"/>
+          <w:right w:val="single" w:sz="4" w:space="4" w:color="000000"/>
+        </w:pBdr>
+        <w:spacing w:line="100" w:lineRule="atLeast"/>
+        <w:rPr>
+          <w:rFonts w:ascii="Times New Roman" w:hAnsi="Times New Roman" w:cs="Times New Roman"/>
+          <w:sz w:val="24"/>
+          <w:szCs w:val="24"/>
+        </w:rPr>
+      </w:pPr>
+      <w:r>
+        <w:rPr>
+          <w:rFonts w:ascii="Times New Roman" w:hAnsi="Times New Roman" w:cs="Times New Roman"/>
+          <w:sz w:val="24"/>
+          <w:szCs w:val="24"/>
+        </w:rPr>
+        <w:t xml:space="preserve">    {</w:t>
+      </w:r>
+    </w:p>
+    <w:p>
+      <w:pPr>
+        <w:pBdr>
+          <w:top w:val="single" w:sz="4" w:space="1" w:color="000000"/>
+          <w:left w:val="single" w:sz="4" w:space="4" w:color="000000"/>
+          <w:bottom w:val="single" w:sz="4" w:space="1" w:color="000000"/>
+          <w:right w:val="single" w:sz="4" w:space="4" w:color="000000"/>
+        </w:pBdr>
+        <w:spacing w:line="100" w:lineRule="atLeast"/>
+        <w:rPr>
+          <w:rFonts w:ascii="Times New Roman" w:hAnsi="Times New Roman" w:cs="Times New Roman"/>
+          <w:sz w:val="24"/>
+          <w:szCs w:val="24"/>
+        </w:rPr>
+      </w:pPr>
+      <w:r>
+        <w:rPr>
+          <w:rFonts w:ascii="Times New Roman" w:hAnsi="Times New Roman" w:cs="Times New Roman"/>
+          <w:sz w:val="24"/>
+          <w:szCs w:val="24"/>
+        </w:rPr>
+        <w:lastRenderedPageBreak/>
+        <w:tab/>
+        <w:t>//one child keeps bringing other children across</w:t>
+      </w:r>
+    </w:p>
+    <w:p>
+      <w:pPr>
+        <w:pBdr>
+          <w:top w:val="single" w:sz="4" w:space="1" w:color="000000"/>
+          <w:left w:val="single" w:sz="4" w:space="4" w:color="000000"/>
+          <w:bottom w:val="single" w:sz="4" w:space="1" w:color="000000"/>
+          <w:right w:val="single" w:sz="4" w:space="4" w:color="000000"/>
+        </w:pBdr>
+        <w:spacing w:line="100" w:lineRule="atLeast"/>
+        <w:rPr>
+          <w:rFonts w:ascii="Times New Roman" w:hAnsi="Times New Roman" w:cs="Times New Roman"/>
+          <w:sz w:val="24"/>
+          <w:szCs w:val="24"/>
+        </w:rPr>
+      </w:pPr>
+      <w:r>
+        <w:rPr>
+          <w:rFonts w:ascii="Times New Roman" w:hAnsi="Times New Roman" w:cs="Times New Roman"/>
+          <w:sz w:val="24"/>
+          <w:szCs w:val="24"/>
+        </w:rPr>
+        <w:tab/>
+        <w:t>//brings back for adult(s) near end of completion.</w:t>
+      </w:r>
+    </w:p>
+    <w:p>
+      <w:pPr>
+        <w:pBdr>
+          <w:top w:val="single" w:sz="4" w:space="1" w:color="000000"/>
+          <w:left w:val="single" w:sz="4" w:space="4" w:color="000000"/>
+          <w:bottom w:val="single" w:sz="4" w:space="1" w:color="000000"/>
+          <w:right w:val="single" w:sz="4" w:space="4" w:color="000000"/>
+        </w:pBdr>
+        <w:spacing w:line="100" w:lineRule="atLeast"/>
+        <w:rPr>
+          <w:rFonts w:ascii="Times New Roman" w:hAnsi="Times New Roman" w:cs="Times New Roman"/>
+          <w:sz w:val="24"/>
+          <w:szCs w:val="24"/>
+        </w:rPr>
+      </w:pPr>
+      <w:r>
+        <w:rPr>
+          <w:rFonts w:ascii="Times New Roman" w:hAnsi="Times New Roman" w:cs="Times New Roman"/>
+          <w:sz w:val="24"/>
+          <w:szCs w:val="24"/>
+        </w:rPr>
+        <w:tab/>
+        <w:t>While( people at oahu)</w:t>
+      </w:r>
+    </w:p>
+    <w:p>
+      <w:pPr>
+        <w:pBdr>
+          <w:top w:val="single" w:sz="4" w:space="1" w:color="000000"/>
+          <w:left w:val="single" w:sz="4" w:space="4" w:color="000000"/>
+          <w:bottom w:val="single" w:sz="4" w:space="1" w:color="000000"/>
+          <w:right w:val="single" w:sz="4" w:space="4" w:color="000000"/>
+        </w:pBdr>
+        <w:spacing w:line="100" w:lineRule="atLeast"/>
+        <w:rPr>
+          <w:rFonts w:ascii="Times New Roman" w:hAnsi="Times New Roman" w:cs="Times New Roman"/>
+          <w:sz w:val="24"/>
+          <w:szCs w:val="24"/>
+        </w:rPr>
+      </w:pPr>
+      <w:r>
+        <w:rPr>
+          <w:rFonts w:ascii="Times New Roman" w:hAnsi="Times New Roman" w:cs="Times New Roman"/>
+          <w:sz w:val="24"/>
+          <w:szCs w:val="24"/>
+        </w:rPr>
+        <w:tab/>
+        <w:t>{</w:t>
+      </w:r>
+    </w:p>
+    <w:p>
+      <w:pPr>
+        <w:pBdr>
+          <w:top w:val="single" w:sz="4" w:space="1" w:color="000000"/>
+          <w:left w:val="single" w:sz="4" w:space="4" w:color="000000"/>
+          <w:bottom w:val="single" w:sz="4" w:space="1" w:color="000000"/>
+          <w:right w:val="single" w:sz="4" w:space="4" w:color="000000"/>
+        </w:pBdr>
+        <w:spacing w:line="100" w:lineRule="atLeast"/>
+        <w:ind w:firstLine="1530"/>
+        <w:rPr>
+          <w:rFonts w:ascii="Times New Roman" w:hAnsi="Times New Roman" w:cs="Times New Roman"/>
+          <w:sz w:val="24"/>
+          <w:szCs w:val="24"/>
+        </w:rPr>
+      </w:pPr>
+      <w:r>
+        <w:rPr>
+          <w:rFonts w:ascii="Times New Roman" w:hAnsi="Times New Roman" w:cs="Times New Roman"/>
+          <w:sz w:val="24"/>
+          <w:szCs w:val="24"/>
+        </w:rPr>
+        <w:t>If( at oahu)</w:t>
+      </w:r>
+    </w:p>
+    <w:p>
+      <w:pPr>
+        <w:pBdr>
+          <w:top w:val="single" w:sz="4" w:space="1" w:color="000000"/>
+          <w:left w:val="single" w:sz="4" w:space="4" w:color="000000"/>
+          <w:bottom w:val="single" w:sz="4" w:space="1" w:color="000000"/>
+          <w:right w:val="single" w:sz="4" w:space="4" w:color="000000"/>
+        </w:pBdr>
+        <w:spacing w:line="100" w:lineRule="atLeast"/>
+        <w:rPr>
+          <w:rFonts w:ascii="Times New Roman" w:hAnsi="Times New Roman" w:cs="Times New Roman"/>
+          <w:sz w:val="24"/>
+          <w:szCs w:val="24"/>
+        </w:rPr>
+      </w:pPr>
+      <w:r>
+        <w:rPr>
+          <w:rFonts w:ascii="Times New Roman" w:hAnsi="Times New Roman" w:cs="Times New Roman"/>
+          <w:sz w:val="24"/>
+          <w:szCs w:val="24"/>
+        </w:rPr>
+        <w:tab/>
+      </w:r>
+      <w:r>
+        <w:rPr>
+          <w:rFonts w:ascii="Times New Roman" w:hAnsi="Times New Roman" w:cs="Times New Roman"/>
+          <w:sz w:val="24"/>
+          <w:szCs w:val="24"/>
+        </w:rPr>
+        <w:tab/>
+        <w:t>{</w:t>
+      </w:r>
+    </w:p>
+    <w:p>
+      <w:pPr>
+        <w:pBdr>
+          <w:top w:val="single" w:sz="4" w:space="1" w:color="000000"/>
+          <w:left w:val="single" w:sz="4" w:space="4" w:color="000000"/>
+          <w:bottom w:val="single" w:sz="4" w:space="1" w:color="000000"/>
+          <w:right w:val="single" w:sz="4" w:space="4" w:color="000000"/>
+        </w:pBdr>
+        <w:spacing w:line="100" w:lineRule="atLeast"/>
+        <w:rPr>
+          <w:rFonts w:ascii="Times New Roman" w:hAnsi="Times New Roman" w:cs="Times New Roman"/>
+          <w:sz w:val="24"/>
+          <w:szCs w:val="24"/>
+        </w:rPr>
+      </w:pPr>
+      <w:r>
+        <w:rPr>
+          <w:rFonts w:ascii="Times New Roman" w:hAnsi="Times New Roman" w:cs="Times New Roman"/>
+          <w:sz w:val="24"/>
+          <w:szCs w:val="24"/>
+        </w:rPr>
+        <w:tab/>
+      </w:r>
+      <w:r>
+        <w:rPr>
+          <w:rFonts w:ascii="Times New Roman" w:hAnsi="Times New Roman" w:cs="Times New Roman"/>
+          <w:sz w:val="24"/>
+          <w:szCs w:val="24"/>
+        </w:rPr>
+        <w:tab/>
+      </w:r>
+      <w:r>
+        <w:rPr>
+          <w:rFonts w:ascii="Times New Roman" w:hAnsi="Times New Roman" w:cs="Times New Roman"/>
+          <w:sz w:val="24"/>
+          <w:szCs w:val="24"/>
+        </w:rPr>
+        <w:tab/>
+      </w:r>
+    </w:p>
+    <w:p>
+      <w:pPr>
+        <w:pBdr>
+          <w:top w:val="single" w:sz="4" w:space="1" w:color="000000"/>
+          <w:left w:val="single" w:sz="4" w:space="4" w:color="000000"/>
+          <w:bottom w:val="single" w:sz="4" w:space="1" w:color="000000"/>
+          <w:right w:val="single" w:sz="4" w:space="4" w:color="000000"/>
+        </w:pBdr>
+        <w:spacing w:line="100" w:lineRule="atLeast"/>
+        <w:rPr>
+          <w:rFonts w:ascii="Times New Roman" w:hAnsi="Times New Roman" w:cs="Times New Roman"/>
+          <w:sz w:val="24"/>
+          <w:szCs w:val="24"/>
+        </w:rPr>
+      </w:pPr>
+      <w:r>
+        <w:rPr>
+          <w:rFonts w:ascii="Times New Roman" w:hAnsi="Times New Roman" w:cs="Times New Roman"/>
+          <w:sz w:val="24"/>
+          <w:szCs w:val="24"/>
+        </w:rPr>
+        <w:tab/>
+      </w:r>
+      <w:r>
+        <w:rPr>
+          <w:rFonts w:ascii="Times New Roman" w:hAnsi="Times New Roman" w:cs="Times New Roman"/>
+          <w:sz w:val="24"/>
+          <w:szCs w:val="24"/>
+        </w:rPr>
+        <w:tab/>
+      </w:r>
+      <w:r>
+        <w:rPr>
+          <w:rFonts w:ascii="Times New Roman" w:hAnsi="Times New Roman" w:cs="Times New Roman"/>
+          <w:sz w:val="24"/>
+          <w:szCs w:val="24"/>
+        </w:rPr>
+        <w:tab/>
+        <w:t>If( boatempty)</w:t>
+      </w:r>
+    </w:p>
+    <w:p>
+      <w:pPr>
+        <w:pBdr>
+          <w:top w:val="single" w:sz="4" w:space="1" w:color="000000"/>
+          <w:left w:val="single" w:sz="4" w:space="4" w:color="000000"/>
+          <w:bottom w:val="single" w:sz="4" w:space="1" w:color="000000"/>
+          <w:right w:val="single" w:sz="4" w:space="4" w:color="000000"/>
+        </w:pBdr>
+        <w:spacing w:line="100" w:lineRule="atLeast"/>
+        <w:rPr>
+          <w:rFonts w:ascii="Times New Roman" w:hAnsi="Times New Roman" w:cs="Times New Roman"/>
+          <w:sz w:val="24"/>
+          <w:szCs w:val="24"/>
+        </w:rPr>
+      </w:pPr>
+      <w:r>
+        <w:rPr>
+          <w:rFonts w:ascii="Times New Roman" w:hAnsi="Times New Roman" w:cs="Times New Roman"/>
+          <w:sz w:val="24"/>
+          <w:szCs w:val="24"/>
+        </w:rPr>
+        <w:tab/>
+      </w:r>
+      <w:r>
+        <w:rPr>
+          <w:rFonts w:ascii="Times New Roman" w:hAnsi="Times New Roman" w:cs="Times New Roman"/>
+          <w:sz w:val="24"/>
+          <w:szCs w:val="24"/>
+        </w:rPr>
+        <w:tab/>
+      </w:r>
+      <w:r>
+        <w:rPr>
+          <w:rFonts w:ascii="Times New Roman" w:hAnsi="Times New Roman" w:cs="Times New Roman"/>
+          <w:sz w:val="24"/>
+          <w:szCs w:val="24"/>
+        </w:rPr>
+        <w:tab/>
+      </w:r>
+      <w:r>
+        <w:rPr>
+          <w:rFonts w:ascii="Times New Roman" w:hAnsi="Times New Roman" w:cs="Times New Roman"/>
+          <w:sz w:val="24"/>
+          <w:szCs w:val="24"/>
+        </w:rPr>
+        <w:tab/>
+        <w:t>//join as passenger || pilot //(is one more preferable?)</w:t>
+      </w:r>
+    </w:p>
+    <w:p>
+      <w:pPr>
+        <w:pBdr>
+          <w:top w:val="single" w:sz="4" w:space="1" w:color="000000"/>
+          <w:left w:val="single" w:sz="4" w:space="4" w:color="000000"/>
+          <w:bottom w:val="single" w:sz="4" w:space="1" w:color="000000"/>
+          <w:right w:val="single" w:sz="4" w:space="4" w:color="000000"/>
+        </w:pBdr>
+        <w:spacing w:line="100" w:lineRule="atLeast"/>
+        <w:rPr>
+          <w:rFonts w:ascii="Times New Roman" w:hAnsi="Times New Roman" w:cs="Times New Roman"/>
+          <w:sz w:val="24"/>
+          <w:szCs w:val="24"/>
+        </w:rPr>
+      </w:pPr>
+      <w:r>
+        <w:rPr>
+          <w:rFonts w:ascii="Times New Roman" w:hAnsi="Times New Roman" w:cs="Times New Roman"/>
+          <w:sz w:val="24"/>
+          <w:szCs w:val="24"/>
+        </w:rPr>
+        <w:tab/>
+      </w:r>
+      <w:r>
+        <w:rPr>
+          <w:rFonts w:ascii="Times New Roman" w:hAnsi="Times New Roman" w:cs="Times New Roman"/>
+          <w:sz w:val="24"/>
+          <w:szCs w:val="24"/>
+        </w:rPr>
+        <w:tab/>
+      </w:r>
+      <w:r>
+        <w:rPr>
+          <w:rFonts w:ascii="Times New Roman" w:hAnsi="Times New Roman" w:cs="Times New Roman"/>
+          <w:sz w:val="24"/>
+          <w:szCs w:val="24"/>
+        </w:rPr>
+        <w:tab/>
+        <w:t>If( boatpassenger)</w:t>
+      </w:r>
+    </w:p>
+    <w:p>
+      <w:pPr>
+        <w:pBdr>
+          <w:top w:val="single" w:sz="4" w:space="1" w:color="000000"/>
+          <w:left w:val="single" w:sz="4" w:space="4" w:color="000000"/>
+          <w:bottom w:val="single" w:sz="4" w:space="1" w:color="000000"/>
+          <w:right w:val="single" w:sz="4" w:space="4" w:color="000000"/>
+        </w:pBdr>
+        <w:spacing w:line="100" w:lineRule="atLeast"/>
+        <w:rPr>
+          <w:rFonts w:ascii="Times New Roman" w:hAnsi="Times New Roman" w:cs="Times New Roman"/>
+          <w:sz w:val="24"/>
+          <w:szCs w:val="24"/>
+        </w:rPr>
+      </w:pPr>
+      <w:r>
+        <w:rPr>
+          <w:rFonts w:ascii="Times New Roman" w:hAnsi="Times New Roman" w:cs="Times New Roman"/>
+          <w:sz w:val="24"/>
+          <w:szCs w:val="24"/>
+        </w:rPr>
+        <w:tab/>
+      </w:r>
+      <w:r>
+        <w:rPr>
+          <w:rFonts w:ascii="Times New Roman" w:hAnsi="Times New Roman" w:cs="Times New Roman"/>
+          <w:sz w:val="24"/>
+          <w:szCs w:val="24"/>
+        </w:rPr>
+        <w:tab/>
+      </w:r>
+      <w:r>
+        <w:rPr>
+          <w:rFonts w:ascii="Times New Roman" w:hAnsi="Times New Roman" w:cs="Times New Roman"/>
+          <w:sz w:val="24"/>
+          <w:szCs w:val="24"/>
+        </w:rPr>
+        <w:tab/>
+        <w:t>{</w:t>
+      </w:r>
+    </w:p>
+    <w:p>
+      <w:pPr>
+        <w:pBdr>
+          <w:top w:val="single" w:sz="4" w:space="1" w:color="000000"/>
+          <w:left w:val="single" w:sz="4" w:space="4" w:color="000000"/>
+          <w:bottom w:val="single" w:sz="4" w:space="1" w:color="000000"/>
+          <w:right w:val="single" w:sz="4" w:space="4" w:color="000000"/>
+        </w:pBdr>
+        <w:spacing w:line="100" w:lineRule="atLeast"/>
+        <w:rPr>
+          <w:rFonts w:ascii="Times New Roman" w:hAnsi="Times New Roman" w:cs="Times New Roman"/>
+          <w:sz w:val="24"/>
+          <w:szCs w:val="24"/>
+        </w:rPr>
+      </w:pPr>
+      <w:r>
+        <w:rPr>
+          <w:rFonts w:ascii="Times New Roman" w:hAnsi="Times New Roman" w:cs="Times New Roman"/>
+          <w:sz w:val="24"/>
+          <w:szCs w:val="24"/>
+        </w:rPr>
+        <w:tab/>
+      </w:r>
+      <w:r>
+        <w:rPr>
+          <w:rFonts w:ascii="Times New Roman" w:hAnsi="Times New Roman" w:cs="Times New Roman"/>
+          <w:sz w:val="24"/>
+          <w:szCs w:val="24"/>
+        </w:rPr>
+        <w:tab/>
+      </w:r>
+      <w:r>
+        <w:rPr>
+          <w:rFonts w:ascii="Times New Roman" w:hAnsi="Times New Roman" w:cs="Times New Roman"/>
+          <w:sz w:val="24"/>
+          <w:szCs w:val="24"/>
+        </w:rPr>
+        <w:tab/>
+      </w:r>
+      <w:r>
+        <w:rPr>
+          <w:rFonts w:ascii="Times New Roman" w:hAnsi="Times New Roman" w:cs="Times New Roman"/>
+          <w:sz w:val="24"/>
+          <w:szCs w:val="24"/>
+        </w:rPr>
+        <w:tab/>
+        <w:t>//Join as pilot</w:t>
+      </w:r>
+    </w:p>
+    <w:p>
+      <w:pPr>
+        <w:pBdr>
+          <w:top w:val="single" w:sz="4" w:space="1" w:color="000000"/>
+          <w:left w:val="single" w:sz="4" w:space="4" w:color="000000"/>
+          <w:bottom w:val="single" w:sz="4" w:space="1" w:color="000000"/>
+          <w:right w:val="single" w:sz="4" w:space="4" w:color="000000"/>
+        </w:pBdr>
+        <w:spacing w:line="100" w:lineRule="atLeast"/>
+        <w:rPr>
+          <w:rFonts w:ascii="Times New Roman" w:hAnsi="Times New Roman" w:cs="Times New Roman"/>
+          <w:sz w:val="24"/>
+          <w:szCs w:val="24"/>
+        </w:rPr>
+      </w:pPr>
+      <w:r>
+        <w:rPr>
+          <w:rFonts w:ascii="Times New Roman" w:hAnsi="Times New Roman" w:cs="Times New Roman"/>
+          <w:sz w:val="24"/>
+          <w:szCs w:val="24"/>
+        </w:rPr>
+        <w:tab/>
+      </w:r>
+      <w:r>
+        <w:rPr>
+          <w:rFonts w:ascii="Times New Roman" w:hAnsi="Times New Roman" w:cs="Times New Roman"/>
+          <w:sz w:val="24"/>
+          <w:szCs w:val="24"/>
+        </w:rPr>
+        <w:tab/>
+      </w:r>
+      <w:r>
+        <w:rPr>
+          <w:rFonts w:ascii="Times New Roman" w:hAnsi="Times New Roman" w:cs="Times New Roman"/>
+          <w:sz w:val="24"/>
+          <w:szCs w:val="24"/>
+        </w:rPr>
+        <w:tab/>
+      </w:r>
+      <w:r>
+        <w:rPr>
+          <w:rFonts w:ascii="Times New Roman" w:hAnsi="Times New Roman" w:cs="Times New Roman"/>
+          <w:sz w:val="24"/>
+          <w:szCs w:val="24"/>
+        </w:rPr>
+        <w:tab/>
+        <w:t>//row to molokai</w:t>
+      </w:r>
+    </w:p>
+    <w:p>
+      <w:pPr>
+        <w:pBdr>
+          <w:top w:val="single" w:sz="4" w:space="1" w:color="000000"/>
+          <w:left w:val="single" w:sz="4" w:space="4" w:color="000000"/>
+          <w:bottom w:val="single" w:sz="4" w:space="1" w:color="000000"/>
+          <w:right w:val="single" w:sz="4" w:space="4" w:color="000000"/>
+        </w:pBdr>
+        <w:spacing w:line="100" w:lineRule="atLeast"/>
+        <w:rPr>
+          <w:rFonts w:ascii="Times New Roman" w:hAnsi="Times New Roman" w:cs="Times New Roman"/>
+          <w:sz w:val="24"/>
+          <w:szCs w:val="24"/>
+        </w:rPr>
+      </w:pPr>
+      <w:r>
+        <w:rPr>
+          <w:rFonts w:ascii="Times New Roman" w:hAnsi="Times New Roman" w:cs="Times New Roman"/>
+          <w:sz w:val="24"/>
+          <w:szCs w:val="24"/>
+        </w:rPr>
+        <w:tab/>
+      </w:r>
+      <w:r>
+        <w:rPr>
+          <w:rFonts w:ascii="Times New Roman" w:hAnsi="Times New Roman" w:cs="Times New Roman"/>
+          <w:sz w:val="24"/>
+          <w:szCs w:val="24"/>
+        </w:rPr>
+        <w:tab/>
+      </w:r>
+      <w:r>
+        <w:rPr>
+          <w:rFonts w:ascii="Times New Roman" w:hAnsi="Times New Roman" w:cs="Times New Roman"/>
+          <w:sz w:val="24"/>
+          <w:szCs w:val="24"/>
+        </w:rPr>
+        <w:tab/>
+        <w:t>}</w:t>
+      </w:r>
+    </w:p>
+    <w:p>
+      <w:pPr>
+        <w:pBdr>
+          <w:top w:val="single" w:sz="4" w:space="1" w:color="000000"/>
+          <w:left w:val="single" w:sz="4" w:space="4" w:color="000000"/>
+          <w:bottom w:val="single" w:sz="4" w:space="1" w:color="000000"/>
+          <w:right w:val="single" w:sz="4" w:space="4" w:color="000000"/>
+        </w:pBdr>
+        <w:spacing w:line="100" w:lineRule="atLeast"/>
+        <w:rPr>
+          <w:rFonts w:ascii="Times New Roman" w:hAnsi="Times New Roman" w:cs="Times New Roman"/>
+          <w:sz w:val="24"/>
+          <w:szCs w:val="24"/>
+        </w:rPr>
+      </w:pPr>
+      <w:r>
+        <w:rPr>
+          <w:rFonts w:ascii="Times New Roman" w:hAnsi="Times New Roman" w:cs="Times New Roman"/>
+          <w:sz w:val="24"/>
+          <w:szCs w:val="24"/>
+        </w:rPr>
+        <w:tab/>
+      </w:r>
+      <w:r>
+        <w:rPr>
+          <w:rFonts w:ascii="Times New Roman" w:hAnsi="Times New Roman" w:cs="Times New Roman"/>
+          <w:sz w:val="24"/>
+          <w:szCs w:val="24"/>
+        </w:rPr>
+        <w:tab/>
+      </w:r>
+      <w:r>
+        <w:rPr>
+          <w:rFonts w:ascii="Times New Roman" w:hAnsi="Times New Roman" w:cs="Times New Roman"/>
+          <w:sz w:val="24"/>
+          <w:szCs w:val="24"/>
+        </w:rPr>
+        <w:tab/>
+        <w:t>If(  pilot)</w:t>
+      </w:r>
+    </w:p>
+    <w:p>
+      <w:pPr>
+        <w:pBdr>
+          <w:top w:val="single" w:sz="4" w:space="1" w:color="000000"/>
+          <w:left w:val="single" w:sz="4" w:space="4" w:color="000000"/>
+          <w:bottom w:val="single" w:sz="4" w:space="1" w:color="000000"/>
+          <w:right w:val="single" w:sz="4" w:space="4" w:color="000000"/>
+        </w:pBdr>
+        <w:spacing w:line="100" w:lineRule="atLeast"/>
+        <w:rPr>
+          <w:rFonts w:ascii="Times New Roman" w:hAnsi="Times New Roman" w:cs="Times New Roman"/>
+          <w:sz w:val="24"/>
+          <w:szCs w:val="24"/>
+        </w:rPr>
+      </w:pPr>
+      <w:r>
+        <w:rPr>
+          <w:rFonts w:ascii="Times New Roman" w:hAnsi="Times New Roman" w:cs="Times New Roman"/>
+          <w:sz w:val="24"/>
+          <w:szCs w:val="24"/>
+        </w:rPr>
+        <w:tab/>
+      </w:r>
+      <w:r>
+        <w:rPr>
+          <w:rFonts w:ascii="Times New Roman" w:hAnsi="Times New Roman" w:cs="Times New Roman"/>
+          <w:sz w:val="24"/>
+          <w:szCs w:val="24"/>
+        </w:rPr>
+        <w:tab/>
+      </w:r>
+      <w:r>
+        <w:rPr>
+          <w:rFonts w:ascii="Times New Roman" w:hAnsi="Times New Roman" w:cs="Times New Roman"/>
+          <w:sz w:val="24"/>
+          <w:szCs w:val="24"/>
+        </w:rPr>
+        <w:tab/>
+        <w:t>{</w:t>
+      </w:r>
+    </w:p>
+    <w:p>
+      <w:pPr>
+        <w:pBdr>
+          <w:top w:val="single" w:sz="4" w:space="1" w:color="000000"/>
+          <w:left w:val="single" w:sz="4" w:space="4" w:color="000000"/>
+          <w:bottom w:val="single" w:sz="4" w:space="1" w:color="000000"/>
+          <w:right w:val="single" w:sz="4" w:space="4" w:color="000000"/>
+        </w:pBdr>
+        <w:spacing w:line="100" w:lineRule="atLeast"/>
+        <w:rPr>
+          <w:rFonts w:ascii="Times New Roman" w:hAnsi="Times New Roman" w:cs="Times New Roman"/>
+          <w:sz w:val="24"/>
+          <w:szCs w:val="24"/>
+        </w:rPr>
+      </w:pPr>
+      <w:r>
+        <w:rPr>
+          <w:rFonts w:ascii="Times New Roman" w:hAnsi="Times New Roman" w:cs="Times New Roman"/>
+          <w:sz w:val="24"/>
+          <w:szCs w:val="24"/>
+        </w:rPr>
+        <w:tab/>
+      </w:r>
+      <w:r>
+        <w:rPr>
+          <w:rFonts w:ascii="Times New Roman" w:hAnsi="Times New Roman" w:cs="Times New Roman"/>
+          <w:sz w:val="24"/>
+          <w:szCs w:val="24"/>
+        </w:rPr>
+        <w:tab/>
+      </w:r>
+      <w:r>
+        <w:rPr>
+          <w:rFonts w:ascii="Times New Roman" w:hAnsi="Times New Roman" w:cs="Times New Roman"/>
+          <w:sz w:val="24"/>
+          <w:szCs w:val="24"/>
+        </w:rPr>
+        <w:tab/>
+      </w:r>
+      <w:r>
+        <w:rPr>
+          <w:rFonts w:ascii="Times New Roman" w:hAnsi="Times New Roman" w:cs="Times New Roman"/>
+          <w:sz w:val="24"/>
+          <w:szCs w:val="24"/>
+        </w:rPr>
+        <w:tab/>
+        <w:t>//Join as passenger</w:t>
+      </w:r>
+    </w:p>
+    <w:p>
+      <w:pPr>
+        <w:pBdr>
+          <w:top w:val="single" w:sz="4" w:space="1" w:color="000000"/>
+          <w:left w:val="single" w:sz="4" w:space="4" w:color="000000"/>
+          <w:bottom w:val="single" w:sz="4" w:space="1" w:color="000000"/>
+          <w:right w:val="single" w:sz="4" w:space="4" w:color="000000"/>
+        </w:pBdr>
+        <w:spacing w:line="100" w:lineRule="atLeast"/>
+        <w:rPr>
+          <w:rFonts w:ascii="Times New Roman" w:hAnsi="Times New Roman" w:cs="Times New Roman"/>
+          <w:sz w:val="24"/>
+          <w:szCs w:val="24"/>
+        </w:rPr>
+      </w:pPr>
+      <w:r>
+        <w:rPr>
+          <w:rFonts w:ascii="Times New Roman" w:hAnsi="Times New Roman" w:cs="Times New Roman"/>
+          <w:sz w:val="24"/>
+          <w:szCs w:val="24"/>
+        </w:rPr>
+        <w:tab/>
+      </w:r>
+      <w:r>
+        <w:rPr>
+          <w:rFonts w:ascii="Times New Roman" w:hAnsi="Times New Roman" w:cs="Times New Roman"/>
+          <w:sz w:val="24"/>
+          <w:szCs w:val="24"/>
+        </w:rPr>
+        <w:tab/>
+      </w:r>
+      <w:r>
+        <w:rPr>
+          <w:rFonts w:ascii="Times New Roman" w:hAnsi="Times New Roman" w:cs="Times New Roman"/>
+          <w:sz w:val="24"/>
+          <w:szCs w:val="24"/>
+        </w:rPr>
+        <w:tab/>
+      </w:r>
+      <w:r>
+        <w:rPr>
+          <w:rFonts w:ascii="Times New Roman" w:hAnsi="Times New Roman" w:cs="Times New Roman"/>
+          <w:sz w:val="24"/>
+          <w:szCs w:val="24"/>
+        </w:rPr>
+        <w:tab/>
+        <w:t>//signal (pilot)</w:t>
+      </w:r>
+    </w:p>
+    <w:p>
+      <w:pPr>
+        <w:pBdr>
+          <w:top w:val="single" w:sz="4" w:space="1" w:color="000000"/>
+          <w:left w:val="single" w:sz="4" w:space="4" w:color="000000"/>
+          <w:bottom w:val="single" w:sz="4" w:space="1" w:color="000000"/>
+          <w:right w:val="single" w:sz="4" w:space="4" w:color="000000"/>
+        </w:pBdr>
+        <w:spacing w:line="100" w:lineRule="atLeast"/>
+        <w:rPr>
+          <w:rFonts w:ascii="Times New Roman" w:hAnsi="Times New Roman" w:cs="Times New Roman"/>
+          <w:sz w:val="24"/>
+          <w:szCs w:val="24"/>
+        </w:rPr>
+      </w:pPr>
+      <w:r>
+        <w:rPr>
+          <w:rFonts w:ascii="Times New Roman" w:hAnsi="Times New Roman" w:cs="Times New Roman"/>
+          <w:sz w:val="24"/>
+          <w:szCs w:val="24"/>
+        </w:rPr>
+        <w:tab/>
+      </w:r>
+      <w:r>
+        <w:rPr>
+          <w:rFonts w:ascii="Times New Roman" w:hAnsi="Times New Roman" w:cs="Times New Roman"/>
+          <w:sz w:val="24"/>
+          <w:szCs w:val="24"/>
+        </w:rPr>
+        <w:tab/>
+      </w:r>
+      <w:r>
+        <w:rPr>
+          <w:rFonts w:ascii="Times New Roman" w:hAnsi="Times New Roman" w:cs="Times New Roman"/>
+          <w:sz w:val="24"/>
+          <w:szCs w:val="24"/>
+        </w:rPr>
+        <w:tab/>
+      </w:r>
+      <w:r>
+        <w:rPr>
+          <w:rFonts w:ascii="Times New Roman" w:hAnsi="Times New Roman" w:cs="Times New Roman"/>
+          <w:sz w:val="24"/>
+          <w:szCs w:val="24"/>
+        </w:rPr>
+        <w:tab/>
+        <w:t>/sleep</w:t>
+      </w:r>
+    </w:p>
+    <w:p>
+      <w:pPr>
+        <w:pBdr>
+          <w:top w:val="single" w:sz="4" w:space="1" w:color="000000"/>
+          <w:left w:val="single" w:sz="4" w:space="4" w:color="000000"/>
+          <w:bottom w:val="single" w:sz="4" w:space="1" w:color="000000"/>
+          <w:right w:val="single" w:sz="4" w:space="4" w:color="000000"/>
+        </w:pBdr>
+        <w:spacing w:line="100" w:lineRule="atLeast"/>
+        <w:rPr>
+          <w:rFonts w:ascii="Times New Roman" w:hAnsi="Times New Roman" w:cs="Times New Roman"/>
+          <w:sz w:val="24"/>
+          <w:szCs w:val="24"/>
+        </w:rPr>
+      </w:pPr>
+      <w:r>
+        <w:rPr>
+          <w:rFonts w:ascii="Times New Roman" w:hAnsi="Times New Roman" w:cs="Times New Roman"/>
+          <w:sz w:val="24"/>
+          <w:szCs w:val="24"/>
+        </w:rPr>
+        <w:tab/>
+      </w:r>
+      <w:r>
+        <w:rPr>
+          <w:rFonts w:ascii="Times New Roman" w:hAnsi="Times New Roman" w:cs="Times New Roman"/>
+          <w:sz w:val="24"/>
+          <w:szCs w:val="24"/>
+        </w:rPr>
+        <w:tab/>
+      </w:r>
+      <w:r>
+        <w:rPr>
+          <w:rFonts w:ascii="Times New Roman" w:hAnsi="Times New Roman" w:cs="Times New Roman"/>
+          <w:sz w:val="24"/>
+          <w:szCs w:val="24"/>
+        </w:rPr>
+        <w:tab/>
+        <w:t>}</w:t>
+      </w:r>
+    </w:p>
+    <w:p>
+      <w:pPr>
+        <w:pBdr>
+          <w:top w:val="single" w:sz="4" w:space="1" w:color="000000"/>
+          <w:left w:val="single" w:sz="4" w:space="4" w:color="000000"/>
+          <w:bottom w:val="single" w:sz="4" w:space="1" w:color="000000"/>
+          <w:right w:val="single" w:sz="4" w:space="4" w:color="000000"/>
+        </w:pBdr>
+        <w:spacing w:line="100" w:lineRule="atLeast"/>
+        <w:rPr>
+          <w:rFonts w:ascii="Times New Roman" w:hAnsi="Times New Roman" w:cs="Times New Roman"/>
+          <w:sz w:val="24"/>
+          <w:szCs w:val="24"/>
+        </w:rPr>
+      </w:pPr>
+      <w:r>
+        <w:rPr>
+          <w:rFonts w:ascii="Times New Roman" w:hAnsi="Times New Roman" w:cs="Times New Roman"/>
+          <w:sz w:val="24"/>
+          <w:szCs w:val="24"/>
+        </w:rPr>
+        <w:tab/>
+      </w:r>
+      <w:r>
+        <w:rPr>
+          <w:rFonts w:ascii="Times New Roman" w:hAnsi="Times New Roman" w:cs="Times New Roman"/>
+          <w:sz w:val="24"/>
+          <w:szCs w:val="24"/>
+        </w:rPr>
+        <w:tab/>
+      </w:r>
+      <w:r>
+        <w:rPr>
+          <w:rFonts w:ascii="Times New Roman" w:hAnsi="Times New Roman" w:cs="Times New Roman"/>
+          <w:sz w:val="24"/>
+          <w:szCs w:val="24"/>
+        </w:rPr>
+        <w:tab/>
+        <w:t>Sleep()</w:t>
+      </w:r>
+    </w:p>
+    <w:p>
+      <w:pPr>
+        <w:pBdr>
+          <w:top w:val="single" w:sz="4" w:space="1" w:color="000000"/>
+          <w:left w:val="single" w:sz="4" w:space="4" w:color="000000"/>
+          <w:bottom w:val="single" w:sz="4" w:space="1" w:color="000000"/>
+          <w:right w:val="single" w:sz="4" w:space="4" w:color="000000"/>
+        </w:pBdr>
+        <w:spacing w:line="100" w:lineRule="atLeast"/>
+        <w:rPr>
+          <w:rFonts w:ascii="Times New Roman" w:hAnsi="Times New Roman" w:cs="Times New Roman"/>
+          <w:sz w:val="24"/>
+          <w:szCs w:val="24"/>
+        </w:rPr>
+      </w:pPr>
+      <w:r>
+        <w:rPr>
+          <w:rFonts w:ascii="Times New Roman" w:hAnsi="Times New Roman" w:cs="Times New Roman"/>
+          <w:sz w:val="24"/>
+          <w:szCs w:val="24"/>
+        </w:rPr>
+        <w:tab/>
+      </w:r>
+      <w:r>
+        <w:rPr>
+          <w:rFonts w:ascii="Times New Roman" w:hAnsi="Times New Roman" w:cs="Times New Roman"/>
+          <w:sz w:val="24"/>
+          <w:szCs w:val="24"/>
+        </w:rPr>
+        <w:tab/>
+        <w:t>}</w:t>
+      </w:r>
+    </w:p>
+    <w:p>
+      <w:pPr>
+        <w:pBdr>
+          <w:top w:val="single" w:sz="4" w:space="1" w:color="000000"/>
+          <w:left w:val="single" w:sz="4" w:space="4" w:color="000000"/>
+          <w:bottom w:val="single" w:sz="4" w:space="1" w:color="000000"/>
+          <w:right w:val="single" w:sz="4" w:space="4" w:color="000000"/>
+        </w:pBdr>
+        <w:spacing w:line="100" w:lineRule="atLeast"/>
+        <w:rPr>
+          <w:rFonts w:ascii="Times New Roman" w:hAnsi="Times New Roman" w:cs="Times New Roman"/>
+          <w:sz w:val="24"/>
+          <w:szCs w:val="24"/>
+        </w:rPr>
+      </w:pPr>
+      <w:r>
+        <w:rPr>
+          <w:rFonts w:ascii="Times New Roman" w:hAnsi="Times New Roman" w:cs="Times New Roman"/>
+          <w:sz w:val="24"/>
+          <w:szCs w:val="24"/>
+        </w:rPr>
+        <w:tab/>
+      </w:r>
+      <w:r>
+        <w:rPr>
+          <w:rFonts w:ascii="Times New Roman" w:hAnsi="Times New Roman" w:cs="Times New Roman"/>
+          <w:sz w:val="24"/>
+          <w:szCs w:val="24"/>
+        </w:rPr>
+        <w:tab/>
+        <w:t>Else //at Molokai</w:t>
+      </w:r>
+    </w:p>
+    <w:p>
+      <w:pPr>
+        <w:pBdr>
+          <w:top w:val="single" w:sz="4" w:space="1" w:color="000000"/>
+          <w:left w:val="single" w:sz="4" w:space="4" w:color="000000"/>
+          <w:bottom w:val="single" w:sz="4" w:space="1" w:color="000000"/>
+          <w:right w:val="single" w:sz="4" w:space="4" w:color="000000"/>
+        </w:pBdr>
+        <w:spacing w:line="100" w:lineRule="atLeast"/>
+        <w:rPr>
+          <w:rFonts w:ascii="Times New Roman" w:hAnsi="Times New Roman" w:cs="Times New Roman"/>
+          <w:sz w:val="24"/>
+          <w:szCs w:val="24"/>
+        </w:rPr>
+      </w:pPr>
+      <w:r>
+        <w:rPr>
+          <w:rFonts w:ascii="Times New Roman" w:hAnsi="Times New Roman" w:cs="Times New Roman"/>
+          <w:sz w:val="24"/>
+          <w:szCs w:val="24"/>
+        </w:rPr>
+        <w:tab/>
+      </w:r>
+      <w:r>
+        <w:rPr>
+          <w:rFonts w:ascii="Times New Roman" w:hAnsi="Times New Roman" w:cs="Times New Roman"/>
+          <w:sz w:val="24"/>
+          <w:szCs w:val="24"/>
+        </w:rPr>
+        <w:tab/>
+        <w:t>{</w:t>
+      </w:r>
+    </w:p>
+    <w:p>
+      <w:pPr>
+        <w:pBdr>
+          <w:top w:val="single" w:sz="4" w:space="1" w:color="000000"/>
+          <w:left w:val="single" w:sz="4" w:space="4" w:color="000000"/>
+          <w:bottom w:val="single" w:sz="4" w:space="1" w:color="000000"/>
+          <w:right w:val="single" w:sz="4" w:space="4" w:color="000000"/>
+        </w:pBdr>
+        <w:spacing w:line="100" w:lineRule="atLeast"/>
+        <w:rPr>
+          <w:rFonts w:ascii="Times New Roman" w:hAnsi="Times New Roman" w:cs="Times New Roman"/>
+          <w:sz w:val="24"/>
+          <w:szCs w:val="24"/>
+        </w:rPr>
+      </w:pPr>
+      <w:r>
+        <w:rPr>
+          <w:rFonts w:ascii="Times New Roman" w:hAnsi="Times New Roman" w:cs="Times New Roman"/>
+          <w:sz w:val="24"/>
+          <w:szCs w:val="24"/>
+        </w:rPr>
+        <w:tab/>
+      </w:r>
+      <w:r>
+        <w:rPr>
+          <w:rFonts w:ascii="Times New Roman" w:hAnsi="Times New Roman" w:cs="Times New Roman"/>
+          <w:sz w:val="24"/>
+          <w:szCs w:val="24"/>
+        </w:rPr>
+        <w:tab/>
+      </w:r>
+      <w:r>
+        <w:rPr>
+          <w:rFonts w:ascii="Times New Roman" w:hAnsi="Times New Roman" w:cs="Times New Roman"/>
+          <w:sz w:val="24"/>
+          <w:szCs w:val="24"/>
+        </w:rPr>
+        <w:tab/>
+        <w:t>If(boatempty)</w:t>
+      </w:r>
+    </w:p>
+    <w:p>
+      <w:pPr>
+        <w:pBdr>
+          <w:top w:val="single" w:sz="4" w:space="1" w:color="000000"/>
+          <w:left w:val="single" w:sz="4" w:space="4" w:color="000000"/>
+          <w:bottom w:val="single" w:sz="4" w:space="1" w:color="000000"/>
+          <w:right w:val="single" w:sz="4" w:space="4" w:color="000000"/>
+        </w:pBdr>
+        <w:spacing w:line="100" w:lineRule="atLeast"/>
+        <w:rPr>
+          <w:rFonts w:ascii="Times New Roman" w:hAnsi="Times New Roman" w:cs="Times New Roman"/>
+          <w:sz w:val="24"/>
+          <w:szCs w:val="24"/>
+        </w:rPr>
+      </w:pPr>
+      <w:r>
+        <w:rPr>
+          <w:rFonts w:ascii="Times New Roman" w:hAnsi="Times New Roman" w:cs="Times New Roman"/>
+          <w:sz w:val="24"/>
+          <w:szCs w:val="24"/>
+        </w:rPr>
+        <w:tab/>
+      </w:r>
+      <w:r>
+        <w:rPr>
+          <w:rFonts w:ascii="Times New Roman" w:hAnsi="Times New Roman" w:cs="Times New Roman"/>
+          <w:sz w:val="24"/>
+          <w:szCs w:val="24"/>
+        </w:rPr>
+        <w:tab/>
+      </w:r>
+      <w:r>
+        <w:rPr>
+          <w:rFonts w:ascii="Times New Roman" w:hAnsi="Times New Roman" w:cs="Times New Roman"/>
+          <w:sz w:val="24"/>
+          <w:szCs w:val="24"/>
+        </w:rPr>
+        <w:tab/>
+      </w:r>
+      <w:r>
+        <w:rPr>
+          <w:rFonts w:ascii="Times New Roman" w:hAnsi="Times New Roman" w:cs="Times New Roman"/>
+          <w:sz w:val="24"/>
+          <w:szCs w:val="24"/>
+        </w:rPr>
+        <w:tab/>
+        <w:t xml:space="preserve">//join as pilot </w:t>
+      </w:r>
+      <w:r>
+        <w:rPr>
+          <w:rFonts w:ascii="Times New Roman" w:hAnsi="Times New Roman" w:cs="Times New Roman"/>
+          <w:sz w:val="24"/>
+          <w:szCs w:val="24"/>
+        </w:rPr>
+        <w:tab/>
+        <w:t>//must be alone</w:t>
+      </w:r>
+    </w:p>
+    <w:p>
+      <w:pPr>
+        <w:pBdr>
+          <w:top w:val="single" w:sz="4" w:space="1" w:color="000000"/>
+          <w:left w:val="single" w:sz="4" w:space="4" w:color="000000"/>
+          <w:bottom w:val="single" w:sz="4" w:space="1" w:color="000000"/>
+          <w:right w:val="single" w:sz="4" w:space="4" w:color="000000"/>
+        </w:pBdr>
+        <w:spacing w:line="100" w:lineRule="atLeast"/>
+        <w:ind w:firstLine="1170"/>
+        <w:rPr>
+          <w:rFonts w:ascii="Times New Roman" w:hAnsi="Times New Roman" w:cs="Times New Roman"/>
+          <w:sz w:val="24"/>
+          <w:szCs w:val="24"/>
+        </w:rPr>
+      </w:pPr>
+      <w:r>
+        <w:rPr>
+          <w:rFonts w:ascii="Times New Roman" w:hAnsi="Times New Roman" w:cs="Times New Roman"/>
+          <w:sz w:val="24"/>
+          <w:szCs w:val="24"/>
+        </w:rPr>
+        <w:tab/>
+      </w:r>
+      <w:r>
+        <w:rPr>
+          <w:rFonts w:ascii="Times New Roman" w:hAnsi="Times New Roman" w:cs="Times New Roman"/>
+          <w:sz w:val="24"/>
+          <w:szCs w:val="24"/>
+        </w:rPr>
+        <w:tab/>
+        <w:t>If(boatpassenger)</w:t>
+      </w:r>
+    </w:p>
+    <w:p>
+      <w:pPr>
+        <w:pBdr>
+          <w:top w:val="single" w:sz="4" w:space="1" w:color="000000"/>
+          <w:left w:val="single" w:sz="4" w:space="4" w:color="000000"/>
+          <w:bottom w:val="single" w:sz="4" w:space="1" w:color="000000"/>
+          <w:right w:val="single" w:sz="4" w:space="4" w:color="000000"/>
+        </w:pBdr>
+        <w:spacing w:line="100" w:lineRule="atLeast"/>
+        <w:ind w:firstLine="1170"/>
+        <w:rPr>
+          <w:rFonts w:ascii="Times New Roman" w:hAnsi="Times New Roman" w:cs="Times New Roman"/>
+          <w:sz w:val="24"/>
+          <w:szCs w:val="24"/>
+        </w:rPr>
+      </w:pPr>
+      <w:r>
+        <w:rPr>
+          <w:rFonts w:ascii="Times New Roman" w:hAnsi="Times New Roman" w:cs="Times New Roman"/>
+          <w:sz w:val="24"/>
+          <w:szCs w:val="24"/>
+        </w:rPr>
+        <w:lastRenderedPageBreak/>
+        <w:tab/>
+      </w:r>
+      <w:r>
+        <w:rPr>
+          <w:rFonts w:ascii="Times New Roman" w:hAnsi="Times New Roman" w:cs="Times New Roman"/>
+          <w:sz w:val="24"/>
+          <w:szCs w:val="24"/>
+        </w:rPr>
+        <w:tab/>
+        <w:t>{</w:t>
+      </w:r>
+    </w:p>
+    <w:p>
+      <w:pPr>
+        <w:pBdr>
+          <w:top w:val="single" w:sz="4" w:space="1" w:color="000000"/>
+          <w:left w:val="single" w:sz="4" w:space="4" w:color="000000"/>
+          <w:bottom w:val="single" w:sz="4" w:space="1" w:color="000000"/>
+          <w:right w:val="single" w:sz="4" w:space="4" w:color="000000"/>
+        </w:pBdr>
+        <w:spacing w:line="100" w:lineRule="atLeast"/>
+        <w:rPr>
+          <w:rFonts w:ascii="Times New Roman" w:hAnsi="Times New Roman" w:cs="Times New Roman"/>
+          <w:sz w:val="24"/>
+          <w:szCs w:val="24"/>
+        </w:rPr>
+      </w:pPr>
+      <w:r>
+        <w:rPr>
+          <w:rFonts w:ascii="Times New Roman" w:hAnsi="Times New Roman" w:cs="Times New Roman"/>
+          <w:sz w:val="24"/>
+          <w:szCs w:val="24"/>
+        </w:rPr>
+        <w:tab/>
+      </w:r>
+      <w:r>
+        <w:rPr>
+          <w:rFonts w:ascii="Times New Roman" w:hAnsi="Times New Roman" w:cs="Times New Roman"/>
+          <w:sz w:val="24"/>
+          <w:szCs w:val="24"/>
+        </w:rPr>
+        <w:tab/>
+      </w:r>
+      <w:r>
+        <w:rPr>
+          <w:rFonts w:ascii="Times New Roman" w:hAnsi="Times New Roman" w:cs="Times New Roman"/>
+          <w:sz w:val="24"/>
+          <w:szCs w:val="24"/>
+        </w:rPr>
+        <w:tab/>
+      </w:r>
+      <w:r>
+        <w:rPr>
+          <w:rFonts w:ascii="Times New Roman" w:hAnsi="Times New Roman" w:cs="Times New Roman"/>
+          <w:sz w:val="24"/>
+          <w:szCs w:val="24"/>
+        </w:rPr>
+        <w:tab/>
+        <w:t>//row to molokai</w:t>
+      </w:r>
+    </w:p>
+    <w:p>
+      <w:pPr>
+        <w:pBdr>
+          <w:top w:val="single" w:sz="4" w:space="1" w:color="000000"/>
+          <w:left w:val="single" w:sz="4" w:space="4" w:color="000000"/>
+          <w:bottom w:val="single" w:sz="4" w:space="1" w:color="000000"/>
+          <w:right w:val="single" w:sz="4" w:space="4" w:color="000000"/>
+        </w:pBdr>
+        <w:spacing w:line="100" w:lineRule="atLeast"/>
+        <w:ind w:firstLine="1170"/>
+        <w:rPr>
+          <w:rFonts w:ascii="Times New Roman" w:hAnsi="Times New Roman" w:cs="Times New Roman"/>
+          <w:sz w:val="24"/>
+          <w:szCs w:val="24"/>
+        </w:rPr>
+      </w:pPr>
+      <w:r>
+        <w:rPr>
+          <w:rFonts w:ascii="Times New Roman" w:hAnsi="Times New Roman" w:cs="Times New Roman"/>
+          <w:sz w:val="24"/>
+          <w:szCs w:val="24"/>
+        </w:rPr>
+        <w:tab/>
+      </w:r>
+      <w:r>
+        <w:rPr>
+          <w:rFonts w:ascii="Times New Roman" w:hAnsi="Times New Roman" w:cs="Times New Roman"/>
+          <w:sz w:val="24"/>
+          <w:szCs w:val="24"/>
+        </w:rPr>
+        <w:tab/>
+      </w:r>
+      <w:r>
+        <w:rPr>
+          <w:rFonts w:ascii="Times New Roman" w:hAnsi="Times New Roman" w:cs="Times New Roman"/>
+          <w:sz w:val="24"/>
+          <w:szCs w:val="24"/>
+        </w:rPr>
+        <w:tab/>
+        <w:t>countChildOahu--;</w:t>
+      </w:r>
+    </w:p>
+    <w:p>
+      <w:pPr>
+        <w:pBdr>
+          <w:top w:val="single" w:sz="4" w:space="1" w:color="000000"/>
+          <w:left w:val="single" w:sz="4" w:space="4" w:color="000000"/>
+          <w:bottom w:val="single" w:sz="4" w:space="1" w:color="000000"/>
+          <w:right w:val="single" w:sz="4" w:space="4" w:color="000000"/>
+        </w:pBdr>
+        <w:spacing w:line="100" w:lineRule="atLeast"/>
+        <w:ind w:firstLine="1170"/>
+        <w:rPr>
+          <w:rFonts w:ascii="Times New Roman" w:hAnsi="Times New Roman" w:cs="Times New Roman"/>
+          <w:sz w:val="24"/>
+          <w:szCs w:val="24"/>
+        </w:rPr>
+      </w:pPr>
+      <w:r>
+        <w:rPr>
+          <w:rFonts w:ascii="Times New Roman" w:hAnsi="Times New Roman" w:cs="Times New Roman"/>
+          <w:sz w:val="24"/>
+          <w:szCs w:val="24"/>
+        </w:rPr>
+        <w:tab/>
+      </w:r>
+      <w:r>
+        <w:rPr>
+          <w:rFonts w:ascii="Times New Roman" w:hAnsi="Times New Roman" w:cs="Times New Roman"/>
+          <w:sz w:val="24"/>
+          <w:szCs w:val="24"/>
+        </w:rPr>
+        <w:tab/>
+      </w:r>
+      <w:r>
+        <w:rPr>
+          <w:rFonts w:ascii="Times New Roman" w:hAnsi="Times New Roman" w:cs="Times New Roman"/>
+          <w:sz w:val="24"/>
+          <w:szCs w:val="24"/>
+        </w:rPr>
+        <w:tab/>
+        <w:t>countChildMolokai++;</w:t>
+      </w:r>
+    </w:p>
+    <w:p>
+      <w:pPr>
+        <w:pBdr>
+          <w:top w:val="single" w:sz="4" w:space="1" w:color="000000"/>
+          <w:left w:val="single" w:sz="4" w:space="4" w:color="000000"/>
+          <w:bottom w:val="single" w:sz="4" w:space="1" w:color="000000"/>
+          <w:right w:val="single" w:sz="4" w:space="4" w:color="000000"/>
+        </w:pBdr>
+        <w:spacing w:line="100" w:lineRule="atLeast"/>
+        <w:ind w:firstLine="1170"/>
+        <w:rPr>
+          <w:rFonts w:ascii="Times New Roman" w:hAnsi="Times New Roman" w:cs="Times New Roman"/>
+          <w:sz w:val="24"/>
+          <w:szCs w:val="24"/>
+        </w:rPr>
+      </w:pPr>
+      <w:r>
+        <w:rPr>
+          <w:rFonts w:ascii="Times New Roman" w:hAnsi="Times New Roman" w:cs="Times New Roman"/>
+          <w:sz w:val="24"/>
+          <w:szCs w:val="24"/>
+        </w:rPr>
+        <w:tab/>
+      </w:r>
+      <w:r>
+        <w:rPr>
+          <w:rFonts w:ascii="Times New Roman" w:hAnsi="Times New Roman" w:cs="Times New Roman"/>
+          <w:sz w:val="24"/>
+          <w:szCs w:val="24"/>
+        </w:rPr>
+        <w:tab/>
+        <w:t>}</w:t>
+      </w:r>
+    </w:p>
+    <w:p>
+      <w:pPr>
+        <w:pBdr>
+          <w:top w:val="single" w:sz="4" w:space="1" w:color="000000"/>
+          <w:left w:val="single" w:sz="4" w:space="4" w:color="000000"/>
+          <w:bottom w:val="single" w:sz="4" w:space="1" w:color="000000"/>
+          <w:right w:val="single" w:sz="4" w:space="4" w:color="000000"/>
+        </w:pBdr>
+        <w:spacing w:line="100" w:lineRule="atLeast"/>
+        <w:ind w:firstLine="1170"/>
+        <w:rPr>
+          <w:rFonts w:ascii="Times New Roman" w:hAnsi="Times New Roman" w:cs="Times New Roman"/>
+          <w:sz w:val="24"/>
+          <w:szCs w:val="24"/>
+        </w:rPr>
+      </w:pPr>
+      <w:r>
+        <w:rPr>
+          <w:rFonts w:ascii="Times New Roman" w:hAnsi="Times New Roman" w:cs="Times New Roman"/>
+          <w:sz w:val="24"/>
+          <w:szCs w:val="24"/>
+        </w:rPr>
+        <w:tab/>
+      </w:r>
+      <w:r>
+        <w:rPr>
+          <w:rFonts w:ascii="Times New Roman" w:hAnsi="Times New Roman" w:cs="Times New Roman"/>
+          <w:sz w:val="24"/>
+          <w:szCs w:val="24"/>
+        </w:rPr>
+        <w:tab/>
+        <w:t>If(amPilot)</w:t>
+      </w:r>
+    </w:p>
+    <w:p>
+      <w:pPr>
+        <w:pBdr>
+          <w:top w:val="single" w:sz="4" w:space="1" w:color="000000"/>
+          <w:left w:val="single" w:sz="4" w:space="4" w:color="000000"/>
+          <w:bottom w:val="single" w:sz="4" w:space="1" w:color="000000"/>
+          <w:right w:val="single" w:sz="4" w:space="4" w:color="000000"/>
+        </w:pBdr>
+        <w:spacing w:line="100" w:lineRule="atLeast"/>
+        <w:ind w:firstLine="1170"/>
+        <w:rPr>
+          <w:rFonts w:ascii="Times New Roman" w:hAnsi="Times New Roman" w:cs="Times New Roman"/>
+          <w:sz w:val="24"/>
+          <w:szCs w:val="24"/>
+        </w:rPr>
+      </w:pPr>
+      <w:r>
+        <w:rPr>
+          <w:rFonts w:ascii="Times New Roman" w:hAnsi="Times New Roman" w:cs="Times New Roman"/>
+          <w:sz w:val="24"/>
+          <w:szCs w:val="24"/>
+        </w:rPr>
+        <w:tab/>
+      </w:r>
+      <w:r>
+        <w:rPr>
+          <w:rFonts w:ascii="Times New Roman" w:hAnsi="Times New Roman" w:cs="Times New Roman"/>
+          <w:sz w:val="24"/>
+          <w:szCs w:val="24"/>
+        </w:rPr>
+        <w:tab/>
+        <w:t>{</w:t>
+      </w:r>
+    </w:p>
+    <w:p>
+      <w:pPr>
+        <w:pBdr>
+          <w:top w:val="single" w:sz="4" w:space="1" w:color="000000"/>
+          <w:left w:val="single" w:sz="4" w:space="4" w:color="000000"/>
+          <w:bottom w:val="single" w:sz="4" w:space="1" w:color="000000"/>
+          <w:right w:val="single" w:sz="4" w:space="4" w:color="000000"/>
+        </w:pBdr>
+        <w:spacing w:line="100" w:lineRule="atLeast"/>
+        <w:ind w:firstLine="1170"/>
+        <w:rPr>
+          <w:rFonts w:ascii="Times New Roman" w:hAnsi="Times New Roman" w:cs="Times New Roman"/>
+          <w:sz w:val="24"/>
+          <w:szCs w:val="24"/>
+        </w:rPr>
+      </w:pPr>
+      <w:r>
+        <w:rPr>
+          <w:rFonts w:ascii="Times New Roman" w:hAnsi="Times New Roman" w:cs="Times New Roman"/>
+          <w:sz w:val="24"/>
+          <w:szCs w:val="24"/>
+        </w:rPr>
+        <w:tab/>
+      </w:r>
+      <w:r>
+        <w:rPr>
+          <w:rFonts w:ascii="Times New Roman" w:hAnsi="Times New Roman" w:cs="Times New Roman"/>
+          <w:sz w:val="24"/>
+          <w:szCs w:val="24"/>
+        </w:rPr>
+        <w:tab/>
+      </w:r>
+      <w:r>
+        <w:rPr>
+          <w:rFonts w:ascii="Times New Roman" w:hAnsi="Times New Roman" w:cs="Times New Roman"/>
+          <w:sz w:val="24"/>
+          <w:szCs w:val="24"/>
+        </w:rPr>
+        <w:tab/>
+        <w:t>//make sure there are no passengers</w:t>
+      </w:r>
+    </w:p>
+    <w:p>
+      <w:pPr>
+        <w:pBdr>
+          <w:top w:val="single" w:sz="4" w:space="1" w:color="000000"/>
+          <w:left w:val="single" w:sz="4" w:space="4" w:color="000000"/>
+          <w:bottom w:val="single" w:sz="4" w:space="1" w:color="000000"/>
+          <w:right w:val="single" w:sz="4" w:space="4" w:color="000000"/>
+        </w:pBdr>
+        <w:spacing w:line="100" w:lineRule="atLeast"/>
+        <w:ind w:firstLine="1170"/>
+        <w:rPr>
+          <w:rFonts w:ascii="Times New Roman" w:hAnsi="Times New Roman" w:cs="Times New Roman"/>
+          <w:sz w:val="24"/>
+          <w:szCs w:val="24"/>
+        </w:rPr>
+      </w:pPr>
+      <w:r>
+        <w:rPr>
+          <w:rFonts w:ascii="Times New Roman" w:hAnsi="Times New Roman" w:cs="Times New Roman"/>
+          <w:sz w:val="24"/>
+          <w:szCs w:val="24"/>
+        </w:rPr>
+        <w:tab/>
+      </w:r>
+      <w:r>
+        <w:rPr>
+          <w:rFonts w:ascii="Times New Roman" w:hAnsi="Times New Roman" w:cs="Times New Roman"/>
+          <w:sz w:val="24"/>
+          <w:szCs w:val="24"/>
+        </w:rPr>
+        <w:tab/>
+      </w:r>
+      <w:r>
+        <w:rPr>
+          <w:rFonts w:ascii="Times New Roman" w:hAnsi="Times New Roman" w:cs="Times New Roman"/>
+          <w:sz w:val="24"/>
+          <w:szCs w:val="24"/>
+        </w:rPr>
+        <w:tab/>
+        <w:t xml:space="preserve">//pilot to oahu </w:t>
+      </w:r>
+    </w:p>
+    <w:p>
+      <w:pPr>
+        <w:pBdr>
+          <w:top w:val="single" w:sz="4" w:space="1" w:color="000000"/>
+          <w:left w:val="single" w:sz="4" w:space="4" w:color="000000"/>
+          <w:bottom w:val="single" w:sz="4" w:space="1" w:color="000000"/>
+          <w:right w:val="single" w:sz="4" w:space="4" w:color="000000"/>
+        </w:pBdr>
+        <w:spacing w:line="100" w:lineRule="atLeast"/>
+        <w:ind w:firstLine="1170"/>
+        <w:rPr>
+          <w:rFonts w:ascii="Times New Roman" w:hAnsi="Times New Roman" w:cs="Times New Roman"/>
+          <w:sz w:val="24"/>
+          <w:szCs w:val="24"/>
+        </w:rPr>
+      </w:pPr>
+      <w:r>
+        <w:rPr>
+          <w:rFonts w:ascii="Times New Roman" w:hAnsi="Times New Roman" w:cs="Times New Roman"/>
+          <w:sz w:val="24"/>
+          <w:szCs w:val="24"/>
+        </w:rPr>
+        <w:tab/>
+      </w:r>
+      <w:r>
+        <w:rPr>
+          <w:rFonts w:ascii="Times New Roman" w:hAnsi="Times New Roman" w:cs="Times New Roman"/>
+          <w:sz w:val="24"/>
+          <w:szCs w:val="24"/>
+        </w:rPr>
+        <w:tab/>
+        <w:t>}</w:t>
+      </w:r>
+    </w:p>
+    <w:p>
+      <w:pPr>
+        <w:pBdr>
+          <w:top w:val="single" w:sz="4" w:space="1" w:color="000000"/>
+          <w:left w:val="single" w:sz="4" w:space="4" w:color="000000"/>
+          <w:bottom w:val="single" w:sz="4" w:space="1" w:color="000000"/>
+          <w:right w:val="single" w:sz="4" w:space="4" w:color="000000"/>
+        </w:pBdr>
+        <w:spacing w:line="100" w:lineRule="atLeast"/>
+        <w:ind w:firstLine="1170"/>
+        <w:rPr>
+          <w:rFonts w:ascii="Times New Roman" w:hAnsi="Times New Roman" w:cs="Times New Roman"/>
+          <w:sz w:val="24"/>
+          <w:szCs w:val="24"/>
+        </w:rPr>
+      </w:pPr>
+      <w:r>
+        <w:rPr>
+          <w:rFonts w:ascii="Times New Roman" w:hAnsi="Times New Roman" w:cs="Times New Roman"/>
+          <w:sz w:val="24"/>
+          <w:szCs w:val="24"/>
+        </w:rPr>
+        <w:t xml:space="preserve">   }</w:t>
+      </w:r>
+    </w:p>
+    <w:p>
+      <w:pPr>
+        <w:pBdr>
+          <w:top w:val="single" w:sz="4" w:space="1" w:color="000000"/>
+          <w:left w:val="single" w:sz="4" w:space="4" w:color="000000"/>
+          <w:bottom w:val="single" w:sz="4" w:space="1" w:color="000000"/>
+          <w:right w:val="single" w:sz="4" w:space="4" w:color="000000"/>
+        </w:pBdr>
+        <w:spacing w:line="100" w:lineRule="atLeast"/>
+      </w:pPr>
+      <w:r>
+        <w:rPr>
+          <w:rFonts w:ascii="Times New Roman" w:hAnsi="Times New Roman" w:cs="Times New Roman"/>
+          <w:sz w:val="24"/>
+          <w:szCs w:val="24"/>
+        </w:rPr>
+        <w:tab/>
+        <w:t>}</w:t>
+      </w:r>
+    </w:p>
+    <w:p>
+      <w:pPr>
         <w:rPr>
           <w:b/>
           <w:sz w:val="32"/>
           <w:szCs w:val="32"/>
         </w:rPr>
-        <w:t>:</w:t>
-      </w:r>
-    </w:p>
-    <w:p>
-      <w:pPr>
-        <w:rPr>
-          <w:sz w:val="20"/>
-          <w:szCs w:val="20"/>
-        </w:rPr>
-      </w:pPr>
-      <w:r>
-        <w:rPr>
-          <w:sz w:val="20"/>
-          <w:szCs w:val="20"/>
-        </w:rPr>
-        <w:t>7.</w:t>
-      </w:r>
-      <w:r>
-        <w:rPr>
-          <w:sz w:val="20"/>
-          <w:szCs w:val="20"/>
-        </w:rPr>
-        <w:t xml:space="preserve"> Why is it fortunate that we did not ask you to implement priority donation for semaphores?</w:t>
-      </w:r>
-    </w:p>
-    <w:p>
-      <w:pPr>
-        <w:rPr>
-          <w:sz w:val="20"/>
-          <w:szCs w:val="20"/>
-        </w:rPr>
-      </w:pPr>
-      <w:r>
-        <w:rPr>
-          <w:sz w:val="20"/>
-          <w:szCs w:val="20"/>
-        </w:rPr>
-        <w:tab/>
-      </w:r>
-      <w:r>
-        <w:rPr>
-          <w:sz w:val="20"/>
-          <w:szCs w:val="20"/>
-        </w:rPr>
-        <w:t xml:space="preserve">Semaphores are a powerful tool. Sometimes they are not the right tool for a specific job. It is unfortunate to implement priority donation for semaphores because of the way semaphores “access” the resource. </w:t>
-      </w:r>
-    </w:p>
-    <w:p>
-      <w:pPr>
-        <w:rPr>
-          <w:sz w:val="20"/>
-          <w:szCs w:val="20"/>
-        </w:rPr>
-      </w:pPr>
-      <w:r>
-        <w:rPr>
-          <w:sz w:val="20"/>
-          <w:szCs w:val="20"/>
-        </w:rPr>
-        <w:tab/>
-        <w:t>Currently, we can see when a high-priority thread is waiting on another thread with lower priority. With semaphores, that would go away</w:t>
-      </w:r>
-      <w:r>
-        <w:rPr>
-          <w:sz w:val="20"/>
-          <w:szCs w:val="20"/>
-        </w:rPr>
-        <w:t>; we would just know that a thread is waiting on another thread</w:t>
-      </w:r>
-      <w:r>
-        <w:rPr>
-          <w:sz w:val="20"/>
-          <w:szCs w:val="20"/>
-        </w:rPr>
-        <w:t xml:space="preserve">. </w:t>
-      </w:r>
-      <w:r>
-        <w:rPr>
-          <w:sz w:val="20"/>
-          <w:szCs w:val="20"/>
-        </w:rPr>
-        <w:t>This would create a problem with any thread gaining priority</w:t>
-      </w:r>
-      <w:r>
-        <w:rPr>
-          <w:sz w:val="20"/>
-          <w:szCs w:val="20"/>
-        </w:rPr>
-        <w:t xml:space="preserve"> from the waiting thread</w:t>
-      </w:r>
-      <w:r>
-        <w:rPr>
-          <w:sz w:val="20"/>
-          <w:szCs w:val="20"/>
-        </w:rPr>
-        <w:t>, probably leading to starvation</w:t>
-      </w:r>
-      <w:r>
-        <w:rPr>
-          <w:sz w:val="20"/>
-          <w:szCs w:val="20"/>
-        </w:rPr>
-        <w:t xml:space="preserve">. </w:t>
-      </w:r>
-    </w:p>
-    <w:p>
-      <w:pPr>
-        <w:ind w:firstLine="720"/>
-        <w:rPr>
-          <w:sz w:val="20"/>
-          <w:szCs w:val="20"/>
-        </w:rPr>
-      </w:pPr>
-      <w:r>
-        <w:rPr>
-          <w:sz w:val="20"/>
-          <w:szCs w:val="20"/>
-        </w:rPr>
-        <w:t>We would need to track any</w:t>
-      </w:r>
-      <w:r>
-        <w:rPr>
-          <w:sz w:val="20"/>
-          <w:szCs w:val="20"/>
-        </w:rPr>
-        <w:t xml:space="preserve"> and all</w:t>
-      </w:r>
-      <w:r>
-        <w:rPr>
-          <w:sz w:val="20"/>
-          <w:szCs w:val="20"/>
-        </w:rPr>
-        <w:t xml:space="preserve"> thread</w:t>
-      </w:r>
-      <w:r>
-        <w:rPr>
-          <w:sz w:val="20"/>
-          <w:szCs w:val="20"/>
-        </w:rPr>
-        <w:t>s</w:t>
-      </w:r>
-      <w:r>
-        <w:rPr>
-          <w:sz w:val="20"/>
-          <w:szCs w:val="20"/>
-        </w:rPr>
-        <w:t xml:space="preserve"> that would use the semaphore</w:t>
-      </w:r>
-      <w:r>
-        <w:rPr>
-          <w:sz w:val="20"/>
-          <w:szCs w:val="20"/>
-        </w:rPr>
-        <w:t xml:space="preserve">, </w:t>
-      </w:r>
-      <w:r>
-        <w:rPr>
-          <w:sz w:val="20"/>
-          <w:szCs w:val="20"/>
-        </w:rPr>
-        <w:t>and have a much more complex routines of donating priorities</w:t>
-      </w:r>
-      <w:r>
-        <w:rPr>
-          <w:sz w:val="20"/>
-          <w:szCs w:val="20"/>
-        </w:rPr>
-        <w:t xml:space="preserve"> (i.e if a lower priority thread needs a donation from a thread that had gotten a donation already)</w:t>
-      </w:r>
-      <w:bookmarkStart w:id="0" w:name="_GoBack"/>
-      <w:bookmarkEnd w:id="0"/>
-      <w:r>
-        <w:rPr>
-          <w:sz w:val="20"/>
-          <w:szCs w:val="20"/>
-        </w:rPr>
-        <w:t xml:space="preserve">. </w:t>
-      </w:r>
-    </w:p>
-    <w:p>
-      <w:pPr>
-        <w:rPr>
-          <w:sz w:val="20"/>
-          <w:szCs w:val="20"/>
-        </w:rPr>
-      </w:pPr>
-      <w:r>
-        <w:rPr>
-          <w:sz w:val="20"/>
-          <w:szCs w:val="20"/>
-        </w:rPr>
-        <w:t>8.</w:t>
-      </w:r>
-      <w:r>
-        <w:rPr>
-          <w:sz w:val="20"/>
-          <w:szCs w:val="20"/>
-        </w:rPr>
-        <w:t xml:space="preserve"> A student prop</w:t>
-      </w:r>
-      <w:r>
-        <w:rPr>
-          <w:sz w:val="20"/>
-          <w:szCs w:val="20"/>
-        </w:rPr>
-        <w:t>o</w:t>
-      </w:r>
-      <w:r>
-        <w:rPr>
-          <w:sz w:val="20"/>
-          <w:szCs w:val="20"/>
-        </w:rPr>
-        <w:t xml:space="preserve">ses to solve the boats problem by use of a counter, AdultsOnOahu. </w:t>
-      </w:r>
-      <w:r>
-        <w:rPr>
-          <w:sz w:val="20"/>
-          <w:szCs w:val="20"/>
-        </w:rPr>
-        <w:t xml:space="preserve"> Since this number isn’t known initially, it will be started at zero, and incremented by each adult thread</w:t>
-      </w:r>
-      <w:r>
-        <w:rPr>
-          <w:sz w:val="20"/>
-          <w:szCs w:val="20"/>
-        </w:rPr>
-        <w:t xml:space="preserve"> before they do anything else. Is this solution likely to work? Why or why not?</w:t>
-      </w:r>
-    </w:p>
-    <w:p>
-      <w:pPr>
-        <w:rPr>
-          <w:sz w:val="20"/>
-          <w:szCs w:val="20"/>
-        </w:rPr>
-      </w:pPr>
-      <w:r>
-        <w:rPr>
-          <w:sz w:val="20"/>
-          <w:szCs w:val="20"/>
-        </w:rPr>
-        <w:tab/>
-        <w:t xml:space="preserve">The solution is not likely to work with the example given. </w:t>
-      </w:r>
-      <w:r>
-        <w:rPr>
-          <w:sz w:val="20"/>
-          <w:szCs w:val="20"/>
-        </w:rPr>
-        <w:t xml:space="preserve">Most prominently is the fact that when the program is done, we will want to see AdultsOnOahu be equal to 0, but this is also the case when the boats problem starts. It is a useful idea, but alone will not solve the boat problem. Even if we do not know the starting number, </w:t>
-      </w:r>
-      <w:r>
-        <w:rPr>
-          <w:sz w:val="20"/>
-          <w:szCs w:val="20"/>
-        </w:rPr>
-        <w:t xml:space="preserve">the starting number exists, and should be used to avoid such a </w:t>
-      </w:r>
-      <w:r>
-        <w:rPr>
-          <w:sz w:val="20"/>
-          <w:szCs w:val="20"/>
-        </w:rPr>
-        <w:t xml:space="preserve">starting/termination conditions problem. </w:t>
-      </w:r>
-    </w:p>
-    <w:p>
-      <w:pPr>
-        <w:rPr>
-          <w:sz w:val="32"/>
-          <w:szCs w:val="32"/>
-        </w:rPr>
       </w:pPr>
       <w:r>
         <w:rPr>
@@ -6852,16 +9412,287 @@
           <w:sz w:val="32"/>
           <w:szCs w:val="32"/>
         </w:rPr>
-        <w:tab/>
-      </w:r>
-    </w:p>
-    <w:p>
-      <w:pPr>
-        <w:rPr>
-          <w:sz w:val="24"/>
+        <w:t>Task V</w:t>
+      </w:r>
+      <w:r>
+        <w:rPr>
+          <w:b/>
+          <w:sz w:val="32"/>
           <w:szCs w:val="32"/>
         </w:rPr>
-      </w:pPr>
+        <w:t>II</w:t>
+      </w:r>
+      <w:r>
+        <w:rPr>
+          <w:b/>
+          <w:sz w:val="32"/>
+          <w:szCs w:val="32"/>
+        </w:rPr>
+        <w:t>:</w:t>
+      </w:r>
+    </w:p>
+    <w:p>
+      <w:pPr>
+        <w:rPr>
+          <w:sz w:val="20"/>
+          <w:szCs w:val="20"/>
+        </w:rPr>
+      </w:pPr>
+      <w:r>
+        <w:rPr>
+          <w:sz w:val="20"/>
+          <w:szCs w:val="20"/>
+        </w:rPr>
+        <w:t>7.</w:t>
+      </w:r>
+      <w:r>
+        <w:rPr>
+          <w:sz w:val="20"/>
+          <w:szCs w:val="20"/>
+        </w:rPr>
+        <w:t xml:space="preserve"> Why is it fortunate that we did not ask you to implement priority donation for semaphores?</w:t>
+      </w:r>
+    </w:p>
+    <w:p>
+      <w:pPr>
+        <w:rPr>
+          <w:sz w:val="20"/>
+          <w:szCs w:val="20"/>
+        </w:rPr>
+      </w:pPr>
+      <w:r>
+        <w:rPr>
+          <w:sz w:val="20"/>
+          <w:szCs w:val="20"/>
+        </w:rPr>
+        <w:tab/>
+      </w:r>
+      <w:r>
+        <w:rPr>
+          <w:sz w:val="20"/>
+          <w:szCs w:val="20"/>
+        </w:rPr>
+        <w:t xml:space="preserve">Semaphores are a powerful tool. Sometimes they are not the right tool for a specific job. It is unfortunate to implement priority donation for semaphores because of the way semaphores “access” the resource. </w:t>
+      </w:r>
+    </w:p>
+    <w:p>
+      <w:pPr>
+        <w:rPr>
+          <w:sz w:val="20"/>
+          <w:szCs w:val="20"/>
+        </w:rPr>
+      </w:pPr>
+      <w:r>
+        <w:rPr>
+          <w:sz w:val="20"/>
+          <w:szCs w:val="20"/>
+        </w:rPr>
+        <w:tab/>
+        <w:t>Currently, we can see when a high-priority thread is waiting on another thread with lower priority. With semaphores, that would go away</w:t>
+      </w:r>
+      <w:r>
+        <w:rPr>
+          <w:sz w:val="20"/>
+          <w:szCs w:val="20"/>
+        </w:rPr>
+        <w:t>; we would just know that a thread is waiting on another thread</w:t>
+      </w:r>
+      <w:r>
+        <w:rPr>
+          <w:sz w:val="20"/>
+          <w:szCs w:val="20"/>
+        </w:rPr>
+        <w:t xml:space="preserve">. </w:t>
+      </w:r>
+      <w:r>
+        <w:rPr>
+          <w:sz w:val="20"/>
+          <w:szCs w:val="20"/>
+        </w:rPr>
+        <w:t>This would create a problem with any thread gaining priority</w:t>
+      </w:r>
+      <w:r>
+        <w:rPr>
+          <w:sz w:val="20"/>
+          <w:szCs w:val="20"/>
+        </w:rPr>
+        <w:t xml:space="preserve"> from the waiting thread</w:t>
+      </w:r>
+      <w:r>
+        <w:rPr>
+          <w:sz w:val="20"/>
+          <w:szCs w:val="20"/>
+        </w:rPr>
+        <w:t>, probably leading to starvation</w:t>
+      </w:r>
+      <w:r>
+        <w:rPr>
+          <w:sz w:val="20"/>
+          <w:szCs w:val="20"/>
+        </w:rPr>
+        <w:t xml:space="preserve">. </w:t>
+      </w:r>
+    </w:p>
+    <w:p>
+      <w:pPr>
+        <w:ind w:firstLine="720"/>
+        <w:rPr>
+          <w:sz w:val="20"/>
+          <w:szCs w:val="20"/>
+        </w:rPr>
+      </w:pPr>
+      <w:r>
+        <w:rPr>
+          <w:sz w:val="20"/>
+          <w:szCs w:val="20"/>
+        </w:rPr>
+        <w:t>We would need to track any</w:t>
+      </w:r>
+      <w:r>
+        <w:rPr>
+          <w:sz w:val="20"/>
+          <w:szCs w:val="20"/>
+        </w:rPr>
+        <w:t xml:space="preserve"> and all</w:t>
+      </w:r>
+      <w:r>
+        <w:rPr>
+          <w:sz w:val="20"/>
+          <w:szCs w:val="20"/>
+        </w:rPr>
+        <w:t xml:space="preserve"> thread</w:t>
+      </w:r>
+      <w:r>
+        <w:rPr>
+          <w:sz w:val="20"/>
+          <w:szCs w:val="20"/>
+        </w:rPr>
+        <w:t>s</w:t>
+      </w:r>
+      <w:r>
+        <w:rPr>
+          <w:sz w:val="20"/>
+          <w:szCs w:val="20"/>
+        </w:rPr>
+        <w:t xml:space="preserve"> that would use the semaphore</w:t>
+      </w:r>
+      <w:r>
+        <w:rPr>
+          <w:sz w:val="20"/>
+          <w:szCs w:val="20"/>
+        </w:rPr>
+        <w:t xml:space="preserve">, </w:t>
+      </w:r>
+      <w:r>
+        <w:rPr>
+          <w:sz w:val="20"/>
+          <w:szCs w:val="20"/>
+        </w:rPr>
+        <w:t>and have a much more complex routines of donating priorities</w:t>
+      </w:r>
+      <w:r>
+        <w:rPr>
+          <w:sz w:val="20"/>
+          <w:szCs w:val="20"/>
+        </w:rPr>
+        <w:t xml:space="preserve"> (i.e if a lower priority thread needs a donation from a thread that had gotten a donation already)</w:t>
+      </w:r>
+      <w:r>
+        <w:rPr>
+          <w:sz w:val="20"/>
+          <w:szCs w:val="20"/>
+        </w:rPr>
+        <w:t xml:space="preserve">. </w:t>
+      </w:r>
+    </w:p>
+    <w:p>
+      <w:pPr>
+        <w:rPr>
+          <w:sz w:val="20"/>
+          <w:szCs w:val="20"/>
+        </w:rPr>
+      </w:pPr>
+      <w:r>
+        <w:rPr>
+          <w:sz w:val="20"/>
+          <w:szCs w:val="20"/>
+        </w:rPr>
+        <w:t>8.</w:t>
+      </w:r>
+      <w:r>
+        <w:rPr>
+          <w:sz w:val="20"/>
+          <w:szCs w:val="20"/>
+        </w:rPr>
+        <w:t xml:space="preserve"> A student prop</w:t>
+      </w:r>
+      <w:r>
+        <w:rPr>
+          <w:sz w:val="20"/>
+          <w:szCs w:val="20"/>
+        </w:rPr>
+        <w:t>o</w:t>
+      </w:r>
+      <w:r>
+        <w:rPr>
+          <w:sz w:val="20"/>
+          <w:szCs w:val="20"/>
+        </w:rPr>
+        <w:t xml:space="preserve">ses to solve the boats problem by use of a counter, AdultsOnOahu. </w:t>
+      </w:r>
+      <w:r>
+        <w:rPr>
+          <w:sz w:val="20"/>
+          <w:szCs w:val="20"/>
+        </w:rPr>
+        <w:t xml:space="preserve"> Since this number isn’t known initially, it will be started at zero, and incremented by each adult thread</w:t>
+      </w:r>
+      <w:r>
+        <w:rPr>
+          <w:sz w:val="20"/>
+          <w:szCs w:val="20"/>
+        </w:rPr>
+        <w:t xml:space="preserve"> before they do anything else. Is this solution likely to work? Why or why not?</w:t>
+      </w:r>
+    </w:p>
+    <w:p>
+      <w:pPr>
+        <w:rPr>
+          <w:sz w:val="20"/>
+          <w:szCs w:val="20"/>
+        </w:rPr>
+      </w:pPr>
+      <w:r>
+        <w:rPr>
+          <w:sz w:val="20"/>
+          <w:szCs w:val="20"/>
+        </w:rPr>
+        <w:tab/>
+        <w:t xml:space="preserve">The solution is not likely to work with the example given. </w:t>
+      </w:r>
+      <w:r>
+        <w:rPr>
+          <w:sz w:val="20"/>
+          <w:szCs w:val="20"/>
+        </w:rPr>
+        <w:t xml:space="preserve">Most prominently is the fact that when the program is done, we will want to see AdultsOnOahu be equal to 0, but this is also the case when the boats problem starts. It is a useful idea, but alone will not solve the boat problem. Even if we do not know the starting number, </w:t>
+      </w:r>
+      <w:r>
+        <w:rPr>
+          <w:sz w:val="20"/>
+          <w:szCs w:val="20"/>
+        </w:rPr>
+        <w:t xml:space="preserve">the starting number exists, and should be used to avoid such a </w:t>
+      </w:r>
+      <w:r>
+        <w:rPr>
+          <w:sz w:val="20"/>
+          <w:szCs w:val="20"/>
+        </w:rPr>
+        <w:t xml:space="preserve">starting/termination conditions problem. </w:t>
+      </w:r>
+      <w:bookmarkStart w:id="0" w:name="_GoBack"/>
+      <w:bookmarkEnd w:id="0"/>
     </w:p>
     <w:sectPr>
       <w:pgSz w:w="12240" w:h="15840"/>
@@ -6871,6 +9702,245 @@
     </w:sectPr>
   </w:body>
 </w:document>
+</file>
+
+<file path=word/numbering.xml><?xml version="1.0" encoding="utf-8"?>
+<w:numbering xmlns:wpc="http://schemas.microsoft.com/office/word/2010/wordprocessingCanvas" xmlns:mc="http://schemas.openxmlformats.org/markup-compatibility/2006" xmlns:o="urn:schemas-microsoft-com:office:office" xmlns:r="http://schemas.openxmlformats.org/officeDocument/2006/relationships" xmlns:m="http://schemas.openxmlformats.org/officeDocument/2006/math" xmlns:v="urn:schemas-microsoft-com:vml" xmlns:wp14="http://schemas.microsoft.com/office/word/2010/wordprocessingDrawing" xmlns:wp="http://schemas.openxmlformats.org/drawingml/2006/wordprocessingDrawing" xmlns:w10="urn:schemas-microsoft-com:office:word" xmlns:w="http://schemas.openxmlformats.org/wordprocessingml/2006/main" xmlns:w14="http://schemas.microsoft.com/office/word/2010/wordml" xmlns:w15="http://schemas.microsoft.com/office/word/2012/wordml" xmlns:wpg="http://schemas.microsoft.com/office/word/2010/wordprocessingGroup" xmlns:wpi="http://schemas.microsoft.com/office/word/2010/wordprocessingInk" xmlns:wne="http://schemas.microsoft.com/office/word/2006/wordml" xmlns:wps="http://schemas.microsoft.com/office/word/2010/wordprocessingShape" mc:Ignorable="w14 w15 wp14">
+  <w:abstractNum w:abstractNumId="0" w15:restartNumberingAfterBreak="0">
+    <w:nsid w:val="00000001"/>
+    <w:multiLevelType w:val="multilevel"/>
+    <w:tmpl w:val="00000001"/>
+    <w:name w:val="WWNum1"/>
+    <w:lvl w:ilvl="0">
+      <w:start w:val="1"/>
+      <w:numFmt w:val="decimal"/>
+      <w:lvlText w:val="%1."/>
+      <w:lvlJc w:val="left"/>
+      <w:pPr>
+        <w:tabs>
+          <w:tab w:val="num" w:pos="0"/>
+        </w:tabs>
+        <w:ind w:left="1080" w:hanging="360"/>
+      </w:pPr>
+    </w:lvl>
+    <w:lvl w:ilvl="1">
+      <w:start w:val="1"/>
+      <w:numFmt w:val="lowerLetter"/>
+      <w:lvlText w:val="%2."/>
+      <w:lvlJc w:val="left"/>
+      <w:pPr>
+        <w:tabs>
+          <w:tab w:val="num" w:pos="0"/>
+        </w:tabs>
+        <w:ind w:left="1800" w:hanging="360"/>
+      </w:pPr>
+    </w:lvl>
+    <w:lvl w:ilvl="2">
+      <w:start w:val="1"/>
+      <w:numFmt w:val="lowerRoman"/>
+      <w:lvlText w:val="%2.%3."/>
+      <w:lvlJc w:val="right"/>
+      <w:pPr>
+        <w:tabs>
+          <w:tab w:val="num" w:pos="0"/>
+        </w:tabs>
+        <w:ind w:left="2520" w:hanging="180"/>
+      </w:pPr>
+    </w:lvl>
+    <w:lvl w:ilvl="3">
+      <w:start w:val="1"/>
+      <w:numFmt w:val="decimal"/>
+      <w:lvlText w:val="%2.%3.%4."/>
+      <w:lvlJc w:val="left"/>
+      <w:pPr>
+        <w:tabs>
+          <w:tab w:val="num" w:pos="0"/>
+        </w:tabs>
+        <w:ind w:left="3240" w:hanging="360"/>
+      </w:pPr>
+    </w:lvl>
+    <w:lvl w:ilvl="4">
+      <w:start w:val="1"/>
+      <w:numFmt w:val="lowerLetter"/>
+      <w:lvlText w:val="%2.%3.%4.%5."/>
+      <w:lvlJc w:val="left"/>
+      <w:pPr>
+        <w:tabs>
+          <w:tab w:val="num" w:pos="0"/>
+        </w:tabs>
+        <w:ind w:left="3960" w:hanging="360"/>
+      </w:pPr>
+    </w:lvl>
+    <w:lvl w:ilvl="5">
+      <w:start w:val="1"/>
+      <w:numFmt w:val="lowerRoman"/>
+      <w:lvlText w:val="%2.%3.%4.%5.%6."/>
+      <w:lvlJc w:val="right"/>
+      <w:pPr>
+        <w:tabs>
+          <w:tab w:val="num" w:pos="0"/>
+        </w:tabs>
+        <w:ind w:left="4680" w:hanging="180"/>
+      </w:pPr>
+    </w:lvl>
+    <w:lvl w:ilvl="6">
+      <w:start w:val="1"/>
+      <w:numFmt w:val="decimal"/>
+      <w:lvlText w:val="%2.%3.%4.%5.%6.%7."/>
+      <w:lvlJc w:val="left"/>
+      <w:pPr>
+        <w:tabs>
+          <w:tab w:val="num" w:pos="0"/>
+        </w:tabs>
+        <w:ind w:left="5400" w:hanging="360"/>
+      </w:pPr>
+    </w:lvl>
+    <w:lvl w:ilvl="7">
+      <w:start w:val="1"/>
+      <w:numFmt w:val="lowerLetter"/>
+      <w:lvlText w:val="%2.%3.%4.%5.%6.%7.%8."/>
+      <w:lvlJc w:val="left"/>
+      <w:pPr>
+        <w:tabs>
+          <w:tab w:val="num" w:pos="0"/>
+        </w:tabs>
+        <w:ind w:left="6120" w:hanging="360"/>
+      </w:pPr>
+    </w:lvl>
+    <w:lvl w:ilvl="8">
+      <w:start w:val="1"/>
+      <w:numFmt w:val="lowerRoman"/>
+      <w:lvlText w:val="%2.%3.%4.%5.%6.%7.%8.%9."/>
+      <w:lvlJc w:val="right"/>
+      <w:pPr>
+        <w:tabs>
+          <w:tab w:val="num" w:pos="0"/>
+        </w:tabs>
+        <w:ind w:left="6840" w:hanging="180"/>
+      </w:pPr>
+    </w:lvl>
+  </w:abstractNum>
+  <w:abstractNum w:abstractNumId="1" w15:restartNumberingAfterBreak="0">
+    <w:nsid w:val="00000002"/>
+    <w:multiLevelType w:val="multilevel"/>
+    <w:tmpl w:val="00000002"/>
+    <w:name w:val="WWNum2"/>
+    <w:lvl w:ilvl="0">
+      <w:start w:val="1"/>
+      <w:numFmt w:val="decimal"/>
+      <w:lvlText w:val="%1."/>
+      <w:lvlJc w:val="left"/>
+      <w:pPr>
+        <w:tabs>
+          <w:tab w:val="num" w:pos="0"/>
+        </w:tabs>
+        <w:ind w:left="720" w:hanging="360"/>
+      </w:pPr>
+    </w:lvl>
+    <w:lvl w:ilvl="1">
+      <w:start w:val="1"/>
+      <w:numFmt w:val="lowerLetter"/>
+      <w:lvlText w:val="%2."/>
+      <w:lvlJc w:val="left"/>
+      <w:pPr>
+        <w:tabs>
+          <w:tab w:val="num" w:pos="0"/>
+        </w:tabs>
+        <w:ind w:left="1440" w:hanging="360"/>
+      </w:pPr>
+    </w:lvl>
+    <w:lvl w:ilvl="2">
+      <w:start w:val="1"/>
+      <w:numFmt w:val="lowerRoman"/>
+      <w:lvlText w:val="%2.%3."/>
+      <w:lvlJc w:val="right"/>
+      <w:pPr>
+        <w:tabs>
+          <w:tab w:val="num" w:pos="0"/>
+        </w:tabs>
+        <w:ind w:left="2160" w:hanging="180"/>
+      </w:pPr>
+    </w:lvl>
+    <w:lvl w:ilvl="3">
+      <w:start w:val="1"/>
+      <w:numFmt w:val="decimal"/>
+      <w:lvlText w:val="%2.%3.%4."/>
+      <w:lvlJc w:val="left"/>
+      <w:pPr>
+        <w:tabs>
+          <w:tab w:val="num" w:pos="0"/>
+        </w:tabs>
+        <w:ind w:left="2880" w:hanging="360"/>
+      </w:pPr>
+    </w:lvl>
+    <w:lvl w:ilvl="4">
+      <w:start w:val="1"/>
+      <w:numFmt w:val="lowerLetter"/>
+      <w:lvlText w:val="%2.%3.%4.%5."/>
+      <w:lvlJc w:val="left"/>
+      <w:pPr>
+        <w:tabs>
+          <w:tab w:val="num" w:pos="0"/>
+        </w:tabs>
+        <w:ind w:left="3600" w:hanging="360"/>
+      </w:pPr>
+    </w:lvl>
+    <w:lvl w:ilvl="5">
+      <w:start w:val="1"/>
+      <w:numFmt w:val="lowerRoman"/>
+      <w:lvlText w:val="%2.%3.%4.%5.%6."/>
+      <w:lvlJc w:val="right"/>
+      <w:pPr>
+        <w:tabs>
+          <w:tab w:val="num" w:pos="0"/>
+        </w:tabs>
+        <w:ind w:left="4320" w:hanging="180"/>
+      </w:pPr>
+    </w:lvl>
+    <w:lvl w:ilvl="6">
+      <w:start w:val="1"/>
+      <w:numFmt w:val="decimal"/>
+      <w:lvlText w:val="%2.%3.%4.%5.%6.%7."/>
+      <w:lvlJc w:val="left"/>
+      <w:pPr>
+        <w:tabs>
+          <w:tab w:val="num" w:pos="0"/>
+        </w:tabs>
+        <w:ind w:left="5040" w:hanging="360"/>
+      </w:pPr>
+    </w:lvl>
+    <w:lvl w:ilvl="7">
+      <w:start w:val="1"/>
+      <w:numFmt w:val="lowerLetter"/>
+      <w:lvlText w:val="%2.%3.%4.%5.%6.%7.%8."/>
+      <w:lvlJc w:val="left"/>
+      <w:pPr>
+        <w:tabs>
+          <w:tab w:val="num" w:pos="0"/>
+        </w:tabs>
+        <w:ind w:left="5760" w:hanging="360"/>
+      </w:pPr>
+    </w:lvl>
+    <w:lvl w:ilvl="8">
+      <w:start w:val="1"/>
+      <w:numFmt w:val="lowerRoman"/>
+      <w:lvlText w:val="%2.%3.%4.%5.%6.%7.%8.%9."/>
+      <w:lvlJc w:val="right"/>
+      <w:pPr>
+        <w:tabs>
+          <w:tab w:val="num" w:pos="0"/>
+        </w:tabs>
+        <w:ind w:left="6480" w:hanging="180"/>
+      </w:pPr>
+    </w:lvl>
+  </w:abstractNum>
+  <w:num w:numId="1">
+    <w:abstractNumId w:val="0"/>
+  </w:num>
+  <w:num w:numId="2">
+    <w:abstractNumId w:val="1"/>
+  </w:num>
+</w:numbering>
 </file>
 
 <file path=word/styles.xml><?xml version="1.0" encoding="utf-8"?>
@@ -7070,7 +10140,7 @@
     <w:lsdException w:name="Medium Shading 2 Accent 1" w:uiPriority="64"/>
     <w:lsdException w:name="Medium List 1 Accent 1" w:uiPriority="65"/>
     <w:lsdException w:name="Revision" w:semiHidden="1"/>
-    <w:lsdException w:name="List Paragraph" w:uiPriority="34" w:qFormat="1"/>
+    <w:lsdException w:name="List Paragraph" w:uiPriority="0" w:qFormat="1"/>
     <w:lsdException w:name="Quote" w:uiPriority="29" w:qFormat="1"/>
     <w:lsdException w:name="Intense Quote" w:uiPriority="30" w:qFormat="1"/>
     <w:lsdException w:name="Medium List 2 Accent 1" w:uiPriority="66"/>
@@ -7297,7 +10367,6 @@
   <w:style w:type="paragraph" w:styleId="ListParagraph">
     <w:name w:val="List Paragraph"/>
     <w:basedOn w:val="Normal"/>
-    <w:uiPriority w:val="34"/>
     <w:qFormat/>
     <w:rsid w:val="007F5FF2"/>
     <w:pPr>

</xml_diff>